<commit_message>
update website and commit changes to _freeze and _manuscript
</commit_message>
<xml_diff>
--- a/_manuscript/manuscript.docx
+++ b/_manuscript/manuscript.docx
@@ -522,7 +522,7 @@
         <w:pStyle w:val="BodyText"/>
       </w:pPr>
       <w:r>
-        <w:t xml:space="preserve">This is version 3 of our preprint published at</w:t>
+        <w:t xml:space="preserve">This is version 3.5 of our preprint published at</w:t>
       </w:r>
       <w:r>
         <w:t xml:space="preserve"> </w:t>
@@ -702,7 +702,7 @@
         <w:pStyle w:val="AbstractFirstParagraph"/>
       </w:pPr>
       <w:r>
-        <w:t xml:space="preserve">When planning experimental research, determining an appropriate sample size and using suitable statistical models are crucial for robust and informative results. The recent replication crisis underlines the need for more rigorous statistical methodology and adequately powered designs. Generalized linear mixed models (GLMMs) offer a flexible statistical framework to analyze experimental data with complex (e.g., dependent and hierarchical) data structures. However, available methods and software for a priori sample size planning for GLMMs are often limited to specific designs. Tailored data simulation approaches offer a more flexible alternative. Based on a practical case study, the current tutorial equips researchers with a step-by-step guide and corresponding code for conducting tailored a priori sample size planning with GLMMs. We not only focus on power analysis but also explain how to use the precision of parameter estimates to determine appropriate sample sizes. We conclude with an outlook on the increasing importance of simulation-based sample size planning.</w:t>
+        <w:t xml:space="preserve">When planning experimental research, determining an appropriate sample size and using suitable statistical models are crucial for robust and informative results. The recent replication crisis underlines the need for more rigorous statistical methodology and adequately powered designs. Generalized linear mixed models (GLMMs) offer a flexible statistical framework to analyze experimental data with complex (e.g., dependent and hierarchical) data structures. However, available methods and software for a priori sample size planning for GLMMs are often limited to specific designs. Tailored data simulation approaches offer a more flexible alternative. Based on a practical case study where we focus on a binomial GLMM with two random intercepts and discrete predictor variables, the current tutorial equips researchers with a step-by-step guide and corresponding code for conducting tailored a priori sample size planning with GLMMs. We not only focus on power analysis but also explain how to use the precision of parameter estimates to determine appropriate sample sizes. We conclude with an outlook on the increasing importance of simulation-based sample size planning.</w:t>
       </w:r>
     </w:p>
     <w:p>
@@ -824,7 +824,7 @@
         <w:t xml:space="preserve">)</w:t>
       </w:r>
       <w:r>
-        <w:t xml:space="preserve">. A priori sample size planning for more complex research designs such as flexible generalized linear mixed models (GLMM) is not covered by standard software solutions. Researchers willing to use this framework will need to use data simulation. In the present work, we provide a tutorial on how to determine adequate sample sizes by performing tailored simulation-based sample size planning for GLMMs. After introducing some theoretical background on sample size planning, we review existing software solutions in R and discuss under which circumstances tailored data simulations are necessary. We proceed by describing the relevant steps and decisions involved in tailored data simulation, illustrated in a case study.</w:t>
+        <w:t xml:space="preserve">. A priori sample size planning for more complex research designs such as flexible generalized linear mixed models (GLMM) is not covered by standard software solutions. Researchers willing to use this framework will need to use data simulation. In the present work, we provide a tutorial on how to determine adequate sample sizes by performing tailored simulation-based sample size planning for GLMMs. After introducing some theoretical background on sample size planning, we review existing software solutions in R and discuss under which circumstances tailored data simulations are necessary. We proceed by describing the relevant steps and decisions involved in tailored data simulation, illustrated in a case study where we focus on a binomial GLMM with two random intercepts and discrete predictor variables.</w:t>
       </w:r>
     </w:p>
     <w:p>
@@ -3751,7 +3751,7 @@
                 <w:szCs w:val="20"/>
                 <w:color w:val="000000"/>
               </w:rPr>
-              <w:t xml:space="preserve">simr</w:t>
+              <w:t xml:space="preserve">lme4</w:t>
             </w:r>
             <w:r xmlns:w="http://schemas.openxmlformats.org/wordprocessingml/2006/main" xmlns:wp="http://schemas.openxmlformats.org/drawingml/2006/wordprocessingDrawing" xmlns:r="http://schemas.openxmlformats.org/officeDocument/2006/relationships" xmlns:w14="http://schemas.microsoft.com/office/word/2010/wordml">
               <w:rPr>
@@ -10495,7 +10495,7 @@
       </w:r>
     </w:p>
     <w:bookmarkEnd w:id="55"/>
-    <w:bookmarkStart w:id="116" w:name="X27095e2c60f5c6751b5570ca6c42b049edea668"/>
+    <w:bookmarkStart w:id="117" w:name="X27095e2c60f5c6751b5570ca6c42b049edea668"/>
     <w:p>
       <w:pPr>
         <w:pStyle w:val="Heading1"/>
@@ -11291,7 +11291,66 @@
         <w:pStyle w:val="FirstParagraph"/>
       </w:pPr>
       <w:r>
-        <w:t xml:space="preserve">When the estimand has been defined, the next step in the research process is to write code that simulates the data-generating process of the planned study. This requires specifying a generative process for all predictor variables used in the final data analysis. Realistic assumptions can be quite challenging for observational studies or continuous predictor variables, which is beyond the scope of this tutorial. However, this step is much easier for experimental studies with only categorical predictor variables because the distribution of predictors is fixed by the study design. When all predictor variables have been simulated, one can use the structure of a suitable GLMM to simulate the dependent variable. To simulate the GLMM, one requires plausible values for all model parameters. We will discuss strategies on how these values can be obtained later. Because we have full control over the data-generating process in a tailored simulation, it is possible to model specific aspects of the planned study, like data missing by design or assuming that some subjects might drop out. The quality of the results of the sample size planning crucially depends on the plausibility of the simulated data-generating process. However, we argue that even a strongly simplified data-generating process (e.g., only a small number of interaction effects; only random intercepts, and no random slopes; assuming that data is missing completely at random) can yield informative results.</w:t>
+        <w:t xml:space="preserve">When the estimand has been defined, the next step in the research process is to write code that simulates the data-generating process of the planned study. This requires specifying a generative process for all predictor variables used in the final data analysis. Realistic assumptions can be quite challenging for observational studies or continuous predictor variables, which is beyond the scope of this tutorial. However, this step is much easier for experimental studies with only categorical predictor variables because the distribution of predictors is fixed by the study design. When all predictor variables have been simulated, one can use the structure of a suitable GLMM to simulate the dependent variable. To simulate the GLMM, one requires plausible values for all model parameters. We will discuss strategies on how these values can be obtained later. Because we have full control over the data-generating process in a tailored simulation, it is possible to model specific aspects of the planned study, like data missing by design or assuming that some subjects might drop out. The quality of the results of the sample size planning crucially depends on the plausibility of the simulated data-generating process. If the simulated data generating process is less complex than the true process, one can expect that sample size planning underestimates the required sample size and the planned analysis has inflated type I error rates</w:t>
+      </w:r>
+      <w:r>
+        <w:t xml:space="preserve"> </w:t>
+      </w:r>
+      <w:r>
+        <w:t xml:space="preserve">(</w:t>
+      </w:r>
+      <w:hyperlink w:anchor="ref-matuschekBalancingTypeError2017">
+        <w:r>
+          <w:rPr>
+            <w:rStyle w:val="Hyperlink"/>
+          </w:rPr>
+          <w:t xml:space="preserve">Matuschek et al., 2017</w:t>
+        </w:r>
+      </w:hyperlink>
+      <w:r>
+        <w:t xml:space="preserve">)</w:t>
+      </w:r>
+      <w:r>
+        <w:t xml:space="preserve">. However,</w:t>
+      </w:r>
+      <w:r>
+        <w:t xml:space="preserve"> </w:t>
+      </w:r>
+      <w:r>
+        <w:t xml:space="preserve">Matuschek et al. (</w:t>
+      </w:r>
+      <w:hyperlink w:anchor="ref-matuschekBalancingTypeError2017">
+        <w:r>
+          <w:rPr>
+            <w:rStyle w:val="Hyperlink"/>
+          </w:rPr>
+          <w:t xml:space="preserve">2017</w:t>
+        </w:r>
+      </w:hyperlink>
+      <w:r>
+        <w:t xml:space="preserve">)</w:t>
+      </w:r>
+      <w:r>
+        <w:t xml:space="preserve"> </w:t>
+      </w:r>
+      <w:r>
+        <w:t xml:space="preserve">have also shown in simulations with LMMs that while fitting</w:t>
+      </w:r>
+      <w:r>
+        <w:t xml:space="preserve"> </w:t>
+      </w:r>
+      <w:r>
+        <w:rPr>
+          <w:i/>
+          <w:iCs/>
+        </w:rPr>
+        <w:t xml:space="preserve">maximal models</w:t>
+      </w:r>
+      <w:r>
+        <w:t xml:space="preserve"> </w:t>
+      </w:r>
+      <w:r>
+        <w:t xml:space="preserve">(i.e. that include all possible random effects) safeguards against inflated type I error rates, this can lead to a great loss in power if the variance in the random effects is actually small. Thus, we argue that even a simplified data-generating process (e.g., only a small number of interaction effects; only random intercepts, and no random slopes; assuming that data is missing completely at random) that is only plausible under idealized circumstances, can yield informative results and is preferred over performing no systematic sample size planning.</w:t>
       </w:r>
     </w:p>
     <w:bookmarkEnd w:id="61"/>
@@ -16359,7 +16418,7 @@
     </w:p>
     <w:bookmarkEnd w:id="63"/>
     <w:bookmarkEnd w:id="64"/>
-    <w:bookmarkStart w:id="91" w:name="step-3-specify-the-population-parameters"/>
+    <w:bookmarkStart w:id="92" w:name="step-3-specify-the-population-parameters"/>
     <w:p>
       <w:pPr>
         <w:pStyle w:val="Heading2"/>
@@ -16388,13 +16447,57 @@
         <w:t xml:space="preserve"> </w:t>
       </w:r>
       <w:r>
-        <w:t xml:space="preserve">In the absence of previous studies with the same design or pilot data, strategies to specify population parameters require access to domain knowledge from domain experts. Because most domain knowledge can only be expressed in unstandardized measurement units of a specific application, we argue that unstandardized effect sizes are usually preferable over standardized effect sizes for tailored simulation-based sample size planning. The basic idea of all strategies is to quantify or visualize the data-generating process implied by certain values of population parameters in an intuitive way that enables calibration of population parameters based on the available knowledge of domain experts.</w:t>
-      </w:r>
-      <w:r>
-        <w:t xml:space="preserve"> </w:t>
-      </w:r>
-      <w:r>
-        <w:t xml:space="preserve">Although we use frequentist model estimation in our tutorial, many strategies demonstrated in this chapter are inspired by research on monitoring the plausibility of model assumptions in applied Bayesian statistics</w:t>
+        <w:t xml:space="preserve">In the absence of previous studies with the same design or pilot data, strategies to specify population parameters will always require access to some domain knowledge. In our experience, research teams for projects where tailored simulation-based sample size planning is necessary typically consist of</w:t>
+      </w:r>
+      <w:r>
+        <w:t xml:space="preserve"> </w:t>
+      </w:r>
+      <w:r>
+        <w:rPr>
+          <w:i/>
+          <w:iCs/>
+        </w:rPr>
+        <w:t xml:space="preserve">analysts</w:t>
+      </w:r>
+      <w:r>
+        <w:t xml:space="preserve"> </w:t>
+      </w:r>
+      <w:r>
+        <w:t xml:space="preserve">(who are primarily responsible for study design and statistical analysis), and</w:t>
+      </w:r>
+      <w:r>
+        <w:t xml:space="preserve"> </w:t>
+      </w:r>
+      <w:r>
+        <w:rPr>
+          <w:i/>
+          <w:iCs/>
+        </w:rPr>
+        <w:t xml:space="preserve">domain experts</w:t>
+      </w:r>
+      <w:r>
+        <w:t xml:space="preserve"> </w:t>
+      </w:r>
+      <w:r>
+        <w:t xml:space="preserve">(who often provide the original research question and are responsible for data collection).</w:t>
+      </w:r>
+      <w:r>
+        <w:t xml:space="preserve"> </w:t>
+      </w:r>
+      <w:r>
+        <w:t xml:space="preserve">In smaller projects, analysts and domain experts might be the same persons. In these research settings, a broad review of the available literature typically plays a more important role.</w:t>
+      </w:r>
+      <w:r>
+        <w:t xml:space="preserve"> </w:t>
+      </w:r>
+      <w:r>
+        <w:t xml:space="preserve">Because most domain knowledge can only be expressed in unstandardized measurement units of a specific application, we argue that unstandardized effect sizes are usually preferable over standardized effect sizes for tailored simulation-based sample size planning. The basic idea of all strategies is to quantify or visualize the data-generating process implied by certain values of population parameters in an intuitive way that enables calibration of population parameters based on the available domain knowledge.</w:t>
+      </w:r>
+      <w:r>
+        <w:t xml:space="preserve"> </w:t>
+      </w:r>
+      <w:r>
+        <w:t xml:space="preserve">Although we use frequentist model estimation in our tutorial, many strategies demonstrated in this chapter are inspired by research on monitoring the plausibility of model assumptions</w:t>
       </w:r>
       <w:r>
         <w:t xml:space="preserve"> </w:t>
@@ -16411,10 +16514,92 @@
         </w:r>
       </w:hyperlink>
       <w:r>
+        <w:t xml:space="preserve">;</w:t>
+      </w:r>
+      <w:r>
+        <w:t xml:space="preserve"> </w:t>
+      </w:r>
+      <w:hyperlink w:anchor="ref-schadPrincipledBayesianWorkflow2021">
+        <w:r>
+          <w:rPr>
+            <w:rStyle w:val="Hyperlink"/>
+          </w:rPr>
+          <w:t xml:space="preserve">Schad et al., 2021</w:t>
+        </w:r>
+      </w:hyperlink>
+      <w:r>
         <w:t xml:space="preserve">)</w:t>
       </w:r>
       <w:r>
-        <w:t xml:space="preserve">.</w:t>
+        <w:t xml:space="preserve"> </w:t>
+      </w:r>
+      <w:r>
+        <w:t xml:space="preserve">and eliciting prior information</w:t>
+      </w:r>
+      <w:r>
+        <w:t xml:space="preserve"> </w:t>
+      </w:r>
+      <w:r>
+        <w:t xml:space="preserve">(</w:t>
+      </w:r>
+      <w:hyperlink w:anchor="X4a54f3aba6670339d3f60a46dbdaa4f51953692">
+        <w:r>
+          <w:rPr>
+            <w:rStyle w:val="Hyperlink"/>
+          </w:rPr>
+          <w:t xml:space="preserve">Bockting et al., 2024</w:t>
+        </w:r>
+      </w:hyperlink>
+      <w:r>
+        <w:t xml:space="preserve">;</w:t>
+      </w:r>
+      <w:r>
+        <w:t xml:space="preserve"> </w:t>
+      </w:r>
+      <w:hyperlink w:anchor="ref-hartmannFlexiblePriorElicitation2020">
+        <w:r>
+          <w:rPr>
+            <w:rStyle w:val="Hyperlink"/>
+          </w:rPr>
+          <w:t xml:space="preserve">Hartmann et al., 2020</w:t>
+        </w:r>
+      </w:hyperlink>
+      <w:r>
+        <w:t xml:space="preserve">;</w:t>
+      </w:r>
+      <w:r>
+        <w:t xml:space="preserve"> </w:t>
+      </w:r>
+      <w:hyperlink w:anchor="ref-mikkolaPriorKnowledgeElicitation2023">
+        <w:r>
+          <w:rPr>
+            <w:rStyle w:val="Hyperlink"/>
+          </w:rPr>
+          <w:t xml:space="preserve">Mikkola et al., 2023</w:t>
+        </w:r>
+      </w:hyperlink>
+      <w:r>
+        <w:t xml:space="preserve">;</w:t>
+      </w:r>
+      <w:r>
+        <w:t xml:space="preserve"> </w:t>
+      </w:r>
+      <w:hyperlink w:anchor="Xeab23262d60604682667115db650a09ed4d9587">
+        <w:r>
+          <w:rPr>
+            <w:rStyle w:val="Hyperlink"/>
+          </w:rPr>
+          <w:t xml:space="preserve">Stefan et al., 2022</w:t>
+        </w:r>
+      </w:hyperlink>
+      <w:r>
+        <w:t xml:space="preserve">)</w:t>
+      </w:r>
+      <w:r>
+        <w:t xml:space="preserve"> </w:t>
+      </w:r>
+      <w:r>
+        <w:t xml:space="preserve">in applied Bayesian statistics.</w:t>
       </w:r>
     </w:p>
     <w:bookmarkEnd w:id="65"/>
@@ -22048,17 +22233,17 @@
     <w:bookmarkEnd w:id="85"/>
     <w:bookmarkEnd w:id="86"/>
     <w:bookmarkEnd w:id="87"/>
-    <w:bookmarkStart w:id="88" w:name="iterate-with-domain-experts"/>
+    <w:bookmarkStart w:id="88" w:name="iterate-with-domain-expertise"/>
     <w:p>
       <w:pPr>
         <w:pStyle w:val="Heading3"/>
       </w:pPr>
       <w:r>
-        <w:t xml:space="preserve">Iterate with domain experts</w:t>
+        <w:t xml:space="preserve">Iterate with domain expertise</w:t>
       </w:r>
     </w:p>
     <w:bookmarkEnd w:id="88"/>
-    <w:bookmarkStart w:id="89" w:name="theory-5"/>
+    <w:bookmarkStart w:id="90" w:name="theory-5"/>
     <w:p>
       <w:pPr>
         <w:pStyle w:val="Heading3"/>
@@ -22072,29 +22257,39 @@
         <w:pStyle w:val="FirstParagraph"/>
       </w:pPr>
       <w:r>
-        <w:t xml:space="preserve">Gathering domain knowledge and the specification of population parameter values is an iterative process, in which domain experts repeatedly assess the plausibility of simulated data. As a first step, domain experts can be interviewed to</w:t>
-      </w:r>
-      <w:r>
-        <w:t xml:space="preserve"> </w:t>
-      </w:r>
-      <w:r>
-        <w:t xml:space="preserve">“</w:t>
-      </w:r>
-      <w:r>
+        <w:t xml:space="preserve">Tailored simulation-based sample size planning always requires access to domain knowledge. However, gathering domain knowledge and the specification of population parameter values is not always straightforward and can be better described as an iterative process, in which the plausibility of simulated data is repeatedly compared with the available domain expertise. As a first step, dedicated domain experts (if available) can be interviewed to</w:t>
+      </w:r>
+      <w:r>
+        <w:t xml:space="preserve"> </w:t>
+      </w:r>
+      <w:r>
+        <w:rPr>
+          <w:i/>
+          <w:iCs/>
+        </w:rPr>
         <w:t xml:space="preserve">elicit</w:t>
       </w:r>
       <w:r>
-        <w:t xml:space="preserve">”</w:t>
-      </w:r>
-      <w:r>
-        <w:t xml:space="preserve"> </w:t>
-      </w:r>
-      <w:r>
-        <w:t xml:space="preserve">their domain knowledge about how the data of the planned study is expected to look. As most domain experts are no experts in statistical modeling and GLMMs, they often struggle without further guidance to communicate their knowledge in a way that is useful when specifying the parameters for data simulation. For this reason, we suggest that after an initial interview, the analyst who is familiar with the structure of the GLMM selects an initial set of insightful descriptive statistics and model-based quantities. Then they reenter into an iterative discussion with the domain experts where some set of population values are selected, and the plausibility of resulting implied quantities is evaluated. Then, the population parameters are updated until the domain experts are satisfied with the result. During this process, the monitored descriptive statistics and model-based quantities can be updated or extended to capture as much available domain knowledge as possible.</w:t>
+        <w:t xml:space="preserve"> </w:t>
+      </w:r>
+      <w:r>
+        <w:t xml:space="preserve">their domain knowledge about how the data of the planned study is expected to look. Because most domain experts are no experts in statistical modeling and GLMMs, they often struggle without further guidance to communicate their knowledge in a way that is useful when specifying the parameters for data simulation. For this reason, we suggest that after an initial interview, the analyst who is familiar with the structure of the GLMM selects an initial set of insightful descriptive statistics and model-based quantities. Then, they reenter into an iterative discussion with the domain experts where some set of population values are selected, and the plausibility of resulting implied quantities is evaluated. The population parameters are updated until the domain experts are satisfied with the result. During this process, the monitored descriptive statistics and model-based quantities can be updated or extended to capture as much available domain knowledge as possible.</w:t>
+      </w:r>
+      <w:r>
+        <w:t xml:space="preserve"> </w:t>
+      </w:r>
+      <w:r>
+        <w:t xml:space="preserve">Even if no dedicated domain experts are available, the basic principles stay the same except that initial parameter values are often derived from a more extensive literature review. Descriptive statistics and model-based quantities are still used to evaluate whether the implied assumptions about the data generating process are plausible. Often, this judgment evolves over several iterations as the analyst becomes more familiar with the model and the study design.</w:t>
+      </w:r>
+      <w:r>
+        <w:rPr>
+          <w:rStyle w:val="FootnoteReference"/>
+        </w:rPr>
+        <w:footnoteReference w:id="89"/>
       </w:r>
     </w:p>
-    <w:bookmarkEnd w:id="89"/>
-    <w:bookmarkStart w:id="90" w:name="practice-5"/>
+    <w:bookmarkEnd w:id="90"/>
+    <w:bookmarkStart w:id="91" w:name="practice-5"/>
     <w:p>
       <w:pPr>
         <w:pStyle w:val="Heading3"/>
@@ -22153,9 +22348,9 @@
         <w:t xml:space="preserve">We further validated the plausibility of our estimated gains and losses with the collaborating radiologists until we settled on the probabilities shown in Table 2.</w:t>
       </w:r>
     </w:p>
-    <w:bookmarkEnd w:id="90"/>
     <w:bookmarkEnd w:id="91"/>
-    <w:bookmarkStart w:id="95" w:name="step-4-estimate-the-statistical-model"/>
+    <w:bookmarkEnd w:id="92"/>
+    <w:bookmarkStart w:id="96" w:name="step-4-estimate-the-statistical-model"/>
     <w:p>
       <w:pPr>
         <w:pStyle w:val="Heading2"/>
@@ -22164,7 +22359,7 @@
         <w:t xml:space="preserve">Step 4: Estimate the statistical model</w:t>
       </w:r>
     </w:p>
-    <w:bookmarkStart w:id="92" w:name="theory-6"/>
+    <w:bookmarkStart w:id="93" w:name="theory-6"/>
     <w:p>
       <w:pPr>
         <w:pStyle w:val="Heading3"/>
@@ -22204,17 +22399,57 @@
         <w:t xml:space="preserve"> </w:t>
       </w:r>
       <w:r>
-        <w:t xml:space="preserve">On the one hand, using a simpler model for data simulation than for model estimation can be a useful strategy in scenarios where making plausible assumptions for complicated random effect structures and interactions is not feasible.</w:t>
-      </w:r>
-      <w:r>
-        <w:t xml:space="preserve"> </w:t>
-      </w:r>
-      <w:r>
-        <w:t xml:space="preserve">On the other hand, using a more complex model for data simulation than for model estimation can be a useful strategy in scenarios where one has specific domain knowledge about aspects of the data-generating process that are still difficult to estimate with the current state-of-the-art in multilevel modeling.</w:t>
+        <w:t xml:space="preserve">On the one hand, using a simpler model for data simulation than for model estimation can be a useful strategy in scenarios where making plausible assumptions for complicated random effect structures and interactions is not feasible, or the omitted components are expected to have small effects</w:t>
+      </w:r>
+      <w:r>
+        <w:t xml:space="preserve"> </w:t>
+      </w:r>
+      <w:r>
+        <w:t xml:space="preserve">(</w:t>
+      </w:r>
+      <w:hyperlink w:anchor="ref-matuschekBalancingTypeError2017">
+        <w:r>
+          <w:rPr>
+            <w:rStyle w:val="Hyperlink"/>
+          </w:rPr>
+          <w:t xml:space="preserve">Matuschek et al., 2017</w:t>
+        </w:r>
+      </w:hyperlink>
+      <w:r>
+        <w:t xml:space="preserve">)</w:t>
+      </w:r>
+      <w:r>
+        <w:t xml:space="preserve">.</w:t>
+      </w:r>
+      <w:r>
+        <w:t xml:space="preserve"> </w:t>
+      </w:r>
+      <w:r>
+        <w:t xml:space="preserve">On the other hand, using a more complex model for data simulation than for model estimation can be a useful strategy in scenarios where one has specific domain knowledge about aspects of the data-generating process that are still difficult to estimate with the current state-of-the-art in multilevel modeling. In fact, applying models that are more parsimonious than the true data generating process can provide a better trade-off between type I error rates (or bias) and power (or precision) in many scenarios</w:t>
+      </w:r>
+      <w:r>
+        <w:t xml:space="preserve"> </w:t>
+      </w:r>
+      <w:r>
+        <w:t xml:space="preserve">(</w:t>
+      </w:r>
+      <w:hyperlink w:anchor="ref-matuschekBalancingTypeError2017">
+        <w:r>
+          <w:rPr>
+            <w:rStyle w:val="Hyperlink"/>
+          </w:rPr>
+          <w:t xml:space="preserve">Matuschek et al., 2017</w:t>
+        </w:r>
+      </w:hyperlink>
+      <w:r>
+        <w:t xml:space="preserve">)</w:t>
+      </w:r>
+      <w:r>
+        <w:t xml:space="preserve">.</w:t>
       </w:r>
     </w:p>
-    <w:bookmarkEnd w:id="92"/>
-    <w:bookmarkStart w:id="94" w:name="practice-6"/>
+    <w:bookmarkEnd w:id="93"/>
+    <w:bookmarkStart w:id="95" w:name="practice-6"/>
     <w:p>
       <w:pPr>
         <w:pStyle w:val="Heading3"/>
@@ -22270,7 +22505,7 @@
         <w:rPr>
           <w:rStyle w:val="FootnoteReference"/>
         </w:rPr>
-        <w:footnoteReference w:id="93"/>
+        <w:footnoteReference w:id="94"/>
       </w:r>
       <w:r>
         <w:t xml:space="preserve"> </w:t>
@@ -23396,9 +23631,9 @@
         <w:t xml:space="preserve">.</w:t>
       </w:r>
     </w:p>
-    <w:bookmarkEnd w:id="94"/>
     <w:bookmarkEnd w:id="95"/>
-    <w:bookmarkStart w:id="98" w:name="step-5-compute-the-estimate"/>
+    <w:bookmarkEnd w:id="96"/>
+    <w:bookmarkStart w:id="99" w:name="step-5-compute-the-estimate"/>
     <w:p>
       <w:pPr>
         <w:pStyle w:val="Heading2"/>
@@ -23407,7 +23642,7 @@
         <w:t xml:space="preserve">Step 5: Compute the estimate</w:t>
       </w:r>
     </w:p>
-    <w:bookmarkStart w:id="96" w:name="theory-7"/>
+    <w:bookmarkStart w:id="97" w:name="theory-7"/>
     <w:p>
       <w:pPr>
         <w:pStyle w:val="Heading3"/>
@@ -23464,8 +23699,8 @@
         <w:t xml:space="preserve">R package using the delta method).</w:t>
       </w:r>
     </w:p>
-    <w:bookmarkEnd w:id="96"/>
-    <w:bookmarkStart w:id="97" w:name="practice-7"/>
+    <w:bookmarkEnd w:id="97"/>
+    <w:bookmarkStart w:id="98" w:name="practice-7"/>
     <w:p>
       <w:pPr>
         <w:pStyle w:val="Heading3"/>
@@ -31846,9 +32081,9 @@
         <w:t xml:space="preserve">The largest width is observed for the fourth contrast (student with incorrect advice vs. student without advice), where both underlying probabilities are closer to 0.5.</w:t>
       </w:r>
     </w:p>
-    <w:bookmarkEnd w:id="97"/>
     <w:bookmarkEnd w:id="98"/>
-    <w:bookmarkStart w:id="114" w:name="step-6-perform-repeated-simulations"/>
+    <w:bookmarkEnd w:id="99"/>
+    <w:bookmarkStart w:id="115" w:name="step-6-perform-repeated-simulations"/>
     <w:p>
       <w:pPr>
         <w:pStyle w:val="Heading2"/>
@@ -31857,7 +32092,7 @@
         <w:t xml:space="preserve">Step 6: Perform repeated simulations</w:t>
       </w:r>
     </w:p>
-    <w:bookmarkStart w:id="99" w:name="theory-8"/>
+    <w:bookmarkStart w:id="100" w:name="theory-8"/>
     <w:p>
       <w:pPr>
         <w:pStyle w:val="Heading3"/>
@@ -31874,8 +32109,8 @@
         <w:t xml:space="preserve">Conducting all previous steps enables the analyst to 1) simulate a dataset, 2) estimate a GLMM, and 3) compute HTs or CIs for estimands of interest, mirroring the analysis that will later be conducted on the actual dataset of the planned study. To produce an estimate of power or precision, the last step is to perform these previous steps repeatedly. On a conceptual level, we first require a function that takes a sample size and a full set of population parameter values as input. When planning for power, the function should return the p-value(s) of the HT(s) of interest when conducted on the simulated dataset. When planning for precision, the function should return the width of the CI(s) of interest. Second, we run this function repeatedly with the same sample size and population parameters. Because fitting GLMMs can quickly become time-consuming, it is recommended to use parallel computing, that is running simulations on multiple cores of the computer at the same time to reduce total run time. Third, the results of the repeated simulation are collected and aggregated. When planning for power, we compute the relative frequency of (a) significant p-value(s) across repeated simulations. When planning for precision, we compute the average width of the CI(s). Finally, we repeat the complete simulation for different sample sizes to determine how big the sample must be in order to achieve the targeted power or precision.</w:t>
       </w:r>
     </w:p>
-    <w:bookmarkEnd w:id="99"/>
-    <w:bookmarkStart w:id="113" w:name="practice-8"/>
+    <w:bookmarkEnd w:id="100"/>
+    <w:bookmarkStart w:id="114" w:name="practice-8"/>
     <w:p>
       <w:pPr>
         <w:pStyle w:val="Heading3"/>
@@ -33469,10 +33704,10 @@
         <w:rPr>
           <w:rStyle w:val="FootnoteReference"/>
         </w:rPr>
-        <w:footnoteReference w:id="100"/>
+        <w:footnoteReference w:id="101"/>
       </w:r>
     </w:p>
-    <w:bookmarkStart w:id="106" w:name="cell-fig-finalpwr"/>
+    <w:bookmarkStart w:id="107" w:name="cell-fig-finalpwr"/>
     <w:p>
       <w:pPr>
         <w:pStyle w:val="SourceCode"/>
@@ -34801,7 +35036,7 @@
         <w:t xml:space="preserve">)</w:t>
       </w:r>
     </w:p>
-    <w:bookmarkStart w:id="105" w:name="fig-finalpwr"/>
+    <w:bookmarkStart w:id="106" w:name="fig-finalpwr"/>
     <w:p>
       <w:pPr>
         <w:pStyle w:val="FigureTitle"/>
@@ -34827,18 +35062,18 @@
           <wp:inline>
             <wp:extent cx="5943600" cy="5943600"/>
             <wp:effectExtent b="0" l="0" r="0" t="0"/>
-            <wp:docPr descr="" title="" id="103" name="Picture"/>
+            <wp:docPr descr="" title="" id="104" name="Picture"/>
             <a:graphic>
               <a:graphicData uri="http://schemas.openxmlformats.org/drawingml/2006/picture">
                 <pic:pic>
                   <pic:nvPicPr>
-                    <pic:cNvPr descr="manuscript_files/figure-docx/fig-finalpwr-1.png" id="104" name="Picture"/>
+                    <pic:cNvPr descr="manuscript_files/figure-docx/fig-finalpwr-1.png" id="105" name="Picture"/>
                     <pic:cNvPicPr>
                       <a:picLocks noChangeArrowheads="1" noChangeAspect="1"/>
                     </pic:cNvPicPr>
                   </pic:nvPicPr>
                   <pic:blipFill>
-                    <a:blip r:embed="rId102"/>
+                    <a:blip r:embed="rId103"/>
                     <a:stretch>
                       <a:fillRect/>
                     </a:stretch>
@@ -34865,8 +35100,8 @@
         </w:drawing>
       </w:r>
     </w:p>
-    <w:bookmarkEnd w:id="105"/>
     <w:bookmarkEnd w:id="106"/>
+    <w:bookmarkEnd w:id="107"/>
     <w:p>
       <w:pPr>
         <w:pStyle w:val="AfterWithoutNote"/>
@@ -34959,7 +35194,7 @@
         <w:rPr>
           <w:rStyle w:val="FootnoteReference"/>
         </w:rPr>
-        <w:footnoteReference w:id="107"/>
+        <w:footnoteReference w:id="108"/>
       </w:r>
     </w:p>
     <w:p>
@@ -35117,7 +35352,7 @@
         <w:t xml:space="preserve">(including 95% CIs) and visualize the results with the following code.</w:t>
       </w:r>
     </w:p>
-    <w:bookmarkStart w:id="112" w:name="cell-fig-finalprecision"/>
+    <w:bookmarkStart w:id="113" w:name="cell-fig-finalprecision"/>
     <w:p>
       <w:pPr>
         <w:pStyle w:val="SourceCode"/>
@@ -36026,7 +36261,7 @@
         <w:t xml:space="preserve">))</w:t>
       </w:r>
     </w:p>
-    <w:bookmarkStart w:id="111" w:name="fig-finalprecision"/>
+    <w:bookmarkStart w:id="112" w:name="fig-finalprecision"/>
     <w:p>
       <w:pPr>
         <w:pStyle w:val="FigureTitle"/>
@@ -36052,18 +36287,18 @@
           <wp:inline>
             <wp:extent cx="5943600" cy="5943600"/>
             <wp:effectExtent b="0" l="0" r="0" t="0"/>
-            <wp:docPr descr="" title="" id="109" name="Picture"/>
+            <wp:docPr descr="" title="" id="110" name="Picture"/>
             <a:graphic>
               <a:graphicData uri="http://schemas.openxmlformats.org/drawingml/2006/picture">
                 <pic:pic>
                   <pic:nvPicPr>
-                    <pic:cNvPr descr="manuscript_files/figure-docx/fig-finalprecision-1.png" id="110" name="Picture"/>
+                    <pic:cNvPr descr="manuscript_files/figure-docx/fig-finalprecision-1.png" id="111" name="Picture"/>
                     <pic:cNvPicPr>
                       <a:picLocks noChangeArrowheads="1" noChangeAspect="1"/>
                     </pic:cNvPicPr>
                   </pic:nvPicPr>
                   <pic:blipFill>
-                    <a:blip r:embed="rId108"/>
+                    <a:blip r:embed="rId109"/>
                     <a:stretch>
                       <a:fillRect/>
                     </a:stretch>
@@ -36090,8 +36325,8 @@
         </w:drawing>
       </w:r>
     </w:p>
-    <w:bookmarkEnd w:id="111"/>
     <w:bookmarkEnd w:id="112"/>
+    <w:bookmarkEnd w:id="113"/>
     <w:p>
       <w:pPr>
         <w:pStyle w:val="AfterWithoutNote"/>
@@ -36129,9 +36364,9 @@
         <w:t xml:space="preserve">With a more conservative precision target, the result is generally the opposite: As a rule, precise parameter estimates usually require bigger samples than null hypothesis testing.</w:t>
       </w:r>
     </w:p>
-    <w:bookmarkEnd w:id="113"/>
     <w:bookmarkEnd w:id="114"/>
-    <w:bookmarkStart w:id="115" w:name="X78d9f99869158773e93dc6224e8edbdc390335e"/>
+    <w:bookmarkEnd w:id="115"/>
+    <w:bookmarkStart w:id="116" w:name="X78d9f99869158773e93dc6224e8edbdc390335e"/>
     <w:p>
       <w:pPr>
         <w:pStyle w:val="Heading2"/>
@@ -36308,12 +36543,12 @@
         <w:t xml:space="preserve">)</w:t>
       </w:r>
       <w:r>
-        <w:t xml:space="preserve">. By simulating power (or precision) for different effect sizes (in addition to the different number of subjects and items), one can make sure that power (or precision) would still be sufficient to detect smaller effect sizes than our expected effect or at least get an impression of how strongly power (or precision) depends on the size of the true effect. For our case study that investigates combined hypotheses in a GLMM modeling framework, sensitivity analysis would require manually specifying additional sets of plausible parameter values that reflect scenarios with smaller or larger differences between groups with respect to our specific research question. Power (or precision) could then be simulated for several of these scenarios (across different numbers of subjects and items, as considered earlier). Although recommended, we do not present a sensitivity analysis for our case study to keep the length of the tutorial manageable.</w:t>
+        <w:t xml:space="preserve">. By simulating power (or precision) for different effect sizes (in addition to the different number of subjects and items), one can make sure that power (or precision) would still be sufficient to detect smaller effect sizes than our expected effect or at least get an impression of how strongly power (or precision) depends on the size of the true effect. For our case study that investigates combined hypotheses in a GLMM modeling framework, sensitivity analysis would require manually specifying additional sets of plausible parameter values that reflect scenarios with smaller or larger differences between groups with respect to our specific research question. Power (or precision) could then be simulated for several of these scenarios (across different numbers of subjects and items, as considered earlier). In steps 2 and 4 of the tutorial, we have briefly discussed scenarios where the applied statistical model is more (or less) parsimonious than the data-generating process. Sensitivity analysis can be used to assess the consequences of a mismatch by investigating different combinations of data-generating processes and statistical models. Such extended simulations can be a great resource to make an informed decision about the concrete model to estimate for the planned study where the true data-generating process is unknown. Although recommended, we do not present a sensitivity analysis for our case study to keep the length of the tutorial manageable.</w:t>
       </w:r>
     </w:p>
-    <w:bookmarkEnd w:id="115"/>
     <w:bookmarkEnd w:id="116"/>
-    <w:bookmarkStart w:id="117" w:name="conclusion-and-outlook"/>
+    <w:bookmarkEnd w:id="117"/>
+    <w:bookmarkStart w:id="118" w:name="conclusion-and-outlook"/>
     <w:p>
       <w:pPr>
         <w:pStyle w:val="Heading1"/>
@@ -36425,8 +36660,8 @@
         <w:t xml:space="preserve">Simulation-based sample size planning aligns well with the principles of Open Science and preregistration and could be further integrated. When researchers have access to simulated data based on their pre-specified model, analyzing the collected dataset becomes straightforward and unambiguous. By preregistering their simulation-based sample size plan, researchers enhance the transparency and accountability of their experimental procedures, contributing to the credibility and reproducibility of research.</w:t>
       </w:r>
     </w:p>
-    <w:bookmarkEnd w:id="117"/>
-    <w:bookmarkStart w:id="252" w:name="references"/>
+    <w:bookmarkEnd w:id="118"/>
+    <w:bookmarkStart w:id="262" w:name="references"/>
     <w:p>
       <w:pPr>
         <w:pStyle w:val="Heading1"/>
@@ -36435,8 +36670,8 @@
         <w:t xml:space="preserve">References</w:t>
       </w:r>
     </w:p>
-    <w:bookmarkStart w:id="251" w:name="refs"/>
-    <w:bookmarkStart w:id="119" w:name="ref-albersWhenPowerAnalyses2018a"/>
+    <w:bookmarkStart w:id="261" w:name="refs"/>
+    <w:bookmarkStart w:id="120" w:name="ref-albersWhenPowerAnalyses2018a"/>
     <w:p>
       <w:pPr>
         <w:pStyle w:val="Bibliography"/>
@@ -36485,7 +36720,7 @@
       <w:r>
         <w:t xml:space="preserve"> </w:t>
       </w:r>
-      <w:hyperlink r:id="rId118">
+      <w:hyperlink r:id="rId119">
         <w:r>
           <w:rPr>
             <w:rStyle w:val="Hyperlink"/>
@@ -36494,8 +36729,8 @@
         </w:r>
       </w:hyperlink>
     </w:p>
-    <w:bookmarkEnd w:id="119"/>
-    <w:bookmarkStart w:id="120" w:name="ref-R-marginaleffects"/>
+    <w:bookmarkEnd w:id="120"/>
+    <w:bookmarkStart w:id="121" w:name="ref-R-marginaleffects"/>
     <w:p>
       <w:pPr>
         <w:pStyle w:val="Bibliography"/>
@@ -36550,8 +36785,8 @@
         <w:t xml:space="preserve">.</w:t>
       </w:r>
     </w:p>
-    <w:bookmarkEnd w:id="120"/>
-    <w:bookmarkStart w:id="122" w:name="ref-arendStatisticalPowerTwolevel2019"/>
+    <w:bookmarkEnd w:id="121"/>
+    <w:bookmarkStart w:id="123" w:name="ref-arendStatisticalPowerTwolevel2019"/>
     <w:p>
       <w:pPr>
         <w:pStyle w:val="Bibliography"/>
@@ -36612,7 +36847,7 @@
       <w:r>
         <w:t xml:space="preserve"> </w:t>
       </w:r>
-      <w:hyperlink r:id="rId121">
+      <w:hyperlink r:id="rId122">
         <w:r>
           <w:rPr>
             <w:rStyle w:val="Hyperlink"/>
@@ -36621,8 +36856,8 @@
         </w:r>
       </w:hyperlink>
     </w:p>
-    <w:bookmarkEnd w:id="122"/>
-    <w:bookmarkStart w:id="124" w:name="ref-batesFittingLinearMixedEffects2015"/>
+    <w:bookmarkEnd w:id="123"/>
+    <w:bookmarkStart w:id="125" w:name="ref-batesFittingLinearMixedEffects2015"/>
     <w:p>
       <w:pPr>
         <w:pStyle w:val="Bibliography"/>
@@ -36678,7 +36913,7 @@
       <w:r>
         <w:t xml:space="preserve"> </w:t>
       </w:r>
-      <w:hyperlink r:id="rId123">
+      <w:hyperlink r:id="rId124">
         <w:r>
           <w:rPr>
             <w:rStyle w:val="Hyperlink"/>
@@ -36687,8 +36922,8 @@
         </w:r>
       </w:hyperlink>
     </w:p>
-    <w:bookmarkEnd w:id="124"/>
-    <w:bookmarkStart w:id="126" w:name="ref-R-RJ-2021-048"/>
+    <w:bookmarkEnd w:id="125"/>
+    <w:bookmarkStart w:id="127" w:name="ref-R-RJ-2021-048"/>
     <w:p>
       <w:pPr>
         <w:pStyle w:val="Bibliography"/>
@@ -36725,7 +36960,7 @@
       <w:r>
         <w:t xml:space="preserve"> </w:t>
       </w:r>
-      <w:hyperlink r:id="rId125">
+      <w:hyperlink r:id="rId126">
         <w:r>
           <w:rPr>
             <w:rStyle w:val="Hyperlink"/>
@@ -36734,8 +36969,8 @@
         </w:r>
       </w:hyperlink>
     </w:p>
-    <w:bookmarkEnd w:id="126"/>
-    <w:bookmarkStart w:id="128" w:name="X21965f092e23776bc03377e24e120202779a8bd"/>
+    <w:bookmarkEnd w:id="127"/>
+    <w:bookmarkStart w:id="129" w:name="X21965f092e23776bc03377e24e120202779a8bd"/>
     <w:p>
       <w:pPr>
         <w:pStyle w:val="Bibliography"/>
@@ -36772,7 +37007,7 @@
       <w:r>
         <w:t xml:space="preserve"> </w:t>
       </w:r>
-      <w:hyperlink r:id="rId127">
+      <w:hyperlink r:id="rId128">
         <w:r>
           <w:rPr>
             <w:rStyle w:val="Hyperlink"/>
@@ -36781,14 +37016,26 @@
         </w:r>
       </w:hyperlink>
     </w:p>
-    <w:bookmarkEnd w:id="128"/>
-    <w:bookmarkStart w:id="130" w:name="ref-bolkerLinearGeneralizedLinear2015"/>
+    <w:bookmarkEnd w:id="129"/>
+    <w:bookmarkStart w:id="131" w:name="X4a54f3aba6670339d3f60a46dbdaa4f51953692"/>
     <w:p>
       <w:pPr>
         <w:pStyle w:val="Bibliography"/>
       </w:pPr>
       <w:r>
-        <w:t xml:space="preserve">Bolker, B. M. (2015). Linear and generalized linear mixed models. In G. A. Fox, S. Negrete-Yankelevich, &amp; V. J. Sosa (Eds.),</w:t>
+        <w:t xml:space="preserve">Bockting, F., Radev, S. T., &amp; Bürkner, P.-C. (2024). Simulation-based prior knowledge elicitation for parametric</w:t>
+      </w:r>
+      <w:r>
+        <w:t xml:space="preserve"> </w:t>
+      </w:r>
+      <w:r>
+        <w:t xml:space="preserve">Bayesian</w:t>
+      </w:r>
+      <w:r>
+        <w:t xml:space="preserve"> </w:t>
+      </w:r>
+      <w:r>
+        <w:t xml:space="preserve">models.</w:t>
       </w:r>
       <w:r>
         <w:t xml:space="preserve"> </w:t>
@@ -36798,13 +37045,46 @@
           <w:i/>
           <w:iCs/>
         </w:rPr>
-        <w:t xml:space="preserve">Ecological</w:t>
+        <w:t xml:space="preserve">Scientific Reports</w:t>
+      </w:r>
+      <w:r>
+        <w:t xml:space="preserve">,</w:t>
+      </w:r>
+      <w:r>
+        <w:t xml:space="preserve"> </w:t>
       </w:r>
       <w:r>
         <w:rPr>
           <w:i/>
           <w:iCs/>
         </w:rPr>
+        <w:t xml:space="preserve">14</w:t>
+      </w:r>
+      <w:r>
+        <w:t xml:space="preserve">(1), 17330.</w:t>
+      </w:r>
+      <w:r>
+        <w:t xml:space="preserve"> </w:t>
+      </w:r>
+      <w:hyperlink r:id="rId130">
+        <w:r>
+          <w:rPr>
+            <w:rStyle w:val="Hyperlink"/>
+          </w:rPr>
+          <w:t xml:space="preserve">https://doi.org/10.1038/s41598-024-68090-7</w:t>
+        </w:r>
+      </w:hyperlink>
+    </w:p>
+    <w:bookmarkEnd w:id="131"/>
+    <w:bookmarkStart w:id="133" w:name="ref-bolkerLinearGeneralizedLinear2015"/>
+    <w:p>
+      <w:pPr>
+        <w:pStyle w:val="Bibliography"/>
+      </w:pPr>
+      <w:r>
+        <w:t xml:space="preserve">Bolker, B. M. (2015). Linear and generalized linear mixed models. In G. A. Fox, S. Negrete-Yankelevich, &amp; V. J. Sosa (Eds.),</w:t>
+      </w:r>
+      <w:r>
         <w:t xml:space="preserve"> </w:t>
       </w:r>
       <w:r>
@@ -36812,6 +37092,20 @@
           <w:i/>
           <w:iCs/>
         </w:rPr>
+        <w:t xml:space="preserve">Ecological</w:t>
+      </w:r>
+      <w:r>
+        <w:rPr>
+          <w:i/>
+          <w:iCs/>
+        </w:rPr>
+        <w:t xml:space="preserve"> </w:t>
+      </w:r>
+      <w:r>
+        <w:rPr>
+          <w:i/>
+          <w:iCs/>
+        </w:rPr>
         <w:t xml:space="preserve">Statistics</w:t>
       </w:r>
       <w:r>
@@ -36823,7 +37117,7 @@
       <w:r>
         <w:t xml:space="preserve"> </w:t>
       </w:r>
-      <w:hyperlink r:id="rId129">
+      <w:hyperlink r:id="rId132">
         <w:r>
           <w:rPr>
             <w:rStyle w:val="Hyperlink"/>
@@ -36832,8 +37126,8 @@
         </w:r>
       </w:hyperlink>
     </w:p>
-    <w:bookmarkEnd w:id="130"/>
-    <w:bookmarkStart w:id="132" w:name="ref-brooksGlmmTMBBalancesSpeed2017"/>
+    <w:bookmarkEnd w:id="133"/>
+    <w:bookmarkStart w:id="135" w:name="ref-brooksGlmmTMBBalancesSpeed2017"/>
     <w:p>
       <w:pPr>
         <w:pStyle w:val="Bibliography"/>
@@ -36903,7 +37197,7 @@
       <w:r>
         <w:t xml:space="preserve"> </w:t>
       </w:r>
-      <w:hyperlink r:id="rId131">
+      <w:hyperlink r:id="rId134">
         <w:r>
           <w:rPr>
             <w:rStyle w:val="Hyperlink"/>
@@ -36912,8 +37206,8 @@
         </w:r>
       </w:hyperlink>
     </w:p>
-    <w:bookmarkEnd w:id="132"/>
-    <w:bookmarkStart w:id="134" w:name="Xc7396256f38019674ae989b987f94d5bd99b516"/>
+    <w:bookmarkEnd w:id="135"/>
+    <w:bookmarkStart w:id="137" w:name="Xc7396256f38019674ae989b987f94d5bd99b516"/>
     <w:p>
       <w:pPr>
         <w:pStyle w:val="Bibliography"/>
@@ -36983,7 +37277,7 @@
       <w:r>
         <w:t xml:space="preserve"> </w:t>
       </w:r>
-      <w:hyperlink r:id="rId133">
+      <w:hyperlink r:id="rId136">
         <w:r>
           <w:rPr>
             <w:rStyle w:val="Hyperlink"/>
@@ -36992,8 +37286,8 @@
         </w:r>
       </w:hyperlink>
     </w:p>
-    <w:bookmarkEnd w:id="134"/>
-    <w:bookmarkStart w:id="136" w:name="ref-brysbaertPowerAnalysisEffect2018"/>
+    <w:bookmarkEnd w:id="137"/>
+    <w:bookmarkStart w:id="139" w:name="ref-brysbaertPowerAnalysisEffect2018"/>
     <w:p>
       <w:pPr>
         <w:pStyle w:val="Bibliography"/>
@@ -37072,7 +37366,7 @@
       <w:r>
         <w:t xml:space="preserve"> </w:t>
       </w:r>
-      <w:hyperlink r:id="rId135">
+      <w:hyperlink r:id="rId138">
         <w:r>
           <w:rPr>
             <w:rStyle w:val="Hyperlink"/>
@@ -37081,8 +37375,8 @@
         </w:r>
       </w:hyperlink>
     </w:p>
-    <w:bookmarkEnd w:id="136"/>
-    <w:bookmarkStart w:id="138" w:name="ref-burknerBrmsPackageBayesian2017"/>
+    <w:bookmarkEnd w:id="139"/>
+    <w:bookmarkStart w:id="141" w:name="ref-burknerBrmsPackageBayesian2017"/>
     <w:p>
       <w:pPr>
         <w:pStyle w:val="Bibliography"/>
@@ -37140,7 +37434,7 @@
       <w:r>
         <w:t xml:space="preserve"> </w:t>
       </w:r>
-      <w:hyperlink r:id="rId137">
+      <w:hyperlink r:id="rId140">
         <w:r>
           <w:rPr>
             <w:rStyle w:val="Hyperlink"/>
@@ -37149,8 +37443,8 @@
         </w:r>
       </w:hyperlink>
     </w:p>
-    <w:bookmarkEnd w:id="138"/>
-    <w:bookmarkStart w:id="140" w:name="Xb1b727604402d24aa6cf353a8afd8d5ce54fc16"/>
+    <w:bookmarkEnd w:id="141"/>
+    <w:bookmarkStart w:id="143" w:name="Xb1b727604402d24aa6cf353a8afd8d5ce54fc16"/>
     <w:p>
       <w:pPr>
         <w:pStyle w:val="Bibliography"/>
@@ -37211,7 +37505,7 @@
       <w:r>
         <w:t xml:space="preserve"> </w:t>
       </w:r>
-      <w:hyperlink r:id="rId139">
+      <w:hyperlink r:id="rId142">
         <w:r>
           <w:rPr>
             <w:rStyle w:val="Hyperlink"/>
@@ -37220,8 +37514,8 @@
         </w:r>
       </w:hyperlink>
     </w:p>
-    <w:bookmarkEnd w:id="140"/>
-    <w:bookmarkStart w:id="142" w:name="ref-buttonPowerFailureWhy2013"/>
+    <w:bookmarkEnd w:id="143"/>
+    <w:bookmarkStart w:id="145" w:name="ref-buttonPowerFailureWhy2013"/>
     <w:p>
       <w:pPr>
         <w:pStyle w:val="Bibliography"/>
@@ -37258,7 +37552,7 @@
       <w:r>
         <w:t xml:space="preserve"> </w:t>
       </w:r>
-      <w:hyperlink r:id="rId141">
+      <w:hyperlink r:id="rId144">
         <w:r>
           <w:rPr>
             <w:rStyle w:val="Hyperlink"/>
@@ -37267,8 +37561,8 @@
         </w:r>
       </w:hyperlink>
     </w:p>
-    <w:bookmarkEnd w:id="142"/>
-    <w:bookmarkStart w:id="144" w:name="Xd854f4394820d4dd5f581e0df0d8f760340de8e"/>
+    <w:bookmarkEnd w:id="145"/>
+    <w:bookmarkStart w:id="147" w:name="Xd854f4394820d4dd5f581e0df0d8f760340de8e"/>
     <w:p>
       <w:pPr>
         <w:pStyle w:val="Bibliography"/>
@@ -37329,7 +37623,7 @@
       <w:r>
         <w:t xml:space="preserve"> </w:t>
       </w:r>
-      <w:hyperlink r:id="rId143">
+      <w:hyperlink r:id="rId146">
         <w:r>
           <w:rPr>
             <w:rStyle w:val="Hyperlink"/>
@@ -37338,8 +37632,8 @@
         </w:r>
       </w:hyperlink>
     </w:p>
-    <w:bookmarkEnd w:id="144"/>
-    <w:bookmarkStart w:id="146" w:name="ref-chambersPresentFutureRegistered2022"/>
+    <w:bookmarkEnd w:id="147"/>
+    <w:bookmarkStart w:id="149" w:name="ref-chambersPresentFutureRegistered2022"/>
     <w:p>
       <w:pPr>
         <w:pStyle w:val="Bibliography"/>
@@ -37385,7 +37679,7 @@
       <w:r>
         <w:t xml:space="preserve"> </w:t>
       </w:r>
-      <w:hyperlink r:id="rId145">
+      <w:hyperlink r:id="rId148">
         <w:r>
           <w:rPr>
             <w:rStyle w:val="Hyperlink"/>
@@ -37394,8 +37688,8 @@
         </w:r>
       </w:hyperlink>
     </w:p>
-    <w:bookmarkEnd w:id="146"/>
-    <w:bookmarkStart w:id="148" w:name="ref-R-pwr"/>
+    <w:bookmarkEnd w:id="149"/>
+    <w:bookmarkStart w:id="151" w:name="ref-R-pwr"/>
     <w:p>
       <w:pPr>
         <w:pStyle w:val="Bibliography"/>
@@ -37419,7 +37713,7 @@
       <w:r>
         <w:t xml:space="preserve"> </w:t>
       </w:r>
-      <w:hyperlink r:id="rId147">
+      <w:hyperlink r:id="rId150">
         <w:r>
           <w:rPr>
             <w:rStyle w:val="Hyperlink"/>
@@ -37428,8 +37722,8 @@
         </w:r>
       </w:hyperlink>
     </w:p>
-    <w:bookmarkEnd w:id="148"/>
-    <w:bookmarkStart w:id="150" w:name="ref-cohenPowerPrimer1992"/>
+    <w:bookmarkEnd w:id="151"/>
+    <w:bookmarkStart w:id="153" w:name="ref-cohenPowerPrimer1992"/>
     <w:p>
       <w:pPr>
         <w:pStyle w:val="Bibliography"/>
@@ -37466,7 +37760,7 @@
       <w:r>
         <w:t xml:space="preserve"> </w:t>
       </w:r>
-      <w:hyperlink r:id="rId149">
+      <w:hyperlink r:id="rId152">
         <w:r>
           <w:rPr>
             <w:rStyle w:val="Hyperlink"/>
@@ -37475,8 +37769,8 @@
         </w:r>
       </w:hyperlink>
     </w:p>
-    <w:bookmarkEnd w:id="150"/>
-    <w:bookmarkStart w:id="152" w:name="ref-cummingNewStatisticsWhy2014"/>
+    <w:bookmarkEnd w:id="153"/>
+    <w:bookmarkStart w:id="155" w:name="ref-cummingNewStatisticsWhy2014"/>
     <w:p>
       <w:pPr>
         <w:pStyle w:val="Bibliography"/>
@@ -37543,7 +37837,7 @@
       <w:r>
         <w:t xml:space="preserve"> </w:t>
       </w:r>
-      <w:hyperlink r:id="rId151">
+      <w:hyperlink r:id="rId154">
         <w:r>
           <w:rPr>
             <w:rStyle w:val="Hyperlink"/>
@@ -37552,8 +37846,8 @@
         </w:r>
       </w:hyperlink>
     </w:p>
-    <w:bookmarkEnd w:id="152"/>
-    <w:bookmarkStart w:id="154" w:name="ref-R-faux"/>
+    <w:bookmarkEnd w:id="155"/>
+    <w:bookmarkStart w:id="157" w:name="ref-R-faux"/>
     <w:p>
       <w:pPr>
         <w:pStyle w:val="Bibliography"/>
@@ -37577,7 +37871,7 @@
       <w:r>
         <w:t xml:space="preserve"> </w:t>
       </w:r>
-      <w:hyperlink r:id="rId153">
+      <w:hyperlink r:id="rId156">
         <w:r>
           <w:rPr>
             <w:rStyle w:val="Hyperlink"/>
@@ -37586,8 +37880,8 @@
         </w:r>
       </w:hyperlink>
     </w:p>
-    <w:bookmarkEnd w:id="154"/>
-    <w:bookmarkStart w:id="156" w:name="Xa2928734c3b3b9e2e5d78bcc3f8334b0dababe3"/>
+    <w:bookmarkEnd w:id="157"/>
+    <w:bookmarkStart w:id="159" w:name="Xa2928734c3b3b9e2e5d78bcc3f8334b0dababe3"/>
     <w:p>
       <w:pPr>
         <w:pStyle w:val="Bibliography"/>
@@ -37633,7 +37927,7 @@
       <w:r>
         <w:t xml:space="preserve"> </w:t>
       </w:r>
-      <w:hyperlink r:id="rId155">
+      <w:hyperlink r:id="rId158">
         <w:r>
           <w:rPr>
             <w:rStyle w:val="Hyperlink"/>
@@ -37642,8 +37936,8 @@
         </w:r>
       </w:hyperlink>
     </w:p>
-    <w:bookmarkEnd w:id="156"/>
-    <w:bookmarkStart w:id="158" w:name="Xcdf7f60d2c4b2f7c27e4f5aa5abf23b846b58b2"/>
+    <w:bookmarkEnd w:id="159"/>
+    <w:bookmarkStart w:id="161" w:name="Xcdf7f60d2c4b2f7c27e4f5aa5abf23b846b58b2"/>
     <w:p>
       <w:pPr>
         <w:pStyle w:val="Bibliography"/>
@@ -37701,7 +37995,7 @@
       <w:r>
         <w:t xml:space="preserve"> </w:t>
       </w:r>
-      <w:hyperlink r:id="rId157">
+      <w:hyperlink r:id="rId160">
         <w:r>
           <w:rPr>
             <w:rStyle w:val="Hyperlink"/>
@@ -37710,8 +38004,8 @@
         </w:r>
       </w:hyperlink>
     </w:p>
-    <w:bookmarkEnd w:id="158"/>
-    <w:bookmarkStart w:id="160" w:name="Xce8ada250954660b8c577d218248528961bcd14"/>
+    <w:bookmarkEnd w:id="161"/>
+    <w:bookmarkStart w:id="163" w:name="Xce8ada250954660b8c577d218248528961bcd14"/>
     <w:p>
       <w:pPr>
         <w:pStyle w:val="Bibliography"/>
@@ -37748,7 +38042,7 @@
       <w:r>
         <w:t xml:space="preserve"> </w:t>
       </w:r>
-      <w:hyperlink r:id="rId159">
+      <w:hyperlink r:id="rId162">
         <w:r>
           <w:rPr>
             <w:rStyle w:val="Hyperlink"/>
@@ -37757,8 +38051,8 @@
         </w:r>
       </w:hyperlink>
     </w:p>
-    <w:bookmarkEnd w:id="160"/>
-    <w:bookmarkStart w:id="162" w:name="ref-ebersoleManyLabsTesting2020"/>
+    <w:bookmarkEnd w:id="163"/>
+    <w:bookmarkStart w:id="165" w:name="ref-ebersoleManyLabsTesting2020"/>
     <w:p>
       <w:pPr>
         <w:pStyle w:val="Bibliography"/>
@@ -37840,7 +38134,7 @@
       <w:r>
         <w:t xml:space="preserve"> </w:t>
       </w:r>
-      <w:hyperlink r:id="rId161">
+      <w:hyperlink r:id="rId164">
         <w:r>
           <w:rPr>
             <w:rStyle w:val="Hyperlink"/>
@@ -37849,8 +38143,8 @@
         </w:r>
       </w:hyperlink>
     </w:p>
-    <w:bookmarkEnd w:id="162"/>
-    <w:bookmarkStart w:id="164" w:name="ref-endersSimpleMonteCarlo2023"/>
+    <w:bookmarkEnd w:id="165"/>
+    <w:bookmarkStart w:id="167" w:name="ref-endersSimpleMonteCarlo2023"/>
     <w:p>
       <w:pPr>
         <w:pStyle w:val="Bibliography"/>
@@ -37886,7 +38180,7 @@
       <w:r>
         <w:t xml:space="preserve"> </w:t>
       </w:r>
-      <w:hyperlink r:id="rId163">
+      <w:hyperlink r:id="rId166">
         <w:r>
           <w:rPr>
             <w:rStyle w:val="Hyperlink"/>
@@ -37895,8 +38189,8 @@
         </w:r>
       </w:hyperlink>
     </w:p>
-    <w:bookmarkEnd w:id="164"/>
-    <w:bookmarkStart w:id="166" w:name="ref-fahrmeirRegressionModelsMethods2021"/>
+    <w:bookmarkEnd w:id="167"/>
+    <w:bookmarkStart w:id="169" w:name="ref-fahrmeirRegressionModelsMethods2021"/>
     <w:p>
       <w:pPr>
         <w:pStyle w:val="Bibliography"/>
@@ -37983,7 +38277,7 @@
       <w:r>
         <w:t xml:space="preserve"> </w:t>
       </w:r>
-      <w:hyperlink r:id="rId165">
+      <w:hyperlink r:id="rId168">
         <w:r>
           <w:rPr>
             <w:rStyle w:val="Hyperlink"/>
@@ -37992,8 +38286,8 @@
         </w:r>
       </w:hyperlink>
     </w:p>
-    <w:bookmarkEnd w:id="166"/>
-    <w:bookmarkStart w:id="168" w:name="ref-gelmanBayesianWorkflow2020"/>
+    <w:bookmarkEnd w:id="169"/>
+    <w:bookmarkStart w:id="171" w:name="ref-gelmanBayesianWorkflow2020"/>
     <w:p>
       <w:pPr>
         <w:pStyle w:val="Bibliography"/>
@@ -38034,7 +38328,7 @@
       <w:r>
         <w:t xml:space="preserve"> </w:t>
       </w:r>
-      <w:hyperlink r:id="rId167">
+      <w:hyperlink r:id="rId170">
         <w:r>
           <w:rPr>
             <w:rStyle w:val="Hyperlink"/>
@@ -38043,8 +38337,8 @@
         </w:r>
       </w:hyperlink>
     </w:p>
-    <w:bookmarkEnd w:id="168"/>
-    <w:bookmarkStart w:id="170" w:name="ref-gomilaMissingDataExperiments2022"/>
+    <w:bookmarkEnd w:id="171"/>
+    <w:bookmarkStart w:id="173" w:name="ref-gomilaMissingDataExperiments2022"/>
     <w:p>
       <w:pPr>
         <w:pStyle w:val="Bibliography"/>
@@ -38093,7 +38387,7 @@
       <w:r>
         <w:t xml:space="preserve"> </w:t>
       </w:r>
-      <w:hyperlink r:id="rId169">
+      <w:hyperlink r:id="rId172">
         <w:r>
           <w:rPr>
             <w:rStyle w:val="Hyperlink"/>
@@ -38102,8 +38396,8 @@
         </w:r>
       </w:hyperlink>
     </w:p>
-    <w:bookmarkEnd w:id="170"/>
-    <w:bookmarkStart w:id="172" w:name="ref-greenSIMRPackagePower2016"/>
+    <w:bookmarkEnd w:id="173"/>
+    <w:bookmarkStart w:id="175" w:name="ref-greenSIMRPackagePower2016"/>
     <w:p>
       <w:pPr>
         <w:pStyle w:val="Bibliography"/>
@@ -38161,7 +38455,7 @@
       <w:r>
         <w:t xml:space="preserve"> </w:t>
       </w:r>
-      <w:hyperlink r:id="rId171">
+      <w:hyperlink r:id="rId174">
         <w:r>
           <w:rPr>
             <w:rStyle w:val="Hyperlink"/>
@@ -38170,8 +38464,8 @@
         </w:r>
       </w:hyperlink>
     </w:p>
-    <w:bookmarkEnd w:id="172"/>
-    <w:bookmarkStart w:id="174" w:name="X601f7f93b5a407fe60bf0d56a4d3c601c0d8330"/>
+    <w:bookmarkEnd w:id="175"/>
+    <w:bookmarkStart w:id="177" w:name="X601f7f93b5a407fe60bf0d56a4d3c601c0d8330"/>
     <w:p>
       <w:pPr>
         <w:pStyle w:val="Bibliography"/>
@@ -38229,7 +38523,7 @@
       <w:r>
         <w:t xml:space="preserve"> </w:t>
       </w:r>
-      <w:hyperlink r:id="rId173">
+      <w:hyperlink r:id="rId176">
         <w:r>
           <w:rPr>
             <w:rStyle w:val="Hyperlink"/>
@@ -38238,83 +38532,14 @@
         </w:r>
       </w:hyperlink>
     </w:p>
-    <w:bookmarkEnd w:id="174"/>
-    <w:bookmarkStart w:id="176" w:name="ref-iddiPowerSampleSize2022"/>
+    <w:bookmarkEnd w:id="177"/>
+    <w:bookmarkStart w:id="178" w:name="ref-hartmannFlexiblePriorElicitation2020"/>
     <w:p>
       <w:pPr>
         <w:pStyle w:val="Bibliography"/>
       </w:pPr>
       <w:r>
-        <w:t xml:space="preserve">Iddi, S., &amp; Donohue, M. C. (2022). Power and</w:t>
-      </w:r>
-      <w:r>
-        <w:t xml:space="preserve"> </w:t>
-      </w:r>
-      <w:r>
-        <w:t xml:space="preserve">Sample Size</w:t>
-      </w:r>
-      <w:r>
-        <w:t xml:space="preserve"> </w:t>
-      </w:r>
-      <w:r>
-        <w:t xml:space="preserve">for</w:t>
-      </w:r>
-      <w:r>
-        <w:t xml:space="preserve"> </w:t>
-      </w:r>
-      <w:r>
-        <w:t xml:space="preserve">Longitudinal Models</w:t>
-      </w:r>
-      <w:r>
-        <w:t xml:space="preserve"> </w:t>
-      </w:r>
-      <w:r>
-        <w:t xml:space="preserve">in</w:t>
-      </w:r>
-      <w:r>
-        <w:t xml:space="preserve"> </w:t>
-      </w:r>
-      <w:r>
-        <w:t xml:space="preserve">R</w:t>
-      </w:r>
-      <w:r>
-        <w:t xml:space="preserve"> </w:t>
-      </w:r>
-      <w:r>
-        <w:t xml:space="preserve">–</w:t>
-      </w:r>
-      <w:r>
-        <w:t xml:space="preserve"> </w:t>
-      </w:r>
-      <w:r>
-        <w:t xml:space="preserve">The</w:t>
-      </w:r>
-      <w:r>
-        <w:t xml:space="preserve"> </w:t>
-      </w:r>
-      <w:r>
-        <w:t xml:space="preserve">longpower</w:t>
-      </w:r>
-      <w:r>
-        <w:t xml:space="preserve"> </w:t>
-      </w:r>
-      <w:r>
-        <w:t xml:space="preserve">Package</w:t>
-      </w:r>
-      <w:r>
-        <w:t xml:space="preserve"> </w:t>
-      </w:r>
-      <w:r>
-        <w:t xml:space="preserve">and</w:t>
-      </w:r>
-      <w:r>
-        <w:t xml:space="preserve"> </w:t>
-      </w:r>
-      <w:r>
-        <w:t xml:space="preserve">Shiny App</w:t>
-      </w:r>
-      <w:r>
-        <w:t xml:space="preserve">.</w:t>
+        <w:t xml:space="preserve">Hartmann, M., Agiashvili, G., Bürkner, P., &amp; Klami, A. (2020). Flexible prior elicitation via the prior predictive distribution. In J. Peters &amp; D. Sontag (Eds.),</w:t>
       </w:r>
       <w:r>
         <w:t xml:space="preserve"> </w:t>
@@ -38324,19 +38549,128 @@
           <w:i/>
           <w:iCs/>
         </w:rPr>
-        <w:t xml:space="preserve">The R Journal</w:t>
-      </w:r>
-      <w:r>
-        <w:t xml:space="preserve">,</w:t>
-      </w:r>
-      <w:r>
-        <w:t xml:space="preserve"> </w:t>
+        <w:t xml:space="preserve">Proceedings of the 36th conference on uncertainty in artificial intelligence (</w:t>
       </w:r>
       <w:r>
         <w:rPr>
           <w:i/>
           <w:iCs/>
         </w:rPr>
+        <w:t xml:space="preserve">UAI</w:t>
+      </w:r>
+      <w:r>
+        <w:rPr>
+          <w:i/>
+          <w:iCs/>
+        </w:rPr>
+        <w:t xml:space="preserve">)</w:t>
+      </w:r>
+      <w:r>
+        <w:t xml:space="preserve"> </w:t>
+      </w:r>
+      <w:r>
+        <w:t xml:space="preserve">(Vol. 124, pp. 1129–1138). PMLR.</w:t>
+      </w:r>
+    </w:p>
+    <w:bookmarkEnd w:id="178"/>
+    <w:bookmarkStart w:id="180" w:name="ref-iddiPowerSampleSize2022"/>
+    <w:p>
+      <w:pPr>
+        <w:pStyle w:val="Bibliography"/>
+      </w:pPr>
+      <w:r>
+        <w:t xml:space="preserve">Iddi, S., &amp; Donohue, M. C. (2022). Power and</w:t>
+      </w:r>
+      <w:r>
+        <w:t xml:space="preserve"> </w:t>
+      </w:r>
+      <w:r>
+        <w:t xml:space="preserve">Sample Size</w:t>
+      </w:r>
+      <w:r>
+        <w:t xml:space="preserve"> </w:t>
+      </w:r>
+      <w:r>
+        <w:t xml:space="preserve">for</w:t>
+      </w:r>
+      <w:r>
+        <w:t xml:space="preserve"> </w:t>
+      </w:r>
+      <w:r>
+        <w:t xml:space="preserve">Longitudinal Models</w:t>
+      </w:r>
+      <w:r>
+        <w:t xml:space="preserve"> </w:t>
+      </w:r>
+      <w:r>
+        <w:t xml:space="preserve">in</w:t>
+      </w:r>
+      <w:r>
+        <w:t xml:space="preserve"> </w:t>
+      </w:r>
+      <w:r>
+        <w:t xml:space="preserve">R</w:t>
+      </w:r>
+      <w:r>
+        <w:t xml:space="preserve"> </w:t>
+      </w:r>
+      <w:r>
+        <w:t xml:space="preserve">–</w:t>
+      </w:r>
+      <w:r>
+        <w:t xml:space="preserve"> </w:t>
+      </w:r>
+      <w:r>
+        <w:t xml:space="preserve">The</w:t>
+      </w:r>
+      <w:r>
+        <w:t xml:space="preserve"> </w:t>
+      </w:r>
+      <w:r>
+        <w:t xml:space="preserve">longpower</w:t>
+      </w:r>
+      <w:r>
+        <w:t xml:space="preserve"> </w:t>
+      </w:r>
+      <w:r>
+        <w:t xml:space="preserve">Package</w:t>
+      </w:r>
+      <w:r>
+        <w:t xml:space="preserve"> </w:t>
+      </w:r>
+      <w:r>
+        <w:t xml:space="preserve">and</w:t>
+      </w:r>
+      <w:r>
+        <w:t xml:space="preserve"> </w:t>
+      </w:r>
+      <w:r>
+        <w:t xml:space="preserve">Shiny App</w:t>
+      </w:r>
+      <w:r>
+        <w:t xml:space="preserve">.</w:t>
+      </w:r>
+      <w:r>
+        <w:t xml:space="preserve"> </w:t>
+      </w:r>
+      <w:r>
+        <w:rPr>
+          <w:i/>
+          <w:iCs/>
+        </w:rPr>
+        <w:t xml:space="preserve">The R Journal</w:t>
+      </w:r>
+      <w:r>
+        <w:t xml:space="preserve">,</w:t>
+      </w:r>
+      <w:r>
+        <w:t xml:space="preserve"> </w:t>
+      </w:r>
+      <w:r>
+        <w:rPr>
+          <w:i/>
+          <w:iCs/>
+        </w:rPr>
         <w:t xml:space="preserve">14</w:t>
       </w:r>
       <w:r>
@@ -38345,7 +38679,7 @@
       <w:r>
         <w:t xml:space="preserve"> </w:t>
       </w:r>
-      <w:hyperlink r:id="rId175">
+      <w:hyperlink r:id="rId179">
         <w:r>
           <w:rPr>
             <w:rStyle w:val="Hyperlink"/>
@@ -38354,8 +38688,8 @@
         </w:r>
       </w:hyperlink>
     </w:p>
-    <w:bookmarkEnd w:id="176"/>
-    <w:bookmarkStart w:id="178" w:name="ref-johnsonPowerAnalysisGeneralized2015"/>
+    <w:bookmarkEnd w:id="180"/>
+    <w:bookmarkStart w:id="182" w:name="ref-johnsonPowerAnalysisGeneralized2015"/>
     <w:p>
       <w:pPr>
         <w:pStyle w:val="Bibliography"/>
@@ -38392,7 +38726,7 @@
       <w:r>
         <w:t xml:space="preserve"> </w:t>
       </w:r>
-      <w:hyperlink r:id="rId177">
+      <w:hyperlink r:id="rId181">
         <w:r>
           <w:rPr>
             <w:rStyle w:val="Hyperlink"/>
@@ -38401,8 +38735,8 @@
         </w:r>
       </w:hyperlink>
     </w:p>
-    <w:bookmarkEnd w:id="178"/>
-    <w:bookmarkStart w:id="180" w:name="ref-kainPracticalGuidePower2015"/>
+    <w:bookmarkEnd w:id="182"/>
+    <w:bookmarkStart w:id="184" w:name="ref-kainPracticalGuidePower2015"/>
     <w:p>
       <w:pPr>
         <w:pStyle w:val="Bibliography"/>
@@ -38448,7 +38782,7 @@
       <w:r>
         <w:t xml:space="preserve"> </w:t>
       </w:r>
-      <w:hyperlink r:id="rId179">
+      <w:hyperlink r:id="rId183">
         <w:r>
           <w:rPr>
             <w:rStyle w:val="Hyperlink"/>
@@ -38457,8 +38791,8 @@
         </w:r>
       </w:hyperlink>
     </w:p>
-    <w:bookmarkEnd w:id="180"/>
-    <w:bookmarkStart w:id="182" w:name="ref-kelleySampleSizePlanning2006"/>
+    <w:bookmarkEnd w:id="184"/>
+    <w:bookmarkStart w:id="186" w:name="ref-kelleySampleSizePlanning2006"/>
     <w:p>
       <w:pPr>
         <w:pStyle w:val="Bibliography"/>
@@ -38507,7 +38841,7 @@
       <w:r>
         <w:t xml:space="preserve"> </w:t>
       </w:r>
-      <w:hyperlink r:id="rId181">
+      <w:hyperlink r:id="rId185">
         <w:r>
           <w:rPr>
             <w:rStyle w:val="Hyperlink"/>
@@ -38516,8 +38850,8 @@
         </w:r>
       </w:hyperlink>
     </w:p>
-    <w:bookmarkEnd w:id="182"/>
-    <w:bookmarkStart w:id="184" w:name="ref-kingPointMinimalImportant2011"/>
+    <w:bookmarkEnd w:id="186"/>
+    <w:bookmarkStart w:id="188" w:name="ref-kingPointMinimalImportant2011"/>
     <w:p>
       <w:pPr>
         <w:pStyle w:val="Bibliography"/>
@@ -38560,7 +38894,7 @@
       <w:r>
         <w:t xml:space="preserve"> </w:t>
       </w:r>
-      <w:hyperlink r:id="rId183">
+      <w:hyperlink r:id="rId187">
         <w:r>
           <w:rPr>
             <w:rStyle w:val="Hyperlink"/>
@@ -38569,8 +38903,8 @@
         </w:r>
       </w:hyperlink>
     </w:p>
-    <w:bookmarkEnd w:id="184"/>
-    <w:bookmarkStart w:id="186" w:name="ref-kruschkeBayesianNewStatistics2018"/>
+    <w:bookmarkEnd w:id="188"/>
+    <w:bookmarkStart w:id="190" w:name="ref-kruschkeBayesianNewStatistics2018"/>
     <w:p>
       <w:pPr>
         <w:pStyle w:val="Bibliography"/>
@@ -38640,7 +38974,7 @@
       <w:r>
         <w:t xml:space="preserve"> </w:t>
       </w:r>
-      <w:hyperlink r:id="rId185">
+      <w:hyperlink r:id="rId189">
         <w:r>
           <w:rPr>
             <w:rStyle w:val="Hyperlink"/>
@@ -38649,8 +38983,8 @@
         </w:r>
       </w:hyperlink>
     </w:p>
-    <w:bookmarkEnd w:id="186"/>
-    <w:bookmarkStart w:id="188" w:name="ref-kumleEstimatingPowerGeneralized2021"/>
+    <w:bookmarkEnd w:id="190"/>
+    <w:bookmarkStart w:id="192" w:name="ref-kumleEstimatingPowerGeneralized2021"/>
     <w:p>
       <w:pPr>
         <w:pStyle w:val="Bibliography"/>
@@ -38708,7 +39042,7 @@
       <w:r>
         <w:t xml:space="preserve"> </w:t>
       </w:r>
-      <w:hyperlink r:id="rId187">
+      <w:hyperlink r:id="rId191">
         <w:r>
           <w:rPr>
             <w:rStyle w:val="Hyperlink"/>
@@ -38717,8 +39051,8 @@
         </w:r>
       </w:hyperlink>
     </w:p>
-    <w:bookmarkEnd w:id="188"/>
-    <w:bookmarkStart w:id="190" w:name="ref-lafitSelectionNumberParticipants2021"/>
+    <w:bookmarkEnd w:id="192"/>
+    <w:bookmarkStart w:id="194" w:name="ref-lafitSelectionNumberParticipants2021"/>
     <w:p>
       <w:pPr>
         <w:pStyle w:val="Bibliography"/>
@@ -38845,7 +39179,7 @@
       <w:r>
         <w:t xml:space="preserve"> </w:t>
       </w:r>
-      <w:hyperlink r:id="rId189">
+      <w:hyperlink r:id="rId193">
         <w:r>
           <w:rPr>
             <w:rStyle w:val="Hyperlink"/>
@@ -38854,8 +39188,8 @@
         </w:r>
       </w:hyperlink>
     </w:p>
-    <w:bookmarkEnd w:id="190"/>
-    <w:bookmarkStart w:id="192" w:name="ref-lakensSampleSizeJustification2022"/>
+    <w:bookmarkEnd w:id="194"/>
+    <w:bookmarkStart w:id="196" w:name="ref-lakensSampleSizeJustification2022"/>
     <w:p>
       <w:pPr>
         <w:pStyle w:val="Bibliography"/>
@@ -38901,7 +39235,7 @@
       <w:r>
         <w:t xml:space="preserve"> </w:t>
       </w:r>
-      <w:hyperlink r:id="rId191">
+      <w:hyperlink r:id="rId195">
         <w:r>
           <w:rPr>
             <w:rStyle w:val="Hyperlink"/>
@@ -38910,8 +39244,8 @@
         </w:r>
       </w:hyperlink>
     </w:p>
-    <w:bookmarkEnd w:id="192"/>
-    <w:bookmarkStart w:id="194" w:name="ref-lakensImprovingYourStatistical2022"/>
+    <w:bookmarkEnd w:id="196"/>
+    <w:bookmarkStart w:id="198" w:name="ref-lakensImprovingYourStatistical2022"/>
     <w:p>
       <w:pPr>
         <w:pStyle w:val="Bibliography"/>
@@ -38949,7 +39283,7 @@
       <w:r>
         <w:t xml:space="preserve"> </w:t>
       </w:r>
-      <w:hyperlink r:id="rId193">
+      <w:hyperlink r:id="rId197">
         <w:r>
           <w:rPr>
             <w:rStyle w:val="Hyperlink"/>
@@ -38958,8 +39292,8 @@
         </w:r>
       </w:hyperlink>
     </w:p>
-    <w:bookmarkEnd w:id="194"/>
-    <w:bookmarkStart w:id="196" w:name="ref-lakensJustifyYourAlpha2018"/>
+    <w:bookmarkEnd w:id="198"/>
+    <w:bookmarkStart w:id="200" w:name="ref-lakensJustifyYourAlpha2018"/>
     <w:p>
       <w:pPr>
         <w:pStyle w:val="Bibliography"/>
@@ -38996,7 +39330,7 @@
       <w:r>
         <w:t xml:space="preserve"> </w:t>
       </w:r>
-      <w:hyperlink r:id="rId195">
+      <w:hyperlink r:id="rId199">
         <w:r>
           <w:rPr>
             <w:rStyle w:val="Hyperlink"/>
@@ -39005,8 +39339,8 @@
         </w:r>
       </w:hyperlink>
     </w:p>
-    <w:bookmarkEnd w:id="196"/>
-    <w:bookmarkStart w:id="198" w:name="X2c4841734732e6e77824465e2ac9870b43ebe0f"/>
+    <w:bookmarkEnd w:id="200"/>
+    <w:bookmarkStart w:id="202" w:name="X2c4841734732e6e77824465e2ac9870b43ebe0f"/>
     <w:p>
       <w:pPr>
         <w:pStyle w:val="Bibliography"/>
@@ -39073,7 +39407,7 @@
       <w:r>
         <w:t xml:space="preserve"> </w:t>
       </w:r>
-      <w:hyperlink r:id="rId197">
+      <w:hyperlink r:id="rId201">
         <w:r>
           <w:rPr>
             <w:rStyle w:val="Hyperlink"/>
@@ -39082,8 +39416,8 @@
         </w:r>
       </w:hyperlink>
     </w:p>
-    <w:bookmarkEnd w:id="198"/>
-    <w:bookmarkStart w:id="200" w:name="X752a8fa33c06a6f776810036dea13d79570b806"/>
+    <w:bookmarkEnd w:id="202"/>
+    <w:bookmarkStart w:id="204" w:name="X752a8fa33c06a6f776810036dea13d79570b806"/>
     <w:p>
       <w:pPr>
         <w:pStyle w:val="Bibliography"/>
@@ -39150,7 +39484,7 @@
       <w:r>
         <w:t xml:space="preserve"> </w:t>
       </w:r>
-      <w:hyperlink r:id="rId199">
+      <w:hyperlink r:id="rId203">
         <w:r>
           <w:rPr>
             <w:rStyle w:val="Hyperlink"/>
@@ -39159,8 +39493,8 @@
         </w:r>
       </w:hyperlink>
     </w:p>
-    <w:bookmarkEnd w:id="200"/>
-    <w:bookmarkStart w:id="202" w:name="ref-lanePowerStrugglesEstimating2018"/>
+    <w:bookmarkEnd w:id="204"/>
+    <w:bookmarkStart w:id="206" w:name="ref-lanePowerStrugglesEstimating2018"/>
     <w:p>
       <w:pPr>
         <w:pStyle w:val="Bibliography"/>
@@ -39209,7 +39543,7 @@
       <w:r>
         <w:t xml:space="preserve"> </w:t>
       </w:r>
-      <w:hyperlink r:id="rId201">
+      <w:hyperlink r:id="rId205">
         <w:r>
           <w:rPr>
             <w:rStyle w:val="Hyperlink"/>
@@ -39218,8 +39552,8 @@
         </w:r>
       </w:hyperlink>
     </w:p>
-    <w:bookmarkEnd w:id="202"/>
-    <w:bookmarkStart w:id="204" w:name="ref-lebeauPowerAnalysisSimulation2019"/>
+    <w:bookmarkEnd w:id="206"/>
+    <w:bookmarkStart w:id="208" w:name="ref-lebeauPowerAnalysisSimulation2019"/>
     <w:p>
       <w:pPr>
         <w:pStyle w:val="Bibliography"/>
@@ -39327,7 +39661,7 @@
       <w:r>
         <w:t xml:space="preserve"> </w:t>
       </w:r>
-      <w:hyperlink r:id="rId203">
+      <w:hyperlink r:id="rId207">
         <w:r>
           <w:rPr>
             <w:rStyle w:val="Hyperlink"/>
@@ -39336,8 +39670,8 @@
         </w:r>
       </w:hyperlink>
     </w:p>
-    <w:bookmarkEnd w:id="204"/>
-    <w:bookmarkStart w:id="206" w:name="ref-leeUsingTidyversePackage2020"/>
+    <w:bookmarkEnd w:id="208"/>
+    <w:bookmarkStart w:id="210" w:name="ref-leeUsingTidyversePackage2020"/>
     <w:p>
       <w:pPr>
         <w:pStyle w:val="Bibliography"/>
@@ -39419,7 +39753,7 @@
       <w:r>
         <w:t xml:space="preserve"> </w:t>
       </w:r>
-      <w:hyperlink r:id="rId205">
+      <w:hyperlink r:id="rId209">
         <w:r>
           <w:rPr>
             <w:rStyle w:val="Hyperlink"/>
@@ -39428,8 +39762,8 @@
         </w:r>
       </w:hyperlink>
     </w:p>
-    <w:bookmarkEnd w:id="206"/>
-    <w:bookmarkStart w:id="207" w:name="ref-littleStatisticalAnalysisMissing2014"/>
+    <w:bookmarkEnd w:id="210"/>
+    <w:bookmarkStart w:id="211" w:name="ref-littleStatisticalAnalysisMissing2014"/>
     <w:p>
       <w:pPr>
         <w:pStyle w:val="Bibliography"/>
@@ -39496,8 +39830,8 @@
         <w:t xml:space="preserve">(2nd ed). Wiley.</w:t>
       </w:r>
     </w:p>
-    <w:bookmarkEnd w:id="207"/>
-    <w:bookmarkStart w:id="209" w:name="ref-lundbergWhatYourEstimand2021"/>
+    <w:bookmarkEnd w:id="211"/>
+    <w:bookmarkStart w:id="213" w:name="ref-lundbergWhatYourEstimand2021"/>
     <w:p>
       <w:pPr>
         <w:pStyle w:val="Bibliography"/>
@@ -39576,7 +39910,7 @@
       <w:r>
         <w:t xml:space="preserve"> </w:t>
       </w:r>
-      <w:hyperlink r:id="rId208">
+      <w:hyperlink r:id="rId212">
         <w:r>
           <w:rPr>
             <w:rStyle w:val="Hyperlink"/>
@@ -39585,8 +39919,8 @@
         </w:r>
       </w:hyperlink>
     </w:p>
-    <w:bookmarkEnd w:id="209"/>
-    <w:bookmarkStart w:id="211" w:name="Xdb4cb1847f436ecf6a1ca7b9fb85b78b34e1895"/>
+    <w:bookmarkEnd w:id="213"/>
+    <w:bookmarkStart w:id="215" w:name="Xdb4cb1847f436ecf6a1ca7b9fb85b78b34e1895"/>
     <w:p>
       <w:pPr>
         <w:pStyle w:val="Bibliography"/>
@@ -39635,7 +39969,7 @@
       <w:r>
         <w:t xml:space="preserve"> </w:t>
       </w:r>
-      <w:hyperlink r:id="rId210">
+      <w:hyperlink r:id="rId214">
         <w:r>
           <w:rPr>
             <w:rStyle w:val="Hyperlink"/>
@@ -39644,8 +39978,8 @@
         </w:r>
       </w:hyperlink>
     </w:p>
-    <w:bookmarkEnd w:id="211"/>
-    <w:bookmarkStart w:id="213" w:name="X8fcea138522dd51248bfee238176cea5df78d34"/>
+    <w:bookmarkEnd w:id="215"/>
+    <w:bookmarkStart w:id="217" w:name="X8fcea138522dd51248bfee238176cea5df78d34"/>
     <w:p>
       <w:pPr>
         <w:pStyle w:val="Bibliography"/>
@@ -39682,7 +40016,7 @@
       <w:r>
         <w:t xml:space="preserve"> </w:t>
       </w:r>
-      <w:hyperlink r:id="rId212">
+      <w:hyperlink r:id="rId216">
         <w:r>
           <w:rPr>
             <w:rStyle w:val="Hyperlink"/>
@@ -39691,8 +40025,8 @@
         </w:r>
       </w:hyperlink>
     </w:p>
-    <w:bookmarkEnd w:id="213"/>
-    <w:bookmarkStart w:id="215" w:name="ref-matuschekBalancingTypeError2017"/>
+    <w:bookmarkEnd w:id="217"/>
+    <w:bookmarkStart w:id="219" w:name="ref-matuschekBalancingTypeError2017"/>
     <w:p>
       <w:pPr>
         <w:pStyle w:val="Bibliography"/>
@@ -39741,7 +40075,7 @@
       <w:r>
         <w:t xml:space="preserve"> </w:t>
       </w:r>
-      <w:hyperlink r:id="rId214">
+      <w:hyperlink r:id="rId218">
         <w:r>
           <w:rPr>
             <w:rStyle w:val="Hyperlink"/>
@@ -39750,8 +40084,8 @@
         </w:r>
       </w:hyperlink>
     </w:p>
-    <w:bookmarkEnd w:id="215"/>
-    <w:bookmarkStart w:id="217" w:name="ref-maxwellSampleSizePlanning2008"/>
+    <w:bookmarkEnd w:id="219"/>
+    <w:bookmarkStart w:id="221" w:name="ref-maxwellSampleSizePlanning2008"/>
     <w:p>
       <w:pPr>
         <w:pStyle w:val="Bibliography"/>
@@ -39833,7 +40167,7 @@
       <w:r>
         <w:t xml:space="preserve"> </w:t>
       </w:r>
-      <w:hyperlink r:id="rId216">
+      <w:hyperlink r:id="rId220">
         <w:r>
           <w:rPr>
             <w:rStyle w:val="Hyperlink"/>
@@ -39842,8 +40176,8 @@
         </w:r>
       </w:hyperlink>
     </w:p>
-    <w:bookmarkEnd w:id="217"/>
-    <w:bookmarkStart w:id="219" w:name="X7e5fcb01483c46ceec3804400aa01747d15580c"/>
+    <w:bookmarkEnd w:id="221"/>
+    <w:bookmarkStart w:id="223" w:name="X7e5fcb01483c46ceec3804400aa01747d15580c"/>
     <w:p>
       <w:pPr>
         <w:pStyle w:val="Bibliography"/>
@@ -39998,7 +40332,7 @@
       <w:r>
         <w:t xml:space="preserve"> </w:t>
       </w:r>
-      <w:hyperlink r:id="rId218">
+      <w:hyperlink r:id="rId222">
         <w:r>
           <w:rPr>
             <w:rStyle w:val="Hyperlink"/>
@@ -40007,8 +40341,8 @@
         </w:r>
       </w:hyperlink>
     </w:p>
-    <w:bookmarkEnd w:id="219"/>
-    <w:bookmarkStart w:id="221" w:name="ref-meteyardBestPracticeGuidance2020a"/>
+    <w:bookmarkEnd w:id="223"/>
+    <w:bookmarkStart w:id="225" w:name="ref-meteyardBestPracticeGuidance2020a"/>
     <w:p>
       <w:pPr>
         <w:pStyle w:val="Bibliography"/>
@@ -40045,7 +40379,7 @@
       <w:r>
         <w:t xml:space="preserve"> </w:t>
       </w:r>
-      <w:hyperlink r:id="rId220">
+      <w:hyperlink r:id="rId224">
         <w:r>
           <w:rPr>
             <w:rStyle w:val="Hyperlink"/>
@@ -40054,26 +40388,50 @@
         </w:r>
       </w:hyperlink>
     </w:p>
-    <w:bookmarkEnd w:id="221"/>
-    <w:bookmarkStart w:id="223" w:name="X03591e422015f8b0ec022d973c72fce262ef1cc"/>
+    <w:bookmarkEnd w:id="225"/>
+    <w:bookmarkStart w:id="227" w:name="ref-mikkolaPriorKnowledgeElicitation2023"/>
     <w:p>
       <w:pPr>
         <w:pStyle w:val="Bibliography"/>
       </w:pPr>
       <w:r>
-        <w:t xml:space="preserve">Murayama, K., Usami, S., &amp; Sakaki, M. (2022). Summary-statistics-based power analysis:</w:t>
-      </w:r>
-      <w:r>
-        <w:t xml:space="preserve"> </w:t>
-      </w:r>
-      <w:r>
-        <w:t xml:space="preserve">A</w:t>
-      </w:r>
-      <w:r>
-        <w:t xml:space="preserve"> </w:t>
-      </w:r>
-      <w:r>
-        <w:t xml:space="preserve">new and practical method to determine sample size for mixed-effects modeling.</w:t>
+        <w:t xml:space="preserve">Mikkola, P., Martin, O. A., Chandramouli, S., Hartmann, M., Abril Pla, O., Thomas, O., Pesonen, H., Corander, J., Vehtari, A., Kaski, S., Bürkner, P.-C., &amp; Klami, A. (2023). Prior</w:t>
+      </w:r>
+      <w:r>
+        <w:t xml:space="preserve"> </w:t>
+      </w:r>
+      <w:r>
+        <w:t xml:space="preserve">Knowledge Elicitation</w:t>
+      </w:r>
+      <w:r>
+        <w:t xml:space="preserve">:</w:t>
+      </w:r>
+      <w:r>
+        <w:t xml:space="preserve"> </w:t>
+      </w:r>
+      <w:r>
+        <w:t xml:space="preserve">The Past</w:t>
+      </w:r>
+      <w:r>
+        <w:t xml:space="preserve">,</w:t>
+      </w:r>
+      <w:r>
+        <w:t xml:space="preserve"> </w:t>
+      </w:r>
+      <w:r>
+        <w:t xml:space="preserve">Present</w:t>
+      </w:r>
+      <w:r>
+        <w:t xml:space="preserve">, and</w:t>
+      </w:r>
+      <w:r>
+        <w:t xml:space="preserve"> </w:t>
+      </w:r>
+      <w:r>
+        <w:t xml:space="preserve">Future</w:t>
+      </w:r>
+      <w:r>
+        <w:t xml:space="preserve">.</w:t>
       </w:r>
       <w:r>
         <w:t xml:space="preserve"> </w:t>
@@ -40083,6 +40441,65 @@
           <w:i/>
           <w:iCs/>
         </w:rPr>
+        <w:t xml:space="preserve">Bayesian Analysis</w:t>
+      </w:r>
+      <w:r>
+        <w:t xml:space="preserve">,</w:t>
+      </w:r>
+      <w:r>
+        <w:t xml:space="preserve"> </w:t>
+      </w:r>
+      <w:r>
+        <w:rPr>
+          <w:i/>
+          <w:iCs/>
+        </w:rPr>
+        <w:t xml:space="preserve">-1</w:t>
+      </w:r>
+      <w:r>
+        <w:t xml:space="preserve">(-1).</w:t>
+      </w:r>
+      <w:r>
+        <w:t xml:space="preserve"> </w:t>
+      </w:r>
+      <w:hyperlink r:id="rId226">
+        <w:r>
+          <w:rPr>
+            <w:rStyle w:val="Hyperlink"/>
+          </w:rPr>
+          <w:t xml:space="preserve">https://doi.org/10.1214/23-BA1381</w:t>
+        </w:r>
+      </w:hyperlink>
+    </w:p>
+    <w:bookmarkEnd w:id="227"/>
+    <w:bookmarkStart w:id="229" w:name="X03591e422015f8b0ec022d973c72fce262ef1cc"/>
+    <w:p>
+      <w:pPr>
+        <w:pStyle w:val="Bibliography"/>
+      </w:pPr>
+      <w:r>
+        <w:t xml:space="preserve">Murayama, K., Usami, S., &amp; Sakaki, M. (2022). Summary-statistics-based power analysis:</w:t>
+      </w:r>
+      <w:r>
+        <w:t xml:space="preserve"> </w:t>
+      </w:r>
+      <w:r>
+        <w:t xml:space="preserve">A</w:t>
+      </w:r>
+      <w:r>
+        <w:t xml:space="preserve"> </w:t>
+      </w:r>
+      <w:r>
+        <w:t xml:space="preserve">new and practical method to determine sample size for mixed-effects modeling.</w:t>
+      </w:r>
+      <w:r>
+        <w:t xml:space="preserve"> </w:t>
+      </w:r>
+      <w:r>
+        <w:rPr>
+          <w:i/>
+          <w:iCs/>
+        </w:rPr>
         <w:t xml:space="preserve">Psychological Methods</w:t>
       </w:r>
       <w:r>
@@ -40091,7 +40508,7 @@
       <w:r>
         <w:t xml:space="preserve"> </w:t>
       </w:r>
-      <w:hyperlink r:id="rId222">
+      <w:hyperlink r:id="rId228">
         <w:r>
           <w:rPr>
             <w:rStyle w:val="Hyperlink"/>
@@ -40100,8 +40517,8 @@
         </w:r>
       </w:hyperlink>
     </w:p>
-    <w:bookmarkEnd w:id="223"/>
-    <w:bookmarkStart w:id="225" w:name="X9fb39b2d8662c33f260ac4d2b6ba2014679cabf"/>
+    <w:bookmarkEnd w:id="229"/>
+    <w:bookmarkStart w:id="231" w:name="X9fb39b2d8662c33f260ac4d2b6ba2014679cabf"/>
     <w:p>
       <w:pPr>
         <w:pStyle w:val="Bibliography"/>
@@ -40189,7 +40606,7 @@
       <w:r>
         <w:t xml:space="preserve"> </w:t>
       </w:r>
-      <w:hyperlink r:id="rId224">
+      <w:hyperlink r:id="rId230">
         <w:r>
           <w:rPr>
             <w:rStyle w:val="Hyperlink"/>
@@ -40198,8 +40615,8 @@
         </w:r>
       </w:hyperlink>
     </w:p>
-    <w:bookmarkEnd w:id="225"/>
-    <w:bookmarkStart w:id="227" w:name="ref-R-base"/>
+    <w:bookmarkEnd w:id="231"/>
+    <w:bookmarkStart w:id="233" w:name="ref-R-base"/>
     <w:p>
       <w:pPr>
         <w:pStyle w:val="Bibliography"/>
@@ -40223,7 +40640,7 @@
       <w:r>
         <w:t xml:space="preserve"> </w:t>
       </w:r>
-      <w:hyperlink r:id="rId226">
+      <w:hyperlink r:id="rId232">
         <w:r>
           <w:rPr>
             <w:rStyle w:val="Hyperlink"/>
@@ -40232,8 +40649,8 @@
         </w:r>
       </w:hyperlink>
     </w:p>
-    <w:bookmarkEnd w:id="227"/>
-    <w:bookmarkStart w:id="229" w:name="X907c3df537fdaed84450c2f895a870f7ba31e9a"/>
+    <w:bookmarkEnd w:id="233"/>
+    <w:bookmarkStart w:id="235" w:name="X907c3df537fdaed84450c2f895a870f7ba31e9a"/>
     <w:p>
       <w:pPr>
         <w:pStyle w:val="Bibliography"/>
@@ -40333,7 +40750,7 @@
       <w:r>
         <w:t xml:space="preserve"> </w:t>
       </w:r>
-      <w:hyperlink r:id="rId228">
+      <w:hyperlink r:id="rId234">
         <w:r>
           <w:rPr>
             <w:rStyle w:val="Hyperlink"/>
@@ -40342,26 +40759,26 @@
         </w:r>
       </w:hyperlink>
     </w:p>
-    <w:bookmarkEnd w:id="229"/>
-    <w:bookmarkStart w:id="231" w:name="ref-schadHowCapitalizePriori2020"/>
+    <w:bookmarkEnd w:id="235"/>
+    <w:bookmarkStart w:id="237" w:name="ref-schadPrincipledBayesianWorkflow2021"/>
     <w:p>
       <w:pPr>
         <w:pStyle w:val="Bibliography"/>
       </w:pPr>
       <w:r>
-        <w:t xml:space="preserve">Schad, D. J., Vasishth, S., Hohenstein, S., &amp; Kliegl, R. (2020). How to capitalize on a priori contrasts in linear (mixed) models:</w:t>
-      </w:r>
-      <w:r>
-        <w:t xml:space="preserve"> </w:t>
-      </w:r>
-      <w:r>
-        <w:t xml:space="preserve">A</w:t>
-      </w:r>
-      <w:r>
-        <w:t xml:space="preserve"> </w:t>
-      </w:r>
-      <w:r>
-        <w:t xml:space="preserve">tutorial.</w:t>
+        <w:t xml:space="preserve">Schad, D. J., Betancourt, M., &amp; Vasishth, S. (2021). Toward a principled</w:t>
+      </w:r>
+      <w:r>
+        <w:t xml:space="preserve"> </w:t>
+      </w:r>
+      <w:r>
+        <w:t xml:space="preserve">Bayesian</w:t>
+      </w:r>
+      <w:r>
+        <w:t xml:space="preserve"> </w:t>
+      </w:r>
+      <w:r>
+        <w:t xml:space="preserve">workflow in cognitive science.</w:t>
       </w:r>
       <w:r>
         <w:t xml:space="preserve"> </w:t>
@@ -40371,7 +40788,7 @@
           <w:i/>
           <w:iCs/>
         </w:rPr>
-        <w:t xml:space="preserve">Journal of Memory and Language</w:t>
+        <w:t xml:space="preserve">Psychological Methods</w:t>
       </w:r>
       <w:r>
         <w:t xml:space="preserve">,</w:t>
@@ -40384,6 +40801,65 @@
           <w:i/>
           <w:iCs/>
         </w:rPr>
+        <w:t xml:space="preserve">26</w:t>
+      </w:r>
+      <w:r>
+        <w:t xml:space="preserve">(1), 103–126.</w:t>
+      </w:r>
+      <w:r>
+        <w:t xml:space="preserve"> </w:t>
+      </w:r>
+      <w:hyperlink r:id="rId236">
+        <w:r>
+          <w:rPr>
+            <w:rStyle w:val="Hyperlink"/>
+          </w:rPr>
+          <w:t xml:space="preserve">https://doi.org/10.1037/met0000275</w:t>
+        </w:r>
+      </w:hyperlink>
+    </w:p>
+    <w:bookmarkEnd w:id="237"/>
+    <w:bookmarkStart w:id="239" w:name="ref-schadHowCapitalizePriori2020"/>
+    <w:p>
+      <w:pPr>
+        <w:pStyle w:val="Bibliography"/>
+      </w:pPr>
+      <w:r>
+        <w:t xml:space="preserve">Schad, D. J., Vasishth, S., Hohenstein, S., &amp; Kliegl, R. (2020). How to capitalize on a priori contrasts in linear (mixed) models:</w:t>
+      </w:r>
+      <w:r>
+        <w:t xml:space="preserve"> </w:t>
+      </w:r>
+      <w:r>
+        <w:t xml:space="preserve">A</w:t>
+      </w:r>
+      <w:r>
+        <w:t xml:space="preserve"> </w:t>
+      </w:r>
+      <w:r>
+        <w:t xml:space="preserve">tutorial.</w:t>
+      </w:r>
+      <w:r>
+        <w:t xml:space="preserve"> </w:t>
+      </w:r>
+      <w:r>
+        <w:rPr>
+          <w:i/>
+          <w:iCs/>
+        </w:rPr>
+        <w:t xml:space="preserve">Journal of Memory and Language</w:t>
+      </w:r>
+      <w:r>
+        <w:t xml:space="preserve">,</w:t>
+      </w:r>
+      <w:r>
+        <w:t xml:space="preserve"> </w:t>
+      </w:r>
+      <w:r>
+        <w:rPr>
+          <w:i/>
+          <w:iCs/>
+        </w:rPr>
         <w:t xml:space="preserve">110</w:t>
       </w:r>
       <w:r>
@@ -40392,7 +40868,7 @@
       <w:r>
         <w:t xml:space="preserve"> </w:t>
       </w:r>
-      <w:hyperlink r:id="rId230">
+      <w:hyperlink r:id="rId238">
         <w:r>
           <w:rPr>
             <w:rStyle w:val="Hyperlink"/>
@@ -40401,14 +40877,14 @@
         </w:r>
       </w:hyperlink>
     </w:p>
-    <w:bookmarkEnd w:id="231"/>
-    <w:bookmarkStart w:id="233" w:name="X104784eed0ae1ccb8a3ad3ee7b9fabf451b14c8"/>
+    <w:bookmarkEnd w:id="239"/>
+    <w:bookmarkStart w:id="241" w:name="Xeab23262d60604682667115db650a09ed4d9587"/>
     <w:p>
       <w:pPr>
         <w:pStyle w:val="Bibliography"/>
       </w:pPr>
       <w:r>
-        <w:t xml:space="preserve">Uygun Tunç, D., Tunç, M. N., &amp; Lakens, D. (2023). The epistemic and pragmatic function of dichotomous claims based on statistical hypothesis tests.</w:t>
+        <w:t xml:space="preserve">Stefan, A. M., Evans, N. J., &amp; Wagenmakers, E.-J. (2022). Practical challenges and methodological flexibility in prior elicitation.</w:t>
       </w:r>
       <w:r>
         <w:t xml:space="preserve"> </w:t>
@@ -40418,7 +40894,7 @@
           <w:i/>
           <w:iCs/>
         </w:rPr>
-        <w:t xml:space="preserve">Theory &amp; Psychology</w:t>
+        <w:t xml:space="preserve">Psychological Methods</w:t>
       </w:r>
       <w:r>
         <w:t xml:space="preserve">,</w:t>
@@ -40431,6 +40907,53 @@
           <w:i/>
           <w:iCs/>
         </w:rPr>
+        <w:t xml:space="preserve">27</w:t>
+      </w:r>
+      <w:r>
+        <w:t xml:space="preserve">(2), 177–197.</w:t>
+      </w:r>
+      <w:r>
+        <w:t xml:space="preserve"> </w:t>
+      </w:r>
+      <w:hyperlink r:id="rId240">
+        <w:r>
+          <w:rPr>
+            <w:rStyle w:val="Hyperlink"/>
+          </w:rPr>
+          <w:t xml:space="preserve">https://doi.org/10.1037/met0000354</w:t>
+        </w:r>
+      </w:hyperlink>
+    </w:p>
+    <w:bookmarkEnd w:id="241"/>
+    <w:bookmarkStart w:id="243" w:name="X104784eed0ae1ccb8a3ad3ee7b9fabf451b14c8"/>
+    <w:p>
+      <w:pPr>
+        <w:pStyle w:val="Bibliography"/>
+      </w:pPr>
+      <w:r>
+        <w:t xml:space="preserve">Uygun Tunç, D., Tunç, M. N., &amp; Lakens, D. (2023). The epistemic and pragmatic function of dichotomous claims based on statistical hypothesis tests.</w:t>
+      </w:r>
+      <w:r>
+        <w:t xml:space="preserve"> </w:t>
+      </w:r>
+      <w:r>
+        <w:rPr>
+          <w:i/>
+          <w:iCs/>
+        </w:rPr>
+        <w:t xml:space="preserve">Theory &amp; Psychology</w:t>
+      </w:r>
+      <w:r>
+        <w:t xml:space="preserve">,</w:t>
+      </w:r>
+      <w:r>
+        <w:t xml:space="preserve"> </w:t>
+      </w:r>
+      <w:r>
+        <w:rPr>
+          <w:i/>
+          <w:iCs/>
+        </w:rPr>
         <w:t xml:space="preserve">33</w:t>
       </w:r>
       <w:r>
@@ -40439,7 +40962,7 @@
       <w:r>
         <w:t xml:space="preserve"> </w:t>
       </w:r>
-      <w:hyperlink r:id="rId232">
+      <w:hyperlink r:id="rId242">
         <w:r>
           <w:rPr>
             <w:rStyle w:val="Hyperlink"/>
@@ -40448,8 +40971,8 @@
         </w:r>
       </w:hyperlink>
     </w:p>
-    <w:bookmarkEnd w:id="233"/>
-    <w:bookmarkStart w:id="235" w:name="ref-R-furrr"/>
+    <w:bookmarkEnd w:id="243"/>
+    <w:bookmarkStart w:id="245" w:name="ref-R-furrr"/>
     <w:p>
       <w:pPr>
         <w:pStyle w:val="Bibliography"/>
@@ -40473,7 +40996,7 @@
       <w:r>
         <w:t xml:space="preserve"> </w:t>
       </w:r>
-      <w:hyperlink r:id="rId234">
+      <w:hyperlink r:id="rId244">
         <w:r>
           <w:rPr>
             <w:rStyle w:val="Hyperlink"/>
@@ -40482,8 +41005,8 @@
         </w:r>
       </w:hyperlink>
     </w:p>
-    <w:bookmarkEnd w:id="235"/>
-    <w:bookmarkStart w:id="237" w:name="ref-watsonGeneralisedLinearMixed2023"/>
+    <w:bookmarkEnd w:id="245"/>
+    <w:bookmarkStart w:id="247" w:name="ref-watsonGeneralisedLinearMixed2023"/>
     <w:p>
       <w:pPr>
         <w:pStyle w:val="Bibliography"/>
@@ -40640,7 +41163,7 @@
       <w:r>
         <w:t xml:space="preserve"> </w:t>
       </w:r>
-      <w:hyperlink r:id="rId236">
+      <w:hyperlink r:id="rId246">
         <w:r>
           <w:rPr>
             <w:rStyle w:val="Hyperlink"/>
@@ -40649,8 +41172,8 @@
         </w:r>
       </w:hyperlink>
     </w:p>
-    <w:bookmarkEnd w:id="237"/>
-    <w:bookmarkStart w:id="239" w:name="ref-westfallStatisticalPowerOptimal2014"/>
+    <w:bookmarkEnd w:id="247"/>
+    <w:bookmarkStart w:id="249" w:name="ref-westfallStatisticalPowerOptimal2014"/>
     <w:p>
       <w:pPr>
         <w:pStyle w:val="Bibliography"/>
@@ -40687,7 +41210,7 @@
       <w:r>
         <w:t xml:space="preserve"> </w:t>
       </w:r>
-      <w:hyperlink r:id="rId238">
+      <w:hyperlink r:id="rId248">
         <w:r>
           <w:rPr>
             <w:rStyle w:val="Hyperlink"/>
@@ -40696,8 +41219,8 @@
         </w:r>
       </w:hyperlink>
     </w:p>
-    <w:bookmarkEnd w:id="239"/>
-    <w:bookmarkStart w:id="241" w:name="ref-wickhamWelcomeTidyverse2019"/>
+    <w:bookmarkEnd w:id="249"/>
+    <w:bookmarkStart w:id="251" w:name="ref-wickhamWelcomeTidyverse2019"/>
     <w:p>
       <w:pPr>
         <w:pStyle w:val="Bibliography"/>
@@ -40743,7 +41266,7 @@
       <w:r>
         <w:t xml:space="preserve"> </w:t>
       </w:r>
-      <w:hyperlink r:id="rId240">
+      <w:hyperlink r:id="rId250">
         <w:r>
           <w:rPr>
             <w:rStyle w:val="Hyperlink"/>
@@ -40752,8 +41275,8 @@
         </w:r>
       </w:hyperlink>
     </w:p>
-    <w:bookmarkEnd w:id="241"/>
-    <w:bookmarkStart w:id="242" w:name="ref-wickhamDataScienceImport2023"/>
+    <w:bookmarkEnd w:id="251"/>
+    <w:bookmarkStart w:id="252" w:name="ref-wickhamDataScienceImport2023"/>
     <w:p>
       <w:pPr>
         <w:pStyle w:val="Bibliography"/>
@@ -40778,8 +41301,8 @@
         <w:t xml:space="preserve">(2nd edition). O’Reilly.</w:t>
       </w:r>
     </w:p>
-    <w:bookmarkEnd w:id="242"/>
-    <w:bookmarkStart w:id="244" w:name="ref-yarkoniGeneralizabilityCrisis2022"/>
+    <w:bookmarkEnd w:id="252"/>
+    <w:bookmarkStart w:id="254" w:name="ref-yarkoniGeneralizabilityCrisis2022"/>
     <w:p>
       <w:pPr>
         <w:pStyle w:val="Bibliography"/>
@@ -40816,7 +41339,7 @@
       <w:r>
         <w:t xml:space="preserve"> </w:t>
       </w:r>
-      <w:hyperlink r:id="rId243">
+      <w:hyperlink r:id="rId253">
         <w:r>
           <w:rPr>
             <w:rStyle w:val="Hyperlink"/>
@@ -40825,8 +41348,8 @@
         </w:r>
       </w:hyperlink>
     </w:p>
-    <w:bookmarkEnd w:id="244"/>
-    <w:bookmarkStart w:id="246" w:name="ref-yuPassLmePower2019"/>
+    <w:bookmarkEnd w:id="254"/>
+    <w:bookmarkStart w:id="256" w:name="ref-yuPassLmePower2019"/>
     <w:p>
       <w:pPr>
         <w:pStyle w:val="Bibliography"/>
@@ -40923,7 +41446,7 @@
       <w:r>
         <w:t xml:space="preserve"> </w:t>
       </w:r>
-      <w:hyperlink r:id="rId245">
+      <w:hyperlink r:id="rId255">
         <w:r>
           <w:rPr>
             <w:rStyle w:val="Hyperlink"/>
@@ -40932,8 +41455,8 @@
         </w:r>
       </w:hyperlink>
     </w:p>
-    <w:bookmarkEnd w:id="246"/>
-    <w:bookmarkStart w:id="248" w:name="ref-zhangPracticalStatisticalPower2018"/>
+    <w:bookmarkEnd w:id="256"/>
+    <w:bookmarkStart w:id="258" w:name="ref-zhangPracticalStatisticalPower2018"/>
     <w:p>
       <w:pPr>
         <w:pStyle w:val="Bibliography"/>
@@ -40999,7 +41522,7 @@
       <w:r>
         <w:t xml:space="preserve"> </w:t>
       </w:r>
-      <w:hyperlink r:id="rId247">
+      <w:hyperlink r:id="rId257">
         <w:r>
           <w:rPr>
             <w:rStyle w:val="Hyperlink"/>
@@ -41008,8 +41531,8 @@
         </w:r>
       </w:hyperlink>
     </w:p>
-    <w:bookmarkEnd w:id="248"/>
-    <w:bookmarkStart w:id="250" w:name="ref-zimmerSampleSizePlanning2023"/>
+    <w:bookmarkEnd w:id="258"/>
+    <w:bookmarkStart w:id="260" w:name="ref-zimmerSampleSizePlanning2023"/>
     <w:p>
       <w:pPr>
         <w:pStyle w:val="Bibliography"/>
@@ -41045,7 +41568,7 @@
       <w:r>
         <w:t xml:space="preserve"> </w:t>
       </w:r>
-      <w:hyperlink r:id="rId249">
+      <w:hyperlink r:id="rId259">
         <w:r>
           <w:rPr>
             <w:rStyle w:val="Hyperlink"/>
@@ -41054,9 +41577,9 @@
         </w:r>
       </w:hyperlink>
     </w:p>
-    <w:bookmarkEnd w:id="250"/>
-    <w:bookmarkEnd w:id="251"/>
-    <w:bookmarkEnd w:id="252"/>
+    <w:bookmarkEnd w:id="260"/>
+    <w:bookmarkEnd w:id="261"/>
+    <w:bookmarkEnd w:id="262"/>
     <w:sectPr>
       <w:headerReference r:id="rId9" w:type="even"/>
       <w:headerReference r:id="rId11" w:type="default"/>
@@ -41310,7 +41833,88 @@
       </w:r>
     </w:p>
   </w:footnote>
-  <w:footnote w:id="93">
+  <w:footnote w:id="89">
+    <w:p>
+      <w:pPr>
+        <w:pStyle w:val="FootnoteText"/>
+      </w:pPr>
+      <w:r>
+        <w:rPr>
+          <w:rStyle w:val="FootnoteReference"/>
+        </w:rPr>
+        <w:footnoteRef/>
+      </w:r>
+      <w:r>
+        <w:t xml:space="preserve"> </w:t>
+      </w:r>
+      <w:r>
+        <w:t xml:space="preserve">Developing more effective strategies on how to elicit and visualize domain knowledge is currently an active area of research, primarily in the context of Bayesian modeling</w:t>
+      </w:r>
+      <w:r>
+        <w:t xml:space="preserve"> </w:t>
+      </w:r>
+      <w:r>
+        <w:t xml:space="preserve">(</w:t>
+      </w:r>
+      <w:hyperlink w:anchor="X4a54f3aba6670339d3f60a46dbdaa4f51953692">
+        <w:r>
+          <w:rPr>
+            <w:rStyle w:val="Hyperlink"/>
+          </w:rPr>
+          <w:t xml:space="preserve">Bockting et al., 2024</w:t>
+        </w:r>
+      </w:hyperlink>
+      <w:r>
+        <w:t xml:space="preserve">;</w:t>
+      </w:r>
+      <w:r>
+        <w:t xml:space="preserve"> </w:t>
+      </w:r>
+      <w:hyperlink w:anchor="ref-hartmannFlexiblePriorElicitation2020">
+        <w:r>
+          <w:rPr>
+            <w:rStyle w:val="Hyperlink"/>
+          </w:rPr>
+          <w:t xml:space="preserve">Hartmann et al., 2020</w:t>
+        </w:r>
+      </w:hyperlink>
+      <w:r>
+        <w:t xml:space="preserve">;</w:t>
+      </w:r>
+      <w:r>
+        <w:t xml:space="preserve"> </w:t>
+      </w:r>
+      <w:hyperlink w:anchor="ref-mikkolaPriorKnowledgeElicitation2023">
+        <w:r>
+          <w:rPr>
+            <w:rStyle w:val="Hyperlink"/>
+          </w:rPr>
+          <w:t xml:space="preserve">Mikkola et al., 2023</w:t>
+        </w:r>
+      </w:hyperlink>
+      <w:r>
+        <w:t xml:space="preserve">;</w:t>
+      </w:r>
+      <w:r>
+        <w:t xml:space="preserve"> </w:t>
+      </w:r>
+      <w:hyperlink w:anchor="Xeab23262d60604682667115db650a09ed4d9587">
+        <w:r>
+          <w:rPr>
+            <w:rStyle w:val="Hyperlink"/>
+          </w:rPr>
+          <w:t xml:space="preserve">Stefan et al., 2022</w:t>
+        </w:r>
+      </w:hyperlink>
+      <w:r>
+        <w:t xml:space="preserve">)</w:t>
+      </w:r>
+      <w:r>
+        <w:t xml:space="preserve">. We expect that future advances in this field will also be highly relevant for tailored simulation-based sample size planning with frequentist models.</w:t>
+      </w:r>
+    </w:p>
+  </w:footnote>
+  <w:footnote w:id="94">
     <w:p>
       <w:pPr>
         <w:pStyle w:val="FootnoteText"/>
@@ -41365,7 +41969,7 @@
       </w:r>
     </w:p>
   </w:footnote>
-  <w:footnote w:id="100">
+  <w:footnote w:id="101">
     <w:p>
       <w:pPr>
         <w:pStyle w:val="FootnoteText"/>
@@ -41419,7 +42023,7 @@
       <w:r>
         <w:t xml:space="preserve"> </w:t>
       </w:r>
-      <w:hyperlink r:id="rId101">
+      <w:hyperlink r:id="rId102">
         <w:r>
           <w:rPr>
             <w:rStyle w:val="Hyperlink"/>
@@ -41432,7 +42036,7 @@
       </w:r>
     </w:p>
   </w:footnote>
-  <w:footnote w:id="107">
+  <w:footnote w:id="108">
     <w:p>
       <w:pPr>
         <w:pStyle w:val="FootnoteText"/>
@@ -41483,7 +42087,7 @@
         <w:t xml:space="preserve">)</w:t>
       </w:r>
       <w:r>
-        <w:t xml:space="preserve">. The package performs simulation based power analysis in a surrogate modeling framework that can evaluate power for a large grid of design combinations more efficiently. The framework also requires users to write their own</w:t>
+        <w:t xml:space="preserve">. The package performs simulation-based power analysis in a surrogate modeling framework that can evaluate power for a large grid of design combinations more efficiently. The framework also requires users to write their own</w:t>
       </w:r>
       <w:r>
         <w:t xml:space="preserve"> </w:t>

</xml_diff>

<commit_message>
minor updates based on proof-reading; include citation notice; reformat precision results figure
</commit_message>
<xml_diff>
--- a/_manuscript/manuscript.docx
+++ b/_manuscript/manuscript.docx
@@ -522,7 +522,7 @@
         <w:pStyle w:val="BodyText"/>
       </w:pPr>
       <w:r>
-        <w:t xml:space="preserve">This is version 3.5 of our preprint published at</w:t>
+        <w:t xml:space="preserve">This is version 4 of our preprint published at</w:t>
       </w:r>
       <w:r>
         <w:t xml:space="preserve"> </w:t>
@@ -726,7 +726,7 @@
       </w:r>
     </w:p>
     <w:bookmarkEnd w:id="47"/>
-    <w:bookmarkStart w:id="48" w:name="firstheader"/>
+    <w:bookmarkStart w:id="52" w:name="firstheader"/>
     <w:p>
       <w:pPr>
         <w:pStyle w:val="Heading1"/>
@@ -735,8 +735,178 @@
         <w:t xml:space="preserve">A Tutorial on Tailored Simulation-Based Sample Size Planning for Experimental Designs with Generalized Linear Mixed Models</w:t>
       </w:r>
     </w:p>
-    <w:bookmarkEnd w:id="48"/>
-    <w:bookmarkStart w:id="49" w:name="introduction"/>
+    <w:tbl>
+      <w:tblPr>
+        <w:tblStyle w:val="Table"/>
+        <w:tblLook w:firstRow="0" w:lastRow="0" w:firstColumn="0" w:lastColumn="0" w:noHBand="0" w:noVBand="0" w:val="0000"/>
+        <w:tblBorders>
+          <w:left w:val="single" w:sz="24" w:space="0" w:color="CC1914"/>
+          <w:right w:val="single" w:sz="4" w:space="0" w:color="CC1914"/>
+          <w:top w:val="single" w:sz="4" w:space="0" w:color="CC1914"/>
+          <w:bottom w:val="single" w:sz="4" w:space="0" w:color="CC1914"/>
+        </w:tblBorders>
+        <w:tblCellMar>
+          <w:left w:w="144" w:type="dxa"/>
+          <w:right w:w="144" w:type="dxa"/>
+        </w:tblCellMar>
+        <w:tblInd w:w="164" w:type="dxa"/>
+        <w:tblW w:type="pct" w:w="100%"/>
+      </w:tblPr>
+      <w:tr>
+        <w:trPr>
+          <w:cantSplit/>
+        </w:trPr>
+        <w:tc>
+          <w:tcPr>
+            <w:shd w:color="auto" w:fill="f7dddc" w:val="clear"/>
+            <w:tcMar>
+              <w:top w:w="92" w:type="dxa"/>
+              <w:bottom w:w="92" w:type="dxa"/>
+            </w:tcMar>
+          </w:tcPr>
+          <w:p>
+            <w:pPr>
+              <w:pStyle w:val="FirstParagraph"/>
+            </w:pPr>
+            <w:pPr>
+              <w:spacing w:before="0" w:after="0"/>
+              <w:textAlignment w:val="center"/>
+            </w:pPr>
+            <w:r>
+              <w:drawing>
+                <wp:inline>
+                  <wp:extent cx="152400" cy="152400"/>
+                  <wp:effectExtent b="0" l="0" r="0" t="0"/>
+                  <wp:docPr descr="" title="" id="49" name="Picture"/>
+                  <a:graphic>
+                    <a:graphicData uri="http://schemas.openxmlformats.org/drawingml/2006/picture">
+                      <pic:pic>
+                        <pic:nvPicPr>
+                          <pic:cNvPr descr="/Applications/quarto/share/formats/docx/important.png" id="50" name="Picture"/>
+                          <pic:cNvPicPr>
+                            <a:picLocks noChangeArrowheads="1" noChangeAspect="1"/>
+                          </pic:cNvPicPr>
+                        </pic:nvPicPr>
+                        <pic:blipFill>
+                          <a:blip r:embed="rId48"/>
+                          <a:stretch>
+                            <a:fillRect/>
+                          </a:stretch>
+                        </pic:blipFill>
+                        <pic:spPr bwMode="auto">
+                          <a:xfrm>
+                            <a:off x="0" y="0"/>
+                            <a:ext cx="152400" cy="152400"/>
+                          </a:xfrm>
+                          <a:prstGeom prst="rect">
+                            <a:avLst/>
+                          </a:prstGeom>
+                          <a:noFill/>
+                          <a:ln w="9525">
+                            <a:noFill/>
+                            <a:headEnd/>
+                            <a:tailEnd/>
+                          </a:ln>
+                        </pic:spPr>
+                      </pic:pic>
+                    </a:graphicData>
+                  </a:graphic>
+                </wp:inline>
+              </w:drawing>
+            </w:r>
+            <w:r>
+              <w:t xml:space="preserve"> </w:t>
+            </w:r>
+            <w:r>
+              <w:t xml:space="preserve"> </w:t>
+            </w:r>
+            <w:r>
+              <w:t xml:space="preserve">Important</w:t>
+            </w:r>
+          </w:p>
+        </w:tc>
+      </w:tr>
+      <w:tr>
+        <w:trPr>
+          <w:cantSplit/>
+        </w:trPr>
+        <w:tc>
+          <w:tcPr>
+            <w:tcMar>
+              <w:top w:w="108" w:type="dxa"/>
+              <w:bottom w:w="108" w:type="dxa"/>
+            </w:tcMar>
+          </w:tcPr>
+          <w:p>
+            <w:pPr>
+              <w:pStyle w:val="BodyText"/>
+            </w:pPr>
+            <w:pPr>
+              <w:spacing w:before="16"/>
+            </w:pPr>
+            <w:r>
+              <w:t xml:space="preserve">This manuscript has been accepted by the journal</w:t>
+            </w:r>
+            <w:r>
+              <w:t xml:space="preserve"> </w:t>
+            </w:r>
+            <w:r>
+              <w:rPr>
+                <w:i/>
+                <w:iCs/>
+              </w:rPr>
+              <w:t xml:space="preserve">Advances in Methods and Practices in Psychological Science (AMPPS)</w:t>
+            </w:r>
+            <w:r>
+              <w:t xml:space="preserve">.</w:t>
+            </w:r>
+            <w:r>
+              <w:t xml:space="preserve"> </w:t>
+            </w:r>
+            <w:r>
+              <w:t xml:space="preserve">Please cite the official version of record as:</w:t>
+            </w:r>
+          </w:p>
+          <w:p>
+            <w:pPr>
+              <w:pStyle w:val="BodyText"/>
+            </w:pPr>
+            <w:pPr>
+              <w:spacing w:after="16"/>
+            </w:pPr>
+            <w:r>
+              <w:t xml:space="preserve">Pargent, F., K. Koch, T., Kleine, A.-K., Lermer, E., &amp; Gaube, S. (2024). A tutorial on tailored simulation-based sample-size planning for experimental designs with generalized linear mixed models.</w:t>
+            </w:r>
+            <w:r>
+              <w:t xml:space="preserve"> </w:t>
+            </w:r>
+            <w:r>
+              <w:rPr>
+                <w:i/>
+                <w:iCs/>
+              </w:rPr>
+              <w:t xml:space="preserve">Advances in Methods and Practices in Psychological Science</w:t>
+            </w:r>
+            <w:r>
+              <w:t xml:space="preserve">, 7(4).</w:t>
+            </w:r>
+            <w:r>
+              <w:t xml:space="preserve"> </w:t>
+            </w:r>
+            <w:hyperlink r:id="rId51">
+              <w:r>
+                <w:rPr>
+                  <w:rStyle w:val="Hyperlink"/>
+                </w:rPr>
+                <w:t xml:space="preserve">https://doi.org/10.1177/25152459241287132</w:t>
+              </w:r>
+            </w:hyperlink>
+          </w:p>
+        </w:tc>
+      </w:tr>
+    </w:tbl>
+    <w:bookmarkEnd w:id="52"/>
+    <w:bookmarkStart w:id="53" w:name="introduction"/>
     <w:p>
       <w:pPr>
         <w:pStyle w:val="Heading1"/>
@@ -1103,8 +1273,8 @@
         <w:t xml:space="preserve">. It is not necessary to understand the technical details of how GLMMs are estimated. However, it is crucial to understand the structure of a basic GLMM (e.g., logistic regression with random intercepts) and how the model assumes that the dependent variable’s values are determined by the predictor variables and the random effects.</w:t>
       </w:r>
     </w:p>
-    <w:bookmarkEnd w:id="49"/>
-    <w:bookmarkStart w:id="53" w:name="theoretical-background"/>
+    <w:bookmarkEnd w:id="53"/>
+    <w:bookmarkStart w:id="57" w:name="theoretical-background"/>
     <w:p>
       <w:pPr>
         <w:pStyle w:val="Heading1"/>
@@ -1113,7 +1283,7 @@
         <w:t xml:space="preserve">Theoretical background</w:t>
       </w:r>
     </w:p>
-    <w:bookmarkStart w:id="51" w:name="X4e0f4ca965815134058c6c61baa202b40d0e8f6"/>
+    <w:bookmarkStart w:id="55" w:name="X4e0f4ca965815134058c6c61baa202b40d0e8f6"/>
     <w:p>
       <w:pPr>
         <w:pStyle w:val="Heading2"/>
@@ -1377,7 +1547,7 @@
         <w:rPr>
           <w:rStyle w:val="FootnoteReference"/>
         </w:rPr>
-        <w:footnoteReference w:id="50"/>
+        <w:footnoteReference w:id="54"/>
       </w:r>
     </w:p>
     <w:p>
@@ -1576,8 +1746,8 @@
         <w:t xml:space="preserve">.</w:t>
       </w:r>
     </w:p>
-    <w:bookmarkEnd w:id="51"/>
-    <w:bookmarkStart w:id="52" w:name="generalized-linear-mixed-models-glmms"/>
+    <w:bookmarkEnd w:id="55"/>
+    <w:bookmarkStart w:id="56" w:name="generalized-linear-mixed-models-glmms"/>
     <w:p>
       <w:pPr>
         <w:pStyle w:val="Heading2"/>
@@ -1708,9 +1878,9 @@
         <w:t xml:space="preserve">GLMMs extend the LMM framework to accommodate non-normally distributed continuous and categorical outcome variables. GLMMs involve a link function that connects the linear combination of predictor variables to the expected value of the outcome variable. The link function allows for modeling the relationship between predictors and the outcome in a non-linear way that is appropriate for the specific distribution family of the outcome variable.</w:t>
       </w:r>
     </w:p>
-    <w:bookmarkEnd w:id="52"/>
-    <w:bookmarkEnd w:id="53"/>
-    <w:bookmarkStart w:id="54" w:name="X0b0eaf3a7ec51e10c3325daf7a1af020a1455bc"/>
+    <w:bookmarkEnd w:id="56"/>
+    <w:bookmarkEnd w:id="57"/>
+    <w:bookmarkStart w:id="58" w:name="X0b0eaf3a7ec51e10c3325daf7a1af020a1455bc"/>
     <w:p>
       <w:pPr>
         <w:pStyle w:val="Heading1"/>
@@ -9466,8 +9636,8 @@
         <w:t xml:space="preserve">GUI available = whether a graphical user interface is provided (usually a Shiny app that is available online or can be downloaded to run locally), GLMM support = whether power analysis can be performed for generalized linear mixed model (otherwise only linear mixed models are supported), Design limitations = whether only a limited selection of study designs can be specified (otherwise arbitrary designs within the model class are supported).</w:t>
       </w:r>
     </w:p>
-    <w:bookmarkEnd w:id="54"/>
-    <w:bookmarkStart w:id="55" w:name="reasons-to-use-tailored-data-simulation"/>
+    <w:bookmarkEnd w:id="58"/>
+    <w:bookmarkStart w:id="59" w:name="reasons-to-use-tailored-data-simulation"/>
     <w:p>
       <w:pPr>
         <w:pStyle w:val="Heading1"/>
@@ -9582,7 +9752,7 @@
         <w:t xml:space="preserve">)</w:t>
       </w:r>
       <w:r>
-        <w:t xml:space="preserve">. As a byproduct, the simulated datasets can also be used to test whether the intended data analysis provides the expected (unbiased) results, despite the missing data.</w:t>
+        <w:t xml:space="preserve">. As a by-product, the simulated datasets can also be used to test whether the intended data analysis provides the expected (unbiased) results, despite the missing data.</w:t>
       </w:r>
       <w:r>
         <w:t xml:space="preserve"> </w:t>
@@ -10271,7 +10441,7 @@
         <w:t xml:space="preserve"> </w:t>
       </w:r>
       <w:r>
-        <w:t xml:space="preserve">is combined with</w:t>
+        <w:t xml:space="preserve">is combined with a logical</w:t>
       </w:r>
       <w:r>
         <w:t xml:space="preserve"> </w:t>
@@ -10344,7 +10514,7 @@
         <w:t xml:space="preserve"> </w:t>
       </w:r>
       <w:r>
-        <w:t xml:space="preserve">is combined with</w:t>
+        <w:t xml:space="preserve">is combined with a logical</w:t>
       </w:r>
       <w:r>
         <w:t xml:space="preserve"> </w:t>
@@ -10494,8 +10664,8 @@
         <w:t xml:space="preserve">. It would be possible to use these tailored simulations to compute standardized effect sizes that could then be inserted in existing software packages for sample size planning. However, we would argue that when tailored data simulations are necessary to determine effect sizes anyway, performing the whole sample size planning in a customized way is preferred over using the existing software packages.</w:t>
       </w:r>
     </w:p>
-    <w:bookmarkEnd w:id="55"/>
-    <w:bookmarkStart w:id="117" w:name="X27095e2c60f5c6751b5570ca6c42b049edea668"/>
+    <w:bookmarkEnd w:id="59"/>
+    <w:bookmarkStart w:id="121" w:name="X27095e2c60f5c6751b5570ca6c42b049edea668"/>
     <w:p>
       <w:pPr>
         <w:pStyle w:val="Heading1"/>
@@ -10522,7 +10692,7 @@
       <w:r>
         <w:t xml:space="preserve">) and on our tutorial website (</w:t>
       </w:r>
-      <w:hyperlink r:id="rId56">
+      <w:hyperlink r:id="rId60">
         <w:r>
           <w:rPr>
             <w:rStyle w:val="Hyperlink"/>
@@ -10534,7 +10704,7 @@
         <w:t xml:space="preserve">).</w:t>
       </w:r>
     </w:p>
-    <w:bookmarkStart w:id="60" w:name="step-1-define-the-estimand"/>
+    <w:bookmarkStart w:id="64" w:name="step-1-define-the-estimand"/>
     <w:p>
       <w:pPr>
         <w:pStyle w:val="Heading2"/>
@@ -10543,7 +10713,7 @@
         <w:t xml:space="preserve">Step 1: Define the estimand</w:t>
       </w:r>
     </w:p>
-    <w:bookmarkStart w:id="57" w:name="theory"/>
+    <w:bookmarkStart w:id="61" w:name="theory"/>
     <w:p>
       <w:pPr>
         <w:pStyle w:val="Heading3"/>
@@ -10658,8 +10828,8 @@
         <w:t xml:space="preserve">.</w:t>
       </w:r>
     </w:p>
-    <w:bookmarkEnd w:id="57"/>
-    <w:bookmarkStart w:id="59" w:name="practice"/>
+    <w:bookmarkEnd w:id="61"/>
+    <w:bookmarkStart w:id="63" w:name="practice"/>
     <w:p>
       <w:pPr>
         <w:pStyle w:val="Heading3"/>
@@ -11249,7 +11419,7 @@
         <w:rPr>
           <w:rStyle w:val="FootnoteReference"/>
         </w:rPr>
-        <w:footnoteReference w:id="58"/>
+        <w:footnoteReference w:id="62"/>
       </w:r>
       <w:r>
         <w:t xml:space="preserve"> </w:t>
@@ -11266,9 +11436,9 @@
         <w:t xml:space="preserve">Although the estimand is initially defined outside of a statistical model, it is only useful if we find a way to estimate it based on observed data. For our exemplary research question, it is possible to construct an experimental study where all participants are confronted with the same set of head CT scans, but the kind of AI advice given for each scan is randomly assigned within participants. This random intervention allows us to produce an empirical estimate of our estimand, although, in reality, each person receives only one kind of AI advice (correct advice, incorrect advice, no advice at all) for each scan. We will see later how each of the probability expressions in our estimand can be modeled with the same GLMM. Estimating this GLMM based on the data observed in our planned study will produce an estimate for each probability, and these estimates can then be combined to compute an estimate for each of the four probability contrasts. For pedagogical reasons, we will skip the concrete definition of our estimate until we have discussed how to simulate data based on a concrete GLMM in the next section.</w:t>
       </w:r>
     </w:p>
-    <w:bookmarkEnd w:id="59"/>
-    <w:bookmarkEnd w:id="60"/>
-    <w:bookmarkStart w:id="64" w:name="Xb015cf96df2a2ba0189c3dd64f34e74615d1aa2"/>
+    <w:bookmarkEnd w:id="63"/>
+    <w:bookmarkEnd w:id="64"/>
+    <w:bookmarkStart w:id="68" w:name="Xb015cf96df2a2ba0189c3dd64f34e74615d1aa2"/>
     <w:p>
       <w:pPr>
         <w:pStyle w:val="Heading2"/>
@@ -11277,7 +11447,7 @@
         <w:t xml:space="preserve">Step 2: Simulate the data-generating process</w:t>
       </w:r>
     </w:p>
-    <w:bookmarkStart w:id="61" w:name="theory-1"/>
+    <w:bookmarkStart w:id="65" w:name="theory-1"/>
     <w:p>
       <w:pPr>
         <w:pStyle w:val="Heading3"/>
@@ -11353,8 +11523,8 @@
         <w:t xml:space="preserve">(i.e. that include all possible random effects) safeguards against inflated type I error rates, this can lead to a great loss in power if the variance in the random effects is actually small. Thus, we argue that even a simplified data-generating process (e.g., only a small number of interaction effects; only random intercepts, and no random slopes; assuming that data is missing completely at random) that is only plausible under idealized circumstances, can yield informative results and is preferred over performing no systematic sample size planning.</w:t>
       </w:r>
     </w:p>
-    <w:bookmarkEnd w:id="61"/>
-    <w:bookmarkStart w:id="63" w:name="practice-1"/>
+    <w:bookmarkEnd w:id="65"/>
+    <w:bookmarkStart w:id="67" w:name="practice-1"/>
     <w:p>
       <w:pPr>
         <w:pStyle w:val="Heading3"/>
@@ -12151,46 +12321,11 @@
           <m:t>=</m:t>
         </m:r>
         <m:r>
-          <m:t>i</m:t>
-        </m:r>
-        <m:r>
-          <m:t>n</m:t>
-        </m:r>
-        <m:r>
-          <m:t>v</m:t>
-        </m:r>
-        <m:r>
-          <m:t>e</m:t>
-        </m:r>
-        <m:r>
-          <m:t>r</m:t>
-        </m:r>
-        <m:r>
-          <m:t>s</m:t>
-        </m:r>
-        <m:r>
-          <m:t>e</m:t>
-        </m:r>
-        <m:r>
           <m:rPr>
+            <m:nor/>
             <m:sty m:val="p"/>
           </m:rPr>
-          <m:t>_</m:t>
-        </m:r>
-        <m:r>
-          <m:t>l</m:t>
-        </m:r>
-        <m:r>
-          <m:t>o</m:t>
-        </m:r>
-        <m:r>
-          <m:t>g</m:t>
-        </m:r>
-        <m:r>
-          <m:t>i</m:t>
-        </m:r>
-        <m:r>
-          <m:t>t</m:t>
+          <m:t>inverse_logit</m:t>
         </m:r>
         <m:d>
           <m:dPr>
@@ -12229,13 +12364,11 @@
           </m:fPr>
           <m:num>
             <m:r>
-              <m:t>e</m:t>
-            </m:r>
-            <m:r>
-              <m:t>x</m:t>
-            </m:r>
-            <m:r>
-              <m:t>p</m:t>
+              <m:rPr>
+                <m:nor/>
+                <m:sty m:val="p"/>
+              </m:rPr>
+              <m:t>exp</m:t>
             </m:r>
             <m:d>
               <m:dPr>
@@ -12274,13 +12407,11 @@
               <m:t>+</m:t>
             </m:r>
             <m:r>
-              <m:t>e</m:t>
-            </m:r>
-            <m:r>
-              <m:t>x</m:t>
-            </m:r>
-            <m:r>
-              <m:t>p</m:t>
+              <m:rPr>
+                <m:nor/>
+                <m:sty m:val="p"/>
+              </m:rPr>
+              <m:t>exp</m:t>
             </m:r>
             <m:d>
               <m:dPr>
@@ -13133,17 +13264,17 @@
                   </m:rPr>
                   <m:t>)</m:t>
                 </m:r>
+              </m:e>
+            </m:mr>
+            <m:mr>
+              <m:e/>
+              <m:e>
                 <m:r>
                   <m:rPr>
                     <m:sty m:val="p"/>
                   </m:rPr>
                   <m:t>+</m:t>
                 </m:r>
-              </m:e>
-            </m:mr>
-            <m:mr>
-              <m:e/>
-              <m:e>
                 <m:sSub>
                   <m:e>
                     <m:r>
@@ -13351,17 +13482,17 @@
                     </m:r>
                   </m:sub>
                 </m:sSub>
+              </m:e>
+            </m:mr>
+            <m:mr>
+              <m:e/>
+              <m:e>
                 <m:r>
                   <m:rPr>
                     <m:sty m:val="p"/>
                   </m:rPr>
                   <m:t>+</m:t>
                 </m:r>
-              </m:e>
-            </m:mr>
-            <m:mr>
-              <m:e/>
-              <m:e>
                 <m:sSub>
                   <m:e>
                     <m:r>
@@ -13734,17 +13865,17 @@
                     </m:sSub>
                   </m:e>
                 </m:d>
+              </m:e>
+            </m:mr>
+            <m:mr>
+              <m:e/>
+              <m:e>
                 <m:r>
                   <m:rPr>
                     <m:sty m:val="p"/>
                   </m:rPr>
                   <m:t>+</m:t>
                 </m:r>
-              </m:e>
-            </m:mr>
-            <m:mr>
-              <m:e/>
-              <m:e>
                 <m:sSub>
                   <m:e>
                     <m:r>
@@ -13952,17 +14083,17 @@
                     </m:r>
                   </m:sub>
                 </m:sSub>
+              </m:e>
+            </m:mr>
+            <m:mr>
+              <m:e/>
+              <m:e>
                 <m:r>
                   <m:rPr>
                     <m:sty m:val="p"/>
                   </m:rPr>
                   <m:t>+</m:t>
                 </m:r>
-              </m:e>
-            </m:mr>
-            <m:mr>
-              <m:e/>
-              <m:e>
                 <m:sSub>
                   <m:e>
                     <m:r>
@@ -16052,7 +16183,7 @@
         <w:rPr>
           <w:rStyle w:val="FootnoteReference"/>
         </w:rPr>
-        <w:footnoteReference w:id="62"/>
+        <w:footnoteReference w:id="66"/>
       </w:r>
       <w:r>
         <w:t xml:space="preserve"> </w:t>
@@ -16416,9 +16547,9 @@
         <w:t xml:space="preserve">.</w:t>
       </w:r>
     </w:p>
-    <w:bookmarkEnd w:id="63"/>
-    <w:bookmarkEnd w:id="64"/>
-    <w:bookmarkStart w:id="92" w:name="step-3-specify-the-population-parameters"/>
+    <w:bookmarkEnd w:id="67"/>
+    <w:bookmarkEnd w:id="68"/>
+    <w:bookmarkStart w:id="96" w:name="step-3-specify-the-population-parameters"/>
     <w:p>
       <w:pPr>
         <w:pStyle w:val="Heading2"/>
@@ -16427,7 +16558,7 @@
         <w:t xml:space="preserve">Step 3: Specify the population parameters</w:t>
       </w:r>
     </w:p>
-    <w:bookmarkStart w:id="65" w:name="theory-2"/>
+    <w:bookmarkStart w:id="69" w:name="theory-2"/>
     <w:p>
       <w:pPr>
         <w:pStyle w:val="Heading3"/>
@@ -16602,8 +16733,8 @@
         <w:t xml:space="preserve">in applied Bayesian statistics.</w:t>
       </w:r>
     </w:p>
-    <w:bookmarkEnd w:id="65"/>
-    <w:bookmarkStart w:id="66" w:name="practice-2"/>
+    <w:bookmarkEnd w:id="69"/>
+    <w:bookmarkStart w:id="70" w:name="practice-2"/>
     <w:p>
       <w:pPr>
         <w:pStyle w:val="Heading3"/>
@@ -16975,12 +17106,6 @@
                     </m:r>
                   </m:e>
                 </m:d>
-                <m:r>
-                  <m:rPr>
-                    <m:sty m:val="p"/>
-                  </m:rPr>
-                  <m:t>=</m:t>
-                </m:r>
               </m:e>
             </m:mr>
             <m:mr>
@@ -17231,17 +17356,17 @@
                     </m:r>
                   </m:sub>
                 </m:sSub>
+              </m:e>
+            </m:mr>
+            <m:mr>
+              <m:e/>
+              <m:e>
                 <m:r>
                   <m:rPr>
                     <m:sty m:val="p"/>
                   </m:rPr>
                   <m:t>+</m:t>
                 </m:r>
-              </m:e>
-            </m:mr>
-            <m:mr>
-              <m:e/>
-              <m:e>
                 <m:sSub>
                   <m:e>
                     <m:r>
@@ -17775,12 +17900,6 @@
                     </m:r>
                   </m:e>
                 </m:d>
-                <m:r>
-                  <m:rPr>
-                    <m:sty m:val="p"/>
-                  </m:rPr>
-                  <m:t>=</m:t>
-                </m:r>
               </m:e>
             </m:mr>
             <m:mr>
@@ -17856,9 +17975,9 @@
         <w:tblCaption w:val="Table 2. Assumed probabilities that an average subject solves an average item in each experimental condition."/>
       </w:tblPr>
       <w:tblGrid>
-        <w:gridCol w:w="1303"/>
-        <w:gridCol w:w="2606"/>
-        <w:gridCol w:w="4010"/>
+        <w:gridCol w:w="1248"/>
+        <w:gridCol w:w="2496"/>
+        <w:gridCol w:w="4176"/>
       </w:tblGrid>
       <w:tr>
         <w:trPr>
@@ -18007,19 +18126,11 @@
             </w:pPr>
             <m:oMath>
               <m:r>
-                <m:t>l</m:t>
-              </m:r>
-              <m:r>
-                <m:t>o</m:t>
-              </m:r>
-              <m:r>
-                <m:t>g</m:t>
-              </m:r>
-              <m:r>
-                <m:t>i</m:t>
-              </m:r>
-              <m:r>
-                <m:t>t</m:t>
+                <m:rPr>
+                  <m:nor/>
+                  <m:sty m:val="p"/>
+                </m:rPr>
+                <m:t>logit</m:t>
               </m:r>
               <m:d>
                 <m:dPr>
@@ -18090,19 +18201,11 @@
             </w:pPr>
             <m:oMath>
               <m:r>
-                <m:t>l</m:t>
-              </m:r>
-              <m:r>
-                <m:t>o</m:t>
-              </m:r>
-              <m:r>
-                <m:t>g</m:t>
-              </m:r>
-              <m:r>
-                <m:t>i</m:t>
-              </m:r>
-              <m:r>
-                <m:t>t</m:t>
+                <m:rPr>
+                  <m:nor/>
+                  <m:sty m:val="p"/>
+                </m:rPr>
+                <m:t>logit</m:t>
               </m:r>
               <m:d>
                 <m:dPr>
@@ -18191,19 +18294,11 @@
             </w:pPr>
             <m:oMath>
               <m:r>
-                <m:t>l</m:t>
-              </m:r>
-              <m:r>
-                <m:t>o</m:t>
-              </m:r>
-              <m:r>
-                <m:t>g</m:t>
-              </m:r>
-              <m:r>
-                <m:t>i</m:t>
-              </m:r>
-              <m:r>
-                <m:t>t</m:t>
+                <m:rPr>
+                  <m:nor/>
+                  <m:sty m:val="p"/>
+                </m:rPr>
+                <m:t>logit</m:t>
               </m:r>
               <m:d>
                 <m:dPr>
@@ -18292,19 +18387,11 @@
             </w:pPr>
             <m:oMath>
               <m:r>
-                <m:t>l</m:t>
-              </m:r>
-              <m:r>
-                <m:t>o</m:t>
-              </m:r>
-              <m:r>
-                <m:t>g</m:t>
-              </m:r>
-              <m:r>
-                <m:t>i</m:t>
-              </m:r>
-              <m:r>
-                <m:t>t</m:t>
+                <m:rPr>
+                  <m:nor/>
+                  <m:sty m:val="p"/>
+                </m:rPr>
+                <m:t>logit</m:t>
               </m:r>
               <m:d>
                 <m:dPr>
@@ -18432,19 +18519,11 @@
             </w:pPr>
             <m:oMath>
               <m:r>
-                <m:t>l</m:t>
-              </m:r>
-              <m:r>
-                <m:t>o</m:t>
-              </m:r>
-              <m:r>
-                <m:t>g</m:t>
-              </m:r>
-              <m:r>
-                <m:t>i</m:t>
-              </m:r>
-              <m:r>
-                <m:t>t</m:t>
+                <m:rPr>
+                  <m:nor/>
+                  <m:sty m:val="p"/>
+                </m:rPr>
+                <m:t>logit</m:t>
               </m:r>
               <m:d>
                 <m:dPr>
@@ -18551,19 +18630,11 @@
             </w:pPr>
             <m:oMath>
               <m:r>
-                <m:t>l</m:t>
-              </m:r>
-              <m:r>
-                <m:t>o</m:t>
-              </m:r>
-              <m:r>
-                <m:t>g</m:t>
-              </m:r>
-              <m:r>
-                <m:t>i</m:t>
-              </m:r>
-              <m:r>
-                <m:t>t</m:t>
+                <m:rPr>
+                  <m:nor/>
+                  <m:sty m:val="p"/>
+                </m:rPr>
+                <m:t>logit</m:t>
               </m:r>
               <m:d>
                 <m:dPr>
@@ -19614,12 +19685,6 @@
                     </m:r>
                   </m:e>
                 </m:d>
-                <m:r>
-                  <m:rPr>
-                    <m:sty m:val="p"/>
-                  </m:rPr>
-                  <m:t>=</m:t>
-                </m:r>
               </m:e>
             </m:mr>
             <m:mr>
@@ -19631,46 +19696,11 @@
                   <m:t>=</m:t>
                 </m:r>
                 <m:r>
-                  <m:t>i</m:t>
-                </m:r>
-                <m:r>
-                  <m:t>n</m:t>
-                </m:r>
-                <m:r>
-                  <m:t>v</m:t>
-                </m:r>
-                <m:r>
-                  <m:t>e</m:t>
-                </m:r>
-                <m:r>
-                  <m:t>r</m:t>
-                </m:r>
-                <m:r>
-                  <m:t>s</m:t>
-                </m:r>
-                <m:r>
-                  <m:t>e</m:t>
-                </m:r>
-                <m:r>
                   <m:rPr>
+                    <m:nor/>
                     <m:sty m:val="p"/>
                   </m:rPr>
-                  <m:t>_</m:t>
-                </m:r>
-                <m:r>
-                  <m:t>l</m:t>
-                </m:r>
-                <m:r>
-                  <m:t>o</m:t>
-                </m:r>
-                <m:r>
-                  <m:t>g</m:t>
-                </m:r>
-                <m:r>
-                  <m:t>i</m:t>
-                </m:r>
-                <m:r>
-                  <m:t>t</m:t>
+                  <m:t>inverse_logit</m:t>
                 </m:r>
                 <m:d>
                   <m:dPr>
@@ -19943,8 +19973,8 @@
         <w:t xml:space="preserve">For this, we introduce two more strategies in the following sections.</w:t>
       </w:r>
     </w:p>
-    <w:bookmarkEnd w:id="66"/>
-    <w:bookmarkStart w:id="67" w:name="X4a272bd60a4ae7a3252d98b4cd0a376c2844b94"/>
+    <w:bookmarkEnd w:id="70"/>
+    <w:bookmarkStart w:id="71" w:name="X4a272bd60a4ae7a3252d98b4cd0a376c2844b94"/>
     <w:p>
       <w:pPr>
         <w:pStyle w:val="Heading3"/>
@@ -19953,8 +19983,8 @@
         <w:t xml:space="preserve">Examine insightful descriptive statistics</w:t>
       </w:r>
     </w:p>
-    <w:bookmarkEnd w:id="67"/>
-    <w:bookmarkStart w:id="68" w:name="theory-3"/>
+    <w:bookmarkEnd w:id="71"/>
+    <w:bookmarkStart w:id="72" w:name="theory-3"/>
     <w:p>
       <w:pPr>
         <w:pStyle w:val="Heading3"/>
@@ -19987,8 +20017,8 @@
         <w:t xml:space="preserve">that can be compared to available domain knowledge much more easily than the opaque values of model parameters. For example, domain experts might not be able to directly choose plausible values for the coefficients in a logistic regression model (which are measured on the log-odds scale). However, they should be able to reason about the expected ratio of the binary dependent variable in different experimental conditions, i.e., which relative frequency they expect to observe. The job of the analyst who is familiar with the mathematical structure of the GLMM is to produce the model-implied value of the insightful descriptive statistic that is expected by the domain expert. Although insightful descriptive statistics usually depend on the model parameters in a non-linear way, it is not necessary to solve the exact relationship mathematically. Instead, one can simply adjust the population parameters by trial and error until the model-implied quantities produce the desired result.</w:t>
       </w:r>
     </w:p>
-    <w:bookmarkEnd w:id="68"/>
-    <w:bookmarkStart w:id="69" w:name="practice-3"/>
+    <w:bookmarkEnd w:id="72"/>
+    <w:bookmarkStart w:id="73" w:name="practice-3"/>
     <w:p>
       <w:pPr>
         <w:pStyle w:val="Heading3"/>
@@ -20103,7 +20133,21 @@
         <w:t xml:space="preserve"> </w:t>
       </w:r>
       <w:r>
-        <w:t xml:space="preserve">However, even if the model assumptions were true, we would not observe that 95% of experts responding to items presented with correct advice from a big sample of subjects drawn from their natural distribution of ability and items drawn from their natural distribution of difficulty (the marginal perspective).</w:t>
+        <w:t xml:space="preserve">However, even if the model assumptions were true, the relative frequency of experts that solve items presented with correct advice would not be</w:t>
+      </w:r>
+      <w:r>
+        <w:t xml:space="preserve"> </w:t>
+      </w:r>
+      <m:oMath>
+        <m:r>
+          <m:t>0.95</m:t>
+        </m:r>
+      </m:oMath>
+      <w:r>
+        <w:t xml:space="preserve"> </w:t>
+      </w:r>
+      <w:r>
+        <w:t xml:space="preserve">in a large sample of subjects drawn from their natural distribution of ability and items drawn from their natural distribution of difficulty (the marginal perspective).</w:t>
       </w:r>
       <w:r>
         <w:t xml:space="preserve"> </w:t>
@@ -20910,8 +20954,8 @@
         <w:t xml:space="preserve">We tried using these descriptive statistics to judge together with domain experts whether our chosen values for the random effect standard deviations would produce data that aligned with their expectations. Although the result was deemed plausible, these statistics were not informative enough to determine a final set of plausible parameter values (e.g., doubling the standard deviations from 0.5 to 1 produces only minor changes in relative frequency). For this reason, we will additionally look at insightful model-based quantities.</w:t>
       </w:r>
     </w:p>
-    <w:bookmarkEnd w:id="69"/>
-    <w:bookmarkStart w:id="70" w:name="Xc339a382f109562d74576e4779c62feb1e90c4f"/>
+    <w:bookmarkEnd w:id="73"/>
+    <w:bookmarkStart w:id="74" w:name="Xc339a382f109562d74576e4779c62feb1e90c4f"/>
     <w:p>
       <w:pPr>
         <w:pStyle w:val="Heading3"/>
@@ -20920,8 +20964,8 @@
         <w:t xml:space="preserve">Examine insightful model-based quantities</w:t>
       </w:r>
     </w:p>
-    <w:bookmarkEnd w:id="70"/>
-    <w:bookmarkStart w:id="71" w:name="theory-4"/>
+    <w:bookmarkEnd w:id="74"/>
+    <w:bookmarkStart w:id="75" w:name="theory-4"/>
     <w:p>
       <w:pPr>
         <w:pStyle w:val="Heading3"/>
@@ -20984,8 +21028,8 @@
         <w:t xml:space="preserve">For example, the domain expert might deem it implausible that the 5% most able participants have a probability of more than 0.99 to solve the difficult cognitive task.</w:t>
       </w:r>
     </w:p>
-    <w:bookmarkEnd w:id="71"/>
-    <w:bookmarkStart w:id="87" w:name="practice-4"/>
+    <w:bookmarkEnd w:id="75"/>
+    <w:bookmarkStart w:id="91" w:name="practice-4"/>
     <w:p>
       <w:pPr>
         <w:pStyle w:val="Heading3"/>
@@ -21067,7 +21111,7 @@
         <w:t xml:space="preserve">) to visualize the whole model-implied marginal distribution of correct diagnoses for each experimental condition.</w:t>
       </w:r>
     </w:p>
-    <w:bookmarkStart w:id="76" w:name="cell-fig-margdist1"/>
+    <w:bookmarkStart w:id="80" w:name="cell-fig-margdist1"/>
     <w:p>
       <w:pPr>
         <w:pStyle w:val="SourceCode"/>
@@ -21784,7 +21828,7 @@
         <w:t xml:space="preserve">))</w:t>
       </w:r>
     </w:p>
-    <w:bookmarkStart w:id="75" w:name="fig-margdist1"/>
+    <w:bookmarkStart w:id="79" w:name="fig-margdist1"/>
     <w:p>
       <w:pPr>
         <w:pStyle w:val="FigureTitle"/>
@@ -21810,18 +21854,18 @@
           <wp:inline>
             <wp:extent cx="5943600" cy="5943600"/>
             <wp:effectExtent b="0" l="0" r="0" t="0"/>
-            <wp:docPr descr="" title="" id="73" name="Picture"/>
+            <wp:docPr descr="" title="" id="77" name="Picture"/>
             <a:graphic>
               <a:graphicData uri="http://schemas.openxmlformats.org/drawingml/2006/picture">
                 <pic:pic>
                   <pic:nvPicPr>
-                    <pic:cNvPr descr="manuscript_files/figure-docx/fig-margdist1-1.png" id="74" name="Picture"/>
+                    <pic:cNvPr descr="manuscript_files/figure-docx/fig-margdist1-1.png" id="78" name="Picture"/>
                     <pic:cNvPicPr>
                       <a:picLocks noChangeArrowheads="1" noChangeAspect="1"/>
                     </pic:cNvPicPr>
                   </pic:nvPicPr>
                   <pic:blipFill>
-                    <a:blip r:embed="rId72"/>
+                    <a:blip r:embed="rId76"/>
                     <a:stretch>
                       <a:fillRect/>
                     </a:stretch>
@@ -21848,8 +21892,8 @@
         </w:drawing>
       </w:r>
     </w:p>
-    <w:bookmarkEnd w:id="75"/>
-    <w:bookmarkEnd w:id="76"/>
+    <w:bookmarkEnd w:id="79"/>
+    <w:bookmarkEnd w:id="80"/>
     <w:p>
       <w:pPr>
         <w:pStyle w:val="AfterWithoutNote"/>
@@ -21932,8 +21976,8 @@
         <w:t xml:space="preserve">) are reasonable by comparing the ranges and overlap between conditions to domain knowledge.</w:t>
       </w:r>
     </w:p>
-    <w:bookmarkStart w:id="81" w:name="cell-fig-margdist2"/>
-    <w:bookmarkStart w:id="80" w:name="fig-margdist2"/>
+    <w:bookmarkStart w:id="85" w:name="cell-fig-margdist2"/>
+    <w:bookmarkStart w:id="84" w:name="fig-margdist2"/>
     <w:p>
       <w:pPr>
         <w:pStyle w:val="FigureTitle"/>
@@ -21959,18 +22003,18 @@
           <wp:inline>
             <wp:extent cx="5943600" cy="5943600"/>
             <wp:effectExtent b="0" l="0" r="0" t="0"/>
-            <wp:docPr descr="" title="" id="78" name="Picture"/>
+            <wp:docPr descr="" title="" id="82" name="Picture"/>
             <a:graphic>
               <a:graphicData uri="http://schemas.openxmlformats.org/drawingml/2006/picture">
                 <pic:pic>
                   <pic:nvPicPr>
-                    <pic:cNvPr descr="manuscript_files/figure-docx/fig-margdist2-1.png" id="79" name="Picture"/>
+                    <pic:cNvPr descr="manuscript_files/figure-docx/fig-margdist2-1.png" id="83" name="Picture"/>
                     <pic:cNvPicPr>
                       <a:picLocks noChangeArrowheads="1" noChangeAspect="1"/>
                     </pic:cNvPicPr>
                   </pic:nvPicPr>
                   <pic:blipFill>
-                    <a:blip r:embed="rId77"/>
+                    <a:blip r:embed="rId81"/>
                     <a:stretch>
                       <a:fillRect/>
                     </a:stretch>
@@ -21997,8 +22041,8 @@
         </w:drawing>
       </w:r>
     </w:p>
-    <w:bookmarkEnd w:id="80"/>
-    <w:bookmarkEnd w:id="81"/>
+    <w:bookmarkEnd w:id="84"/>
+    <w:bookmarkEnd w:id="85"/>
     <w:p>
       <w:pPr>
         <w:pStyle w:val="AfterWithoutNote"/>
@@ -22165,8 +22209,8 @@
         <w:t xml:space="preserve">. This implies that in each experimental condition, the probabilities that a subject solves an item are overwhelmingly close to either 0 or 1 and nothing in between, which is not a plausible assumption. These high standard deviations do not account for the inherent variability and complexity of human performance. For example, the expectation that an expert with low ability and incorrect advice would solve a difficult item with a probability close to zero is not convincing.</w:t>
       </w:r>
     </w:p>
-    <w:bookmarkStart w:id="86" w:name="cell-fig-margdist3"/>
-    <w:bookmarkStart w:id="85" w:name="fig-margdist3"/>
+    <w:bookmarkStart w:id="90" w:name="cell-fig-margdist3"/>
+    <w:bookmarkStart w:id="89" w:name="fig-margdist3"/>
     <w:p>
       <w:pPr>
         <w:pStyle w:val="FigureTitle"/>
@@ -22192,18 +22236,18 @@
           <wp:inline>
             <wp:extent cx="5943600" cy="5943600"/>
             <wp:effectExtent b="0" l="0" r="0" t="0"/>
-            <wp:docPr descr="" title="" id="83" name="Picture"/>
+            <wp:docPr descr="" title="" id="87" name="Picture"/>
             <a:graphic>
               <a:graphicData uri="http://schemas.openxmlformats.org/drawingml/2006/picture">
                 <pic:pic>
                   <pic:nvPicPr>
-                    <pic:cNvPr descr="manuscript_files/figure-docx/fig-margdist3-1.png" id="84" name="Picture"/>
+                    <pic:cNvPr descr="manuscript_files/figure-docx/fig-margdist3-1.png" id="88" name="Picture"/>
                     <pic:cNvPicPr>
                       <a:picLocks noChangeArrowheads="1" noChangeAspect="1"/>
                     </pic:cNvPicPr>
                   </pic:nvPicPr>
                   <pic:blipFill>
-                    <a:blip r:embed="rId82"/>
+                    <a:blip r:embed="rId86"/>
                     <a:stretch>
                       <a:fillRect/>
                     </a:stretch>
@@ -22230,10 +22274,10 @@
         </w:drawing>
       </w:r>
     </w:p>
-    <w:bookmarkEnd w:id="85"/>
-    <w:bookmarkEnd w:id="86"/>
-    <w:bookmarkEnd w:id="87"/>
-    <w:bookmarkStart w:id="88" w:name="iterate-with-domain-expertise"/>
+    <w:bookmarkEnd w:id="89"/>
+    <w:bookmarkEnd w:id="90"/>
+    <w:bookmarkEnd w:id="91"/>
+    <w:bookmarkStart w:id="92" w:name="iterate-with-domain-expertise"/>
     <w:p>
       <w:pPr>
         <w:pStyle w:val="Heading3"/>
@@ -22242,8 +22286,8 @@
         <w:t xml:space="preserve">Iterate with domain expertise</w:t>
       </w:r>
     </w:p>
-    <w:bookmarkEnd w:id="88"/>
-    <w:bookmarkStart w:id="90" w:name="theory-5"/>
+    <w:bookmarkEnd w:id="92"/>
+    <w:bookmarkStart w:id="94" w:name="theory-5"/>
     <w:p>
       <w:pPr>
         <w:pStyle w:val="Heading3"/>
@@ -22285,11 +22329,11 @@
         <w:rPr>
           <w:rStyle w:val="FootnoteReference"/>
         </w:rPr>
-        <w:footnoteReference w:id="89"/>
+        <w:footnoteReference w:id="93"/>
       </w:r>
     </w:p>
-    <w:bookmarkEnd w:id="90"/>
-    <w:bookmarkStart w:id="91" w:name="practice-5"/>
+    <w:bookmarkEnd w:id="94"/>
+    <w:bookmarkStart w:id="95" w:name="practice-5"/>
     <w:p>
       <w:pPr>
         <w:pStyle w:val="Heading3"/>
@@ -22348,9 +22392,9 @@
         <w:t xml:space="preserve">We further validated the plausibility of our estimated gains and losses with the collaborating radiologists until we settled on the probabilities shown in Table 2.</w:t>
       </w:r>
     </w:p>
-    <w:bookmarkEnd w:id="91"/>
-    <w:bookmarkEnd w:id="92"/>
-    <w:bookmarkStart w:id="96" w:name="step-4-estimate-the-statistical-model"/>
+    <w:bookmarkEnd w:id="95"/>
+    <w:bookmarkEnd w:id="96"/>
+    <w:bookmarkStart w:id="100" w:name="step-4-estimate-the-statistical-model"/>
     <w:p>
       <w:pPr>
         <w:pStyle w:val="Heading2"/>
@@ -22359,7 +22403,7 @@
         <w:t xml:space="preserve">Step 4: Estimate the statistical model</w:t>
       </w:r>
     </w:p>
-    <w:bookmarkStart w:id="93" w:name="theory-6"/>
+    <w:bookmarkStart w:id="97" w:name="theory-6"/>
     <w:p>
       <w:pPr>
         <w:pStyle w:val="Heading3"/>
@@ -22448,8 +22492,8 @@
         <w:t xml:space="preserve">.</w:t>
       </w:r>
     </w:p>
-    <w:bookmarkEnd w:id="93"/>
-    <w:bookmarkStart w:id="95" w:name="practice-6"/>
+    <w:bookmarkEnd w:id="97"/>
+    <w:bookmarkStart w:id="99" w:name="practice-6"/>
     <w:p>
       <w:pPr>
         <w:pStyle w:val="Heading3"/>
@@ -22505,7 +22549,7 @@
         <w:rPr>
           <w:rStyle w:val="FootnoteReference"/>
         </w:rPr>
-        <w:footnoteReference w:id="94"/>
+        <w:footnoteReference w:id="98"/>
       </w:r>
       <w:r>
         <w:t xml:space="preserve"> </w:t>
@@ -23631,9 +23675,9 @@
         <w:t xml:space="preserve">.</w:t>
       </w:r>
     </w:p>
-    <w:bookmarkEnd w:id="95"/>
-    <w:bookmarkEnd w:id="96"/>
-    <w:bookmarkStart w:id="99" w:name="step-5-compute-the-estimate"/>
+    <w:bookmarkEnd w:id="99"/>
+    <w:bookmarkEnd w:id="100"/>
+    <w:bookmarkStart w:id="103" w:name="step-5-compute-the-estimate"/>
     <w:p>
       <w:pPr>
         <w:pStyle w:val="Heading2"/>
@@ -23642,7 +23686,7 @@
         <w:t xml:space="preserve">Step 5: Compute the estimate</w:t>
       </w:r>
     </w:p>
-    <w:bookmarkStart w:id="97" w:name="theory-7"/>
+    <w:bookmarkStart w:id="101" w:name="theory-7"/>
     <w:p>
       <w:pPr>
         <w:pStyle w:val="Heading3"/>
@@ -23699,8 +23743,8 @@
         <w:t xml:space="preserve">R package using the delta method).</w:t>
       </w:r>
     </w:p>
-    <w:bookmarkEnd w:id="97"/>
-    <w:bookmarkStart w:id="98" w:name="practice-7"/>
+    <w:bookmarkEnd w:id="101"/>
+    <w:bookmarkStart w:id="102" w:name="practice-7"/>
     <w:p>
       <w:pPr>
         <w:pStyle w:val="Heading3"/>
@@ -32081,9 +32125,9 @@
         <w:t xml:space="preserve">The largest width is observed for the fourth contrast (student with incorrect advice vs. student without advice), where both underlying probabilities are closer to 0.5.</w:t>
       </w:r>
     </w:p>
-    <w:bookmarkEnd w:id="98"/>
-    <w:bookmarkEnd w:id="99"/>
-    <w:bookmarkStart w:id="115" w:name="step-6-perform-repeated-simulations"/>
+    <w:bookmarkEnd w:id="102"/>
+    <w:bookmarkEnd w:id="103"/>
+    <w:bookmarkStart w:id="119" w:name="step-6-perform-repeated-simulations"/>
     <w:p>
       <w:pPr>
         <w:pStyle w:val="Heading2"/>
@@ -32092,7 +32136,7 @@
         <w:t xml:space="preserve">Step 6: Perform repeated simulations</w:t>
       </w:r>
     </w:p>
-    <w:bookmarkStart w:id="100" w:name="theory-8"/>
+    <w:bookmarkStart w:id="104" w:name="theory-8"/>
     <w:p>
       <w:pPr>
         <w:pStyle w:val="Heading3"/>
@@ -32109,8 +32153,8 @@
         <w:t xml:space="preserve">Conducting all previous steps enables the analyst to 1) simulate a dataset, 2) estimate a GLMM, and 3) compute HTs or CIs for estimands of interest, mirroring the analysis that will later be conducted on the actual dataset of the planned study. To produce an estimate of power or precision, the last step is to perform these previous steps repeatedly. On a conceptual level, we first require a function that takes a sample size and a full set of population parameter values as input. When planning for power, the function should return the p-value(s) of the HT(s) of interest when conducted on the simulated dataset. When planning for precision, the function should return the width of the CI(s) of interest. Second, we run this function repeatedly with the same sample size and population parameters. Because fitting GLMMs can quickly become time-consuming, it is recommended to use parallel computing, that is running simulations on multiple cores of the computer at the same time to reduce total run time. Third, the results of the repeated simulation are collected and aggregated. When planning for power, we compute the relative frequency of (a) significant p-value(s) across repeated simulations. When planning for precision, we compute the average width of the CI(s). Finally, we repeat the complete simulation for different sample sizes to determine how big the sample must be in order to achieve the targeted power or precision.</w:t>
       </w:r>
     </w:p>
-    <w:bookmarkEnd w:id="100"/>
-    <w:bookmarkStart w:id="114" w:name="practice-8"/>
+    <w:bookmarkEnd w:id="104"/>
+    <w:bookmarkStart w:id="118" w:name="practice-8"/>
     <w:p>
       <w:pPr>
         <w:pStyle w:val="Heading3"/>
@@ -33704,10 +33748,10 @@
         <w:rPr>
           <w:rStyle w:val="FootnoteReference"/>
         </w:rPr>
-        <w:footnoteReference w:id="101"/>
+        <w:footnoteReference w:id="105"/>
       </w:r>
     </w:p>
-    <w:bookmarkStart w:id="107" w:name="cell-fig-finalpwr"/>
+    <w:bookmarkStart w:id="111" w:name="cell-fig-finalpwr"/>
     <w:p>
       <w:pPr>
         <w:pStyle w:val="SourceCode"/>
@@ -35036,7 +35080,7 @@
         <w:t xml:space="preserve">)</w:t>
       </w:r>
     </w:p>
-    <w:bookmarkStart w:id="106" w:name="fig-finalpwr"/>
+    <w:bookmarkStart w:id="110" w:name="fig-finalpwr"/>
     <w:p>
       <w:pPr>
         <w:pStyle w:val="FigureTitle"/>
@@ -35062,18 +35106,18 @@
           <wp:inline>
             <wp:extent cx="5943600" cy="5943600"/>
             <wp:effectExtent b="0" l="0" r="0" t="0"/>
-            <wp:docPr descr="" title="" id="104" name="Picture"/>
+            <wp:docPr descr="" title="" id="108" name="Picture"/>
             <a:graphic>
               <a:graphicData uri="http://schemas.openxmlformats.org/drawingml/2006/picture">
                 <pic:pic>
                   <pic:nvPicPr>
-                    <pic:cNvPr descr="manuscript_files/figure-docx/fig-finalpwr-1.png" id="105" name="Picture"/>
+                    <pic:cNvPr descr="manuscript_files/figure-docx/fig-finalpwr-1.png" id="109" name="Picture"/>
                     <pic:cNvPicPr>
                       <a:picLocks noChangeArrowheads="1" noChangeAspect="1"/>
                     </pic:cNvPicPr>
                   </pic:nvPicPr>
                   <pic:blipFill>
-                    <a:blip r:embed="rId103"/>
+                    <a:blip r:embed="rId107"/>
                     <a:stretch>
                       <a:fillRect/>
                     </a:stretch>
@@ -35100,8 +35144,8 @@
         </w:drawing>
       </w:r>
     </w:p>
-    <w:bookmarkEnd w:id="106"/>
-    <w:bookmarkEnd w:id="107"/>
+    <w:bookmarkEnd w:id="110"/>
+    <w:bookmarkEnd w:id="111"/>
     <w:p>
       <w:pPr>
         <w:pStyle w:val="AfterWithoutNote"/>
@@ -35194,7 +35238,7 @@
         <w:rPr>
           <w:rStyle w:val="FootnoteReference"/>
         </w:rPr>
-        <w:footnoteReference w:id="108"/>
+        <w:footnoteReference w:id="112"/>
       </w:r>
     </w:p>
     <w:p>
@@ -35352,7 +35396,7 @@
         <w:t xml:space="preserve">(including 95% CIs) and visualize the results with the following code.</w:t>
       </w:r>
     </w:p>
-    <w:bookmarkStart w:id="113" w:name="cell-fig-finalprecision"/>
+    <w:bookmarkStart w:id="117" w:name="cell-fig-finalprecision"/>
     <w:p>
       <w:pPr>
         <w:pStyle w:val="SourceCode"/>
@@ -36153,7 +36197,7 @@
         <w:rPr>
           <w:rStyle w:val="FloatTok"/>
         </w:rPr>
-        <w:t xml:space="preserve">0.3</w:t>
+        <w:t xml:space="preserve">0.2</w:t>
       </w:r>
       <w:r>
         <w:rPr>
@@ -36234,7 +36278,7 @@
         <w:rPr>
           <w:rStyle w:val="FunctionTok"/>
         </w:rPr>
-        <w:t xml:space="preserve">guide_legend</w:t>
+        <w:t xml:space="preserve">guide_colourbar</w:t>
       </w:r>
       <w:r>
         <w:rPr>
@@ -36246,13 +36290,19 @@
         <w:rPr>
           <w:rStyle w:val="AttributeTok"/>
         </w:rPr>
-        <w:t xml:space="preserve">reverse=</w:t>
+        <w:t xml:space="preserve">reverse =</w:t>
+      </w:r>
+      <w:r>
+        <w:rPr>
+          <w:rStyle w:val="NormalTok"/>
+        </w:rPr>
+        <w:t xml:space="preserve"> </w:t>
       </w:r>
       <w:r>
         <w:rPr>
           <w:rStyle w:val="ConstantTok"/>
         </w:rPr>
-        <w:t xml:space="preserve">FALSE</w:t>
+        <w:t xml:space="preserve">TRUE</w:t>
       </w:r>
       <w:r>
         <w:rPr>
@@ -36261,7 +36311,7 @@
         <w:t xml:space="preserve">))</w:t>
       </w:r>
     </w:p>
-    <w:bookmarkStart w:id="112" w:name="fig-finalprecision"/>
+    <w:bookmarkStart w:id="116" w:name="fig-finalprecision"/>
     <w:p>
       <w:pPr>
         <w:pStyle w:val="FigureTitle"/>
@@ -36287,18 +36337,18 @@
           <wp:inline>
             <wp:extent cx="5943600" cy="5943600"/>
             <wp:effectExtent b="0" l="0" r="0" t="0"/>
-            <wp:docPr descr="" title="" id="110" name="Picture"/>
+            <wp:docPr descr="" title="" id="114" name="Picture"/>
             <a:graphic>
               <a:graphicData uri="http://schemas.openxmlformats.org/drawingml/2006/picture">
                 <pic:pic>
                   <pic:nvPicPr>
-                    <pic:cNvPr descr="manuscript_files/figure-docx/fig-finalprecision-1.png" id="111" name="Picture"/>
+                    <pic:cNvPr descr="manuscript_files/figure-docx/fig-finalprecision-1.png" id="115" name="Picture"/>
                     <pic:cNvPicPr>
                       <a:picLocks noChangeArrowheads="1" noChangeAspect="1"/>
                     </pic:cNvPicPr>
                   </pic:nvPicPr>
                   <pic:blipFill>
-                    <a:blip r:embed="rId109"/>
+                    <a:blip r:embed="rId113"/>
                     <a:stretch>
                       <a:fillRect/>
                     </a:stretch>
@@ -36325,8 +36375,8 @@
         </w:drawing>
       </w:r>
     </w:p>
-    <w:bookmarkEnd w:id="112"/>
-    <w:bookmarkEnd w:id="113"/>
+    <w:bookmarkEnd w:id="116"/>
+    <w:bookmarkEnd w:id="117"/>
     <w:p>
       <w:pPr>
         <w:pStyle w:val="AfterWithoutNote"/>
@@ -36364,9 +36414,9 @@
         <w:t xml:space="preserve">With a more conservative precision target, the result is generally the opposite: As a rule, precise parameter estimates usually require bigger samples than null hypothesis testing.</w:t>
       </w:r>
     </w:p>
-    <w:bookmarkEnd w:id="114"/>
-    <w:bookmarkEnd w:id="115"/>
-    <w:bookmarkStart w:id="116" w:name="X78d9f99869158773e93dc6224e8edbdc390335e"/>
+    <w:bookmarkEnd w:id="118"/>
+    <w:bookmarkEnd w:id="119"/>
+    <w:bookmarkStart w:id="120" w:name="X78d9f99869158773e93dc6224e8edbdc390335e"/>
     <w:p>
       <w:pPr>
         <w:pStyle w:val="Heading2"/>
@@ -36546,9 +36596,9 @@
         <w:t xml:space="preserve">. By simulating power (or precision) for different effect sizes (in addition to the different number of subjects and items), one can make sure that power (or precision) would still be sufficient to detect smaller effect sizes than our expected effect or at least get an impression of how strongly power (or precision) depends on the size of the true effect. For our case study that investigates combined hypotheses in a GLMM modeling framework, sensitivity analysis would require manually specifying additional sets of plausible parameter values that reflect scenarios with smaller or larger differences between groups with respect to our specific research question. Power (or precision) could then be simulated for several of these scenarios (across different numbers of subjects and items, as considered earlier). In steps 2 and 4 of the tutorial, we have briefly discussed scenarios where the applied statistical model is more (or less) parsimonious than the data-generating process. Sensitivity analysis can be used to assess the consequences of a mismatch by investigating different combinations of data-generating processes and statistical models. Such extended simulations can be a great resource to make an informed decision about the concrete model to estimate for the planned study where the true data-generating process is unknown. Although recommended, we do not present a sensitivity analysis for our case study to keep the length of the tutorial manageable.</w:t>
       </w:r>
     </w:p>
-    <w:bookmarkEnd w:id="116"/>
-    <w:bookmarkEnd w:id="117"/>
-    <w:bookmarkStart w:id="118" w:name="conclusion-and-outlook"/>
+    <w:bookmarkEnd w:id="120"/>
+    <w:bookmarkEnd w:id="121"/>
+    <w:bookmarkStart w:id="122" w:name="conclusion-and-outlook"/>
     <w:p>
       <w:pPr>
         <w:pStyle w:val="Heading1"/>
@@ -36660,8 +36710,8 @@
         <w:t xml:space="preserve">Simulation-based sample size planning aligns well with the principles of Open Science and preregistration and could be further integrated. When researchers have access to simulated data based on their pre-specified model, analyzing the collected dataset becomes straightforward and unambiguous. By preregistering their simulation-based sample size plan, researchers enhance the transparency and accountability of their experimental procedures, contributing to the credibility and reproducibility of research.</w:t>
       </w:r>
     </w:p>
-    <w:bookmarkEnd w:id="118"/>
-    <w:bookmarkStart w:id="262" w:name="references"/>
+    <w:bookmarkEnd w:id="122"/>
+    <w:bookmarkStart w:id="266" w:name="references"/>
     <w:p>
       <w:pPr>
         <w:pStyle w:val="Heading1"/>
@@ -36670,8 +36720,8 @@
         <w:t xml:space="preserve">References</w:t>
       </w:r>
     </w:p>
-    <w:bookmarkStart w:id="261" w:name="refs"/>
-    <w:bookmarkStart w:id="120" w:name="ref-albersWhenPowerAnalyses2018a"/>
+    <w:bookmarkStart w:id="265" w:name="refs"/>
+    <w:bookmarkStart w:id="124" w:name="ref-albersWhenPowerAnalyses2018a"/>
     <w:p>
       <w:pPr>
         <w:pStyle w:val="Bibliography"/>
@@ -36720,7 +36770,7 @@
       <w:r>
         <w:t xml:space="preserve"> </w:t>
       </w:r>
-      <w:hyperlink r:id="rId119">
+      <w:hyperlink r:id="rId123">
         <w:r>
           <w:rPr>
             <w:rStyle w:val="Hyperlink"/>
@@ -36729,8 +36779,8 @@
         </w:r>
       </w:hyperlink>
     </w:p>
-    <w:bookmarkEnd w:id="120"/>
-    <w:bookmarkStart w:id="121" w:name="ref-R-marginaleffects"/>
+    <w:bookmarkEnd w:id="124"/>
+    <w:bookmarkStart w:id="125" w:name="ref-R-marginaleffects"/>
     <w:p>
       <w:pPr>
         <w:pStyle w:val="Bibliography"/>
@@ -36785,8 +36835,8 @@
         <w:t xml:space="preserve">.</w:t>
       </w:r>
     </w:p>
-    <w:bookmarkEnd w:id="121"/>
-    <w:bookmarkStart w:id="123" w:name="ref-arendStatisticalPowerTwolevel2019"/>
+    <w:bookmarkEnd w:id="125"/>
+    <w:bookmarkStart w:id="127" w:name="ref-arendStatisticalPowerTwolevel2019"/>
     <w:p>
       <w:pPr>
         <w:pStyle w:val="Bibliography"/>
@@ -36847,7 +36897,7 @@
       <w:r>
         <w:t xml:space="preserve"> </w:t>
       </w:r>
-      <w:hyperlink r:id="rId122">
+      <w:hyperlink r:id="rId126">
         <w:r>
           <w:rPr>
             <w:rStyle w:val="Hyperlink"/>
@@ -36856,8 +36906,8 @@
         </w:r>
       </w:hyperlink>
     </w:p>
-    <w:bookmarkEnd w:id="123"/>
-    <w:bookmarkStart w:id="125" w:name="ref-batesFittingLinearMixedEffects2015"/>
+    <w:bookmarkEnd w:id="127"/>
+    <w:bookmarkStart w:id="129" w:name="ref-batesFittingLinearMixedEffects2015"/>
     <w:p>
       <w:pPr>
         <w:pStyle w:val="Bibliography"/>
@@ -36913,7 +36963,7 @@
       <w:r>
         <w:t xml:space="preserve"> </w:t>
       </w:r>
-      <w:hyperlink r:id="rId124">
+      <w:hyperlink r:id="rId128">
         <w:r>
           <w:rPr>
             <w:rStyle w:val="Hyperlink"/>
@@ -36922,8 +36972,8 @@
         </w:r>
       </w:hyperlink>
     </w:p>
-    <w:bookmarkEnd w:id="125"/>
-    <w:bookmarkStart w:id="127" w:name="ref-R-RJ-2021-048"/>
+    <w:bookmarkEnd w:id="129"/>
+    <w:bookmarkStart w:id="131" w:name="ref-R-RJ-2021-048"/>
     <w:p>
       <w:pPr>
         <w:pStyle w:val="Bibliography"/>
@@ -36960,7 +37010,7 @@
       <w:r>
         <w:t xml:space="preserve"> </w:t>
       </w:r>
-      <w:hyperlink r:id="rId126">
+      <w:hyperlink r:id="rId130">
         <w:r>
           <w:rPr>
             <w:rStyle w:val="Hyperlink"/>
@@ -36969,8 +37019,8 @@
         </w:r>
       </w:hyperlink>
     </w:p>
-    <w:bookmarkEnd w:id="127"/>
-    <w:bookmarkStart w:id="129" w:name="X21965f092e23776bc03377e24e120202779a8bd"/>
+    <w:bookmarkEnd w:id="131"/>
+    <w:bookmarkStart w:id="133" w:name="X21965f092e23776bc03377e24e120202779a8bd"/>
     <w:p>
       <w:pPr>
         <w:pStyle w:val="Bibliography"/>
@@ -37007,7 +37057,7 @@
       <w:r>
         <w:t xml:space="preserve"> </w:t>
       </w:r>
-      <w:hyperlink r:id="rId128">
+      <w:hyperlink r:id="rId132">
         <w:r>
           <w:rPr>
             <w:rStyle w:val="Hyperlink"/>
@@ -37016,8 +37066,8 @@
         </w:r>
       </w:hyperlink>
     </w:p>
-    <w:bookmarkEnd w:id="129"/>
-    <w:bookmarkStart w:id="131" w:name="X4a54f3aba6670339d3f60a46dbdaa4f51953692"/>
+    <w:bookmarkEnd w:id="133"/>
+    <w:bookmarkStart w:id="135" w:name="X4a54f3aba6670339d3f60a46dbdaa4f51953692"/>
     <w:p>
       <w:pPr>
         <w:pStyle w:val="Bibliography"/>
@@ -37066,7 +37116,7 @@
       <w:r>
         <w:t xml:space="preserve"> </w:t>
       </w:r>
-      <w:hyperlink r:id="rId130">
+      <w:hyperlink r:id="rId134">
         <w:r>
           <w:rPr>
             <w:rStyle w:val="Hyperlink"/>
@@ -37075,8 +37125,8 @@
         </w:r>
       </w:hyperlink>
     </w:p>
-    <w:bookmarkEnd w:id="131"/>
-    <w:bookmarkStart w:id="133" w:name="ref-bolkerLinearGeneralizedLinear2015"/>
+    <w:bookmarkEnd w:id="135"/>
+    <w:bookmarkStart w:id="137" w:name="ref-bolkerLinearGeneralizedLinear2015"/>
     <w:p>
       <w:pPr>
         <w:pStyle w:val="Bibliography"/>
@@ -37117,7 +37167,7 @@
       <w:r>
         <w:t xml:space="preserve"> </w:t>
       </w:r>
-      <w:hyperlink r:id="rId132">
+      <w:hyperlink r:id="rId136">
         <w:r>
           <w:rPr>
             <w:rStyle w:val="Hyperlink"/>
@@ -37126,8 +37176,8 @@
         </w:r>
       </w:hyperlink>
     </w:p>
-    <w:bookmarkEnd w:id="133"/>
-    <w:bookmarkStart w:id="135" w:name="ref-brooksGlmmTMBBalancesSpeed2017"/>
+    <w:bookmarkEnd w:id="137"/>
+    <w:bookmarkStart w:id="139" w:name="ref-brooksGlmmTMBBalancesSpeed2017"/>
     <w:p>
       <w:pPr>
         <w:pStyle w:val="Bibliography"/>
@@ -37197,7 +37247,7 @@
       <w:r>
         <w:t xml:space="preserve"> </w:t>
       </w:r>
-      <w:hyperlink r:id="rId134">
+      <w:hyperlink r:id="rId138">
         <w:r>
           <w:rPr>
             <w:rStyle w:val="Hyperlink"/>
@@ -37206,8 +37256,8 @@
         </w:r>
       </w:hyperlink>
     </w:p>
-    <w:bookmarkEnd w:id="135"/>
-    <w:bookmarkStart w:id="137" w:name="Xc7396256f38019674ae989b987f94d5bd99b516"/>
+    <w:bookmarkEnd w:id="139"/>
+    <w:bookmarkStart w:id="141" w:name="Xc7396256f38019674ae989b987f94d5bd99b516"/>
     <w:p>
       <w:pPr>
         <w:pStyle w:val="Bibliography"/>
@@ -37277,7 +37327,7 @@
       <w:r>
         <w:t xml:space="preserve"> </w:t>
       </w:r>
-      <w:hyperlink r:id="rId136">
+      <w:hyperlink r:id="rId140">
         <w:r>
           <w:rPr>
             <w:rStyle w:val="Hyperlink"/>
@@ -37286,8 +37336,8 @@
         </w:r>
       </w:hyperlink>
     </w:p>
-    <w:bookmarkEnd w:id="137"/>
-    <w:bookmarkStart w:id="139" w:name="ref-brysbaertPowerAnalysisEffect2018"/>
+    <w:bookmarkEnd w:id="141"/>
+    <w:bookmarkStart w:id="143" w:name="ref-brysbaertPowerAnalysisEffect2018"/>
     <w:p>
       <w:pPr>
         <w:pStyle w:val="Bibliography"/>
@@ -37366,7 +37416,7 @@
       <w:r>
         <w:t xml:space="preserve"> </w:t>
       </w:r>
-      <w:hyperlink r:id="rId138">
+      <w:hyperlink r:id="rId142">
         <w:r>
           <w:rPr>
             <w:rStyle w:val="Hyperlink"/>
@@ -37375,8 +37425,8 @@
         </w:r>
       </w:hyperlink>
     </w:p>
-    <w:bookmarkEnd w:id="139"/>
-    <w:bookmarkStart w:id="141" w:name="ref-burknerBrmsPackageBayesian2017"/>
+    <w:bookmarkEnd w:id="143"/>
+    <w:bookmarkStart w:id="145" w:name="ref-burknerBrmsPackageBayesian2017"/>
     <w:p>
       <w:pPr>
         <w:pStyle w:val="Bibliography"/>
@@ -37434,7 +37484,7 @@
       <w:r>
         <w:t xml:space="preserve"> </w:t>
       </w:r>
-      <w:hyperlink r:id="rId140">
+      <w:hyperlink r:id="rId144">
         <w:r>
           <w:rPr>
             <w:rStyle w:val="Hyperlink"/>
@@ -37443,8 +37493,8 @@
         </w:r>
       </w:hyperlink>
     </w:p>
-    <w:bookmarkEnd w:id="141"/>
-    <w:bookmarkStart w:id="143" w:name="Xb1b727604402d24aa6cf353a8afd8d5ce54fc16"/>
+    <w:bookmarkEnd w:id="145"/>
+    <w:bookmarkStart w:id="147" w:name="Xb1b727604402d24aa6cf353a8afd8d5ce54fc16"/>
     <w:p>
       <w:pPr>
         <w:pStyle w:val="Bibliography"/>
@@ -37505,7 +37555,7 @@
       <w:r>
         <w:t xml:space="preserve"> </w:t>
       </w:r>
-      <w:hyperlink r:id="rId142">
+      <w:hyperlink r:id="rId146">
         <w:r>
           <w:rPr>
             <w:rStyle w:val="Hyperlink"/>
@@ -37514,8 +37564,8 @@
         </w:r>
       </w:hyperlink>
     </w:p>
-    <w:bookmarkEnd w:id="143"/>
-    <w:bookmarkStart w:id="145" w:name="ref-buttonPowerFailureWhy2013"/>
+    <w:bookmarkEnd w:id="147"/>
+    <w:bookmarkStart w:id="149" w:name="ref-buttonPowerFailureWhy2013"/>
     <w:p>
       <w:pPr>
         <w:pStyle w:val="Bibliography"/>
@@ -37552,7 +37602,7 @@
       <w:r>
         <w:t xml:space="preserve"> </w:t>
       </w:r>
-      <w:hyperlink r:id="rId144">
+      <w:hyperlink r:id="rId148">
         <w:r>
           <w:rPr>
             <w:rStyle w:val="Hyperlink"/>
@@ -37561,8 +37611,8 @@
         </w:r>
       </w:hyperlink>
     </w:p>
-    <w:bookmarkEnd w:id="145"/>
-    <w:bookmarkStart w:id="147" w:name="Xd854f4394820d4dd5f581e0df0d8f760340de8e"/>
+    <w:bookmarkEnd w:id="149"/>
+    <w:bookmarkStart w:id="151" w:name="Xd854f4394820d4dd5f581e0df0d8f760340de8e"/>
     <w:p>
       <w:pPr>
         <w:pStyle w:val="Bibliography"/>
@@ -37623,7 +37673,7 @@
       <w:r>
         <w:t xml:space="preserve"> </w:t>
       </w:r>
-      <w:hyperlink r:id="rId146">
+      <w:hyperlink r:id="rId150">
         <w:r>
           <w:rPr>
             <w:rStyle w:val="Hyperlink"/>
@@ -37632,8 +37682,8 @@
         </w:r>
       </w:hyperlink>
     </w:p>
-    <w:bookmarkEnd w:id="147"/>
-    <w:bookmarkStart w:id="149" w:name="ref-chambersPresentFutureRegistered2022"/>
+    <w:bookmarkEnd w:id="151"/>
+    <w:bookmarkStart w:id="153" w:name="ref-chambersPresentFutureRegistered2022"/>
     <w:p>
       <w:pPr>
         <w:pStyle w:val="Bibliography"/>
@@ -37679,7 +37729,7 @@
       <w:r>
         <w:t xml:space="preserve"> </w:t>
       </w:r>
-      <w:hyperlink r:id="rId148">
+      <w:hyperlink r:id="rId152">
         <w:r>
           <w:rPr>
             <w:rStyle w:val="Hyperlink"/>
@@ -37688,8 +37738,8 @@
         </w:r>
       </w:hyperlink>
     </w:p>
-    <w:bookmarkEnd w:id="149"/>
-    <w:bookmarkStart w:id="151" w:name="ref-R-pwr"/>
+    <w:bookmarkEnd w:id="153"/>
+    <w:bookmarkStart w:id="155" w:name="ref-R-pwr"/>
     <w:p>
       <w:pPr>
         <w:pStyle w:val="Bibliography"/>
@@ -37713,7 +37763,7 @@
       <w:r>
         <w:t xml:space="preserve"> </w:t>
       </w:r>
-      <w:hyperlink r:id="rId150">
+      <w:hyperlink r:id="rId154">
         <w:r>
           <w:rPr>
             <w:rStyle w:val="Hyperlink"/>
@@ -37722,8 +37772,8 @@
         </w:r>
       </w:hyperlink>
     </w:p>
-    <w:bookmarkEnd w:id="151"/>
-    <w:bookmarkStart w:id="153" w:name="ref-cohenPowerPrimer1992"/>
+    <w:bookmarkEnd w:id="155"/>
+    <w:bookmarkStart w:id="157" w:name="ref-cohenPowerPrimer1992"/>
     <w:p>
       <w:pPr>
         <w:pStyle w:val="Bibliography"/>
@@ -37760,7 +37810,7 @@
       <w:r>
         <w:t xml:space="preserve"> </w:t>
       </w:r>
-      <w:hyperlink r:id="rId152">
+      <w:hyperlink r:id="rId156">
         <w:r>
           <w:rPr>
             <w:rStyle w:val="Hyperlink"/>
@@ -37769,8 +37819,8 @@
         </w:r>
       </w:hyperlink>
     </w:p>
-    <w:bookmarkEnd w:id="153"/>
-    <w:bookmarkStart w:id="155" w:name="ref-cummingNewStatisticsWhy2014"/>
+    <w:bookmarkEnd w:id="157"/>
+    <w:bookmarkStart w:id="159" w:name="ref-cummingNewStatisticsWhy2014"/>
     <w:p>
       <w:pPr>
         <w:pStyle w:val="Bibliography"/>
@@ -37837,7 +37887,7 @@
       <w:r>
         <w:t xml:space="preserve"> </w:t>
       </w:r>
-      <w:hyperlink r:id="rId154">
+      <w:hyperlink r:id="rId158">
         <w:r>
           <w:rPr>
             <w:rStyle w:val="Hyperlink"/>
@@ -37846,8 +37896,8 @@
         </w:r>
       </w:hyperlink>
     </w:p>
-    <w:bookmarkEnd w:id="155"/>
-    <w:bookmarkStart w:id="157" w:name="ref-R-faux"/>
+    <w:bookmarkEnd w:id="159"/>
+    <w:bookmarkStart w:id="161" w:name="ref-R-faux"/>
     <w:p>
       <w:pPr>
         <w:pStyle w:val="Bibliography"/>
@@ -37871,7 +37921,7 @@
       <w:r>
         <w:t xml:space="preserve"> </w:t>
       </w:r>
-      <w:hyperlink r:id="rId156">
+      <w:hyperlink r:id="rId160">
         <w:r>
           <w:rPr>
             <w:rStyle w:val="Hyperlink"/>
@@ -37880,8 +37930,8 @@
         </w:r>
       </w:hyperlink>
     </w:p>
-    <w:bookmarkEnd w:id="157"/>
-    <w:bookmarkStart w:id="159" w:name="Xa2928734c3b3b9e2e5d78bcc3f8334b0dababe3"/>
+    <w:bookmarkEnd w:id="161"/>
+    <w:bookmarkStart w:id="163" w:name="Xa2928734c3b3b9e2e5d78bcc3f8334b0dababe3"/>
     <w:p>
       <w:pPr>
         <w:pStyle w:val="Bibliography"/>
@@ -37927,7 +37977,7 @@
       <w:r>
         <w:t xml:space="preserve"> </w:t>
       </w:r>
-      <w:hyperlink r:id="rId158">
+      <w:hyperlink r:id="rId162">
         <w:r>
           <w:rPr>
             <w:rStyle w:val="Hyperlink"/>
@@ -37936,8 +37986,8 @@
         </w:r>
       </w:hyperlink>
     </w:p>
-    <w:bookmarkEnd w:id="159"/>
-    <w:bookmarkStart w:id="161" w:name="Xcdf7f60d2c4b2f7c27e4f5aa5abf23b846b58b2"/>
+    <w:bookmarkEnd w:id="163"/>
+    <w:bookmarkStart w:id="165" w:name="Xcdf7f60d2c4b2f7c27e4f5aa5abf23b846b58b2"/>
     <w:p>
       <w:pPr>
         <w:pStyle w:val="Bibliography"/>
@@ -37995,7 +38045,7 @@
       <w:r>
         <w:t xml:space="preserve"> </w:t>
       </w:r>
-      <w:hyperlink r:id="rId160">
+      <w:hyperlink r:id="rId164">
         <w:r>
           <w:rPr>
             <w:rStyle w:val="Hyperlink"/>
@@ -38004,8 +38054,8 @@
         </w:r>
       </w:hyperlink>
     </w:p>
-    <w:bookmarkEnd w:id="161"/>
-    <w:bookmarkStart w:id="163" w:name="Xce8ada250954660b8c577d218248528961bcd14"/>
+    <w:bookmarkEnd w:id="165"/>
+    <w:bookmarkStart w:id="167" w:name="Xce8ada250954660b8c577d218248528961bcd14"/>
     <w:p>
       <w:pPr>
         <w:pStyle w:val="Bibliography"/>
@@ -38042,7 +38092,7 @@
       <w:r>
         <w:t xml:space="preserve"> </w:t>
       </w:r>
-      <w:hyperlink r:id="rId162">
+      <w:hyperlink r:id="rId166">
         <w:r>
           <w:rPr>
             <w:rStyle w:val="Hyperlink"/>
@@ -38051,8 +38101,8 @@
         </w:r>
       </w:hyperlink>
     </w:p>
-    <w:bookmarkEnd w:id="163"/>
-    <w:bookmarkStart w:id="165" w:name="ref-ebersoleManyLabsTesting2020"/>
+    <w:bookmarkEnd w:id="167"/>
+    <w:bookmarkStart w:id="169" w:name="ref-ebersoleManyLabsTesting2020"/>
     <w:p>
       <w:pPr>
         <w:pStyle w:val="Bibliography"/>
@@ -38134,7 +38184,7 @@
       <w:r>
         <w:t xml:space="preserve"> </w:t>
       </w:r>
-      <w:hyperlink r:id="rId164">
+      <w:hyperlink r:id="rId168">
         <w:r>
           <w:rPr>
             <w:rStyle w:val="Hyperlink"/>
@@ -38143,8 +38193,8 @@
         </w:r>
       </w:hyperlink>
     </w:p>
-    <w:bookmarkEnd w:id="165"/>
-    <w:bookmarkStart w:id="167" w:name="ref-endersSimpleMonteCarlo2023"/>
+    <w:bookmarkEnd w:id="169"/>
+    <w:bookmarkStart w:id="171" w:name="ref-endersSimpleMonteCarlo2023"/>
     <w:p>
       <w:pPr>
         <w:pStyle w:val="Bibliography"/>
@@ -38180,7 +38230,7 @@
       <w:r>
         <w:t xml:space="preserve"> </w:t>
       </w:r>
-      <w:hyperlink r:id="rId166">
+      <w:hyperlink r:id="rId170">
         <w:r>
           <w:rPr>
             <w:rStyle w:val="Hyperlink"/>
@@ -38189,8 +38239,8 @@
         </w:r>
       </w:hyperlink>
     </w:p>
-    <w:bookmarkEnd w:id="167"/>
-    <w:bookmarkStart w:id="169" w:name="ref-fahrmeirRegressionModelsMethods2021"/>
+    <w:bookmarkEnd w:id="171"/>
+    <w:bookmarkStart w:id="173" w:name="ref-fahrmeirRegressionModelsMethods2021"/>
     <w:p>
       <w:pPr>
         <w:pStyle w:val="Bibliography"/>
@@ -38277,7 +38327,7 @@
       <w:r>
         <w:t xml:space="preserve"> </w:t>
       </w:r>
-      <w:hyperlink r:id="rId168">
+      <w:hyperlink r:id="rId172">
         <w:r>
           <w:rPr>
             <w:rStyle w:val="Hyperlink"/>
@@ -38286,8 +38336,8 @@
         </w:r>
       </w:hyperlink>
     </w:p>
-    <w:bookmarkEnd w:id="169"/>
-    <w:bookmarkStart w:id="171" w:name="ref-gelmanBayesianWorkflow2020"/>
+    <w:bookmarkEnd w:id="173"/>
+    <w:bookmarkStart w:id="175" w:name="ref-gelmanBayesianWorkflow2020"/>
     <w:p>
       <w:pPr>
         <w:pStyle w:val="Bibliography"/>
@@ -38328,7 +38378,7 @@
       <w:r>
         <w:t xml:space="preserve"> </w:t>
       </w:r>
-      <w:hyperlink r:id="rId170">
+      <w:hyperlink r:id="rId174">
         <w:r>
           <w:rPr>
             <w:rStyle w:val="Hyperlink"/>
@@ -38337,8 +38387,8 @@
         </w:r>
       </w:hyperlink>
     </w:p>
-    <w:bookmarkEnd w:id="171"/>
-    <w:bookmarkStart w:id="173" w:name="ref-gomilaMissingDataExperiments2022"/>
+    <w:bookmarkEnd w:id="175"/>
+    <w:bookmarkStart w:id="177" w:name="ref-gomilaMissingDataExperiments2022"/>
     <w:p>
       <w:pPr>
         <w:pStyle w:val="Bibliography"/>
@@ -38387,7 +38437,7 @@
       <w:r>
         <w:t xml:space="preserve"> </w:t>
       </w:r>
-      <w:hyperlink r:id="rId172">
+      <w:hyperlink r:id="rId176">
         <w:r>
           <w:rPr>
             <w:rStyle w:val="Hyperlink"/>
@@ -38396,8 +38446,8 @@
         </w:r>
       </w:hyperlink>
     </w:p>
-    <w:bookmarkEnd w:id="173"/>
-    <w:bookmarkStart w:id="175" w:name="ref-greenSIMRPackagePower2016"/>
+    <w:bookmarkEnd w:id="177"/>
+    <w:bookmarkStart w:id="179" w:name="ref-greenSIMRPackagePower2016"/>
     <w:p>
       <w:pPr>
         <w:pStyle w:val="Bibliography"/>
@@ -38455,7 +38505,7 @@
       <w:r>
         <w:t xml:space="preserve"> </w:t>
       </w:r>
-      <w:hyperlink r:id="rId174">
+      <w:hyperlink r:id="rId178">
         <w:r>
           <w:rPr>
             <w:rStyle w:val="Hyperlink"/>
@@ -38464,8 +38514,8 @@
         </w:r>
       </w:hyperlink>
     </w:p>
-    <w:bookmarkEnd w:id="175"/>
-    <w:bookmarkStart w:id="177" w:name="X601f7f93b5a407fe60bf0d56a4d3c601c0d8330"/>
+    <w:bookmarkEnd w:id="179"/>
+    <w:bookmarkStart w:id="181" w:name="X601f7f93b5a407fe60bf0d56a4d3c601c0d8330"/>
     <w:p>
       <w:pPr>
         <w:pStyle w:val="Bibliography"/>
@@ -38523,7 +38573,7 @@
       <w:r>
         <w:t xml:space="preserve"> </w:t>
       </w:r>
-      <w:hyperlink r:id="rId176">
+      <w:hyperlink r:id="rId180">
         <w:r>
           <w:rPr>
             <w:rStyle w:val="Hyperlink"/>
@@ -38532,8 +38582,8 @@
         </w:r>
       </w:hyperlink>
     </w:p>
-    <w:bookmarkEnd w:id="177"/>
-    <w:bookmarkStart w:id="178" w:name="ref-hartmannFlexiblePriorElicitation2020"/>
+    <w:bookmarkEnd w:id="181"/>
+    <w:bookmarkStart w:id="182" w:name="ref-hartmannFlexiblePriorElicitation2020"/>
     <w:p>
       <w:pPr>
         <w:pStyle w:val="Bibliography"/>
@@ -38572,8 +38622,8 @@
         <w:t xml:space="preserve">(Vol. 124, pp. 1129–1138). PMLR.</w:t>
       </w:r>
     </w:p>
-    <w:bookmarkEnd w:id="178"/>
-    <w:bookmarkStart w:id="180" w:name="ref-iddiPowerSampleSize2022"/>
+    <w:bookmarkEnd w:id="182"/>
+    <w:bookmarkStart w:id="184" w:name="ref-iddiPowerSampleSize2022"/>
     <w:p>
       <w:pPr>
         <w:pStyle w:val="Bibliography"/>
@@ -38679,7 +38729,7 @@
       <w:r>
         <w:t xml:space="preserve"> </w:t>
       </w:r>
-      <w:hyperlink r:id="rId179">
+      <w:hyperlink r:id="rId183">
         <w:r>
           <w:rPr>
             <w:rStyle w:val="Hyperlink"/>
@@ -38688,8 +38738,8 @@
         </w:r>
       </w:hyperlink>
     </w:p>
-    <w:bookmarkEnd w:id="180"/>
-    <w:bookmarkStart w:id="182" w:name="ref-johnsonPowerAnalysisGeneralized2015"/>
+    <w:bookmarkEnd w:id="184"/>
+    <w:bookmarkStart w:id="186" w:name="ref-johnsonPowerAnalysisGeneralized2015"/>
     <w:p>
       <w:pPr>
         <w:pStyle w:val="Bibliography"/>
@@ -38726,7 +38776,7 @@
       <w:r>
         <w:t xml:space="preserve"> </w:t>
       </w:r>
-      <w:hyperlink r:id="rId181">
+      <w:hyperlink r:id="rId185">
         <w:r>
           <w:rPr>
             <w:rStyle w:val="Hyperlink"/>
@@ -38735,8 +38785,8 @@
         </w:r>
       </w:hyperlink>
     </w:p>
-    <w:bookmarkEnd w:id="182"/>
-    <w:bookmarkStart w:id="184" w:name="ref-kainPracticalGuidePower2015"/>
+    <w:bookmarkEnd w:id="186"/>
+    <w:bookmarkStart w:id="188" w:name="ref-kainPracticalGuidePower2015"/>
     <w:p>
       <w:pPr>
         <w:pStyle w:val="Bibliography"/>
@@ -38782,7 +38832,7 @@
       <w:r>
         <w:t xml:space="preserve"> </w:t>
       </w:r>
-      <w:hyperlink r:id="rId183">
+      <w:hyperlink r:id="rId187">
         <w:r>
           <w:rPr>
             <w:rStyle w:val="Hyperlink"/>
@@ -38791,8 +38841,8 @@
         </w:r>
       </w:hyperlink>
     </w:p>
-    <w:bookmarkEnd w:id="184"/>
-    <w:bookmarkStart w:id="186" w:name="ref-kelleySampleSizePlanning2006"/>
+    <w:bookmarkEnd w:id="188"/>
+    <w:bookmarkStart w:id="190" w:name="ref-kelleySampleSizePlanning2006"/>
     <w:p>
       <w:pPr>
         <w:pStyle w:val="Bibliography"/>
@@ -38841,7 +38891,7 @@
       <w:r>
         <w:t xml:space="preserve"> </w:t>
       </w:r>
-      <w:hyperlink r:id="rId185">
+      <w:hyperlink r:id="rId189">
         <w:r>
           <w:rPr>
             <w:rStyle w:val="Hyperlink"/>
@@ -38850,8 +38900,8 @@
         </w:r>
       </w:hyperlink>
     </w:p>
-    <w:bookmarkEnd w:id="186"/>
-    <w:bookmarkStart w:id="188" w:name="ref-kingPointMinimalImportant2011"/>
+    <w:bookmarkEnd w:id="190"/>
+    <w:bookmarkStart w:id="192" w:name="ref-kingPointMinimalImportant2011"/>
     <w:p>
       <w:pPr>
         <w:pStyle w:val="Bibliography"/>
@@ -38894,7 +38944,7 @@
       <w:r>
         <w:t xml:space="preserve"> </w:t>
       </w:r>
-      <w:hyperlink r:id="rId187">
+      <w:hyperlink r:id="rId191">
         <w:r>
           <w:rPr>
             <w:rStyle w:val="Hyperlink"/>
@@ -38903,8 +38953,8 @@
         </w:r>
       </w:hyperlink>
     </w:p>
-    <w:bookmarkEnd w:id="188"/>
-    <w:bookmarkStart w:id="190" w:name="ref-kruschkeBayesianNewStatistics2018"/>
+    <w:bookmarkEnd w:id="192"/>
+    <w:bookmarkStart w:id="194" w:name="ref-kruschkeBayesianNewStatistics2018"/>
     <w:p>
       <w:pPr>
         <w:pStyle w:val="Bibliography"/>
@@ -38974,7 +39024,7 @@
       <w:r>
         <w:t xml:space="preserve"> </w:t>
       </w:r>
-      <w:hyperlink r:id="rId189">
+      <w:hyperlink r:id="rId193">
         <w:r>
           <w:rPr>
             <w:rStyle w:val="Hyperlink"/>
@@ -38983,8 +39033,8 @@
         </w:r>
       </w:hyperlink>
     </w:p>
-    <w:bookmarkEnd w:id="190"/>
-    <w:bookmarkStart w:id="192" w:name="ref-kumleEstimatingPowerGeneralized2021"/>
+    <w:bookmarkEnd w:id="194"/>
+    <w:bookmarkStart w:id="196" w:name="ref-kumleEstimatingPowerGeneralized2021"/>
     <w:p>
       <w:pPr>
         <w:pStyle w:val="Bibliography"/>
@@ -39042,7 +39092,7 @@
       <w:r>
         <w:t xml:space="preserve"> </w:t>
       </w:r>
-      <w:hyperlink r:id="rId191">
+      <w:hyperlink r:id="rId195">
         <w:r>
           <w:rPr>
             <w:rStyle w:val="Hyperlink"/>
@@ -39051,8 +39101,8 @@
         </w:r>
       </w:hyperlink>
     </w:p>
-    <w:bookmarkEnd w:id="192"/>
-    <w:bookmarkStart w:id="194" w:name="ref-lafitSelectionNumberParticipants2021"/>
+    <w:bookmarkEnd w:id="196"/>
+    <w:bookmarkStart w:id="198" w:name="ref-lafitSelectionNumberParticipants2021"/>
     <w:p>
       <w:pPr>
         <w:pStyle w:val="Bibliography"/>
@@ -39179,7 +39229,7 @@
       <w:r>
         <w:t xml:space="preserve"> </w:t>
       </w:r>
-      <w:hyperlink r:id="rId193">
+      <w:hyperlink r:id="rId197">
         <w:r>
           <w:rPr>
             <w:rStyle w:val="Hyperlink"/>
@@ -39188,8 +39238,8 @@
         </w:r>
       </w:hyperlink>
     </w:p>
-    <w:bookmarkEnd w:id="194"/>
-    <w:bookmarkStart w:id="196" w:name="ref-lakensSampleSizeJustification2022"/>
+    <w:bookmarkEnd w:id="198"/>
+    <w:bookmarkStart w:id="200" w:name="ref-lakensSampleSizeJustification2022"/>
     <w:p>
       <w:pPr>
         <w:pStyle w:val="Bibliography"/>
@@ -39235,7 +39285,7 @@
       <w:r>
         <w:t xml:space="preserve"> </w:t>
       </w:r>
-      <w:hyperlink r:id="rId195">
+      <w:hyperlink r:id="rId199">
         <w:r>
           <w:rPr>
             <w:rStyle w:val="Hyperlink"/>
@@ -39244,8 +39294,8 @@
         </w:r>
       </w:hyperlink>
     </w:p>
-    <w:bookmarkEnd w:id="196"/>
-    <w:bookmarkStart w:id="198" w:name="ref-lakensImprovingYourStatistical2022"/>
+    <w:bookmarkEnd w:id="200"/>
+    <w:bookmarkStart w:id="202" w:name="ref-lakensImprovingYourStatistical2022"/>
     <w:p>
       <w:pPr>
         <w:pStyle w:val="Bibliography"/>
@@ -39283,7 +39333,7 @@
       <w:r>
         <w:t xml:space="preserve"> </w:t>
       </w:r>
-      <w:hyperlink r:id="rId197">
+      <w:hyperlink r:id="rId201">
         <w:r>
           <w:rPr>
             <w:rStyle w:val="Hyperlink"/>
@@ -39292,8 +39342,8 @@
         </w:r>
       </w:hyperlink>
     </w:p>
-    <w:bookmarkEnd w:id="198"/>
-    <w:bookmarkStart w:id="200" w:name="ref-lakensJustifyYourAlpha2018"/>
+    <w:bookmarkEnd w:id="202"/>
+    <w:bookmarkStart w:id="204" w:name="ref-lakensJustifyYourAlpha2018"/>
     <w:p>
       <w:pPr>
         <w:pStyle w:val="Bibliography"/>
@@ -39330,7 +39380,7 @@
       <w:r>
         <w:t xml:space="preserve"> </w:t>
       </w:r>
-      <w:hyperlink r:id="rId199">
+      <w:hyperlink r:id="rId203">
         <w:r>
           <w:rPr>
             <w:rStyle w:val="Hyperlink"/>
@@ -39339,8 +39389,8 @@
         </w:r>
       </w:hyperlink>
     </w:p>
-    <w:bookmarkEnd w:id="200"/>
-    <w:bookmarkStart w:id="202" w:name="X2c4841734732e6e77824465e2ac9870b43ebe0f"/>
+    <w:bookmarkEnd w:id="204"/>
+    <w:bookmarkStart w:id="206" w:name="X2c4841734732e6e77824465e2ac9870b43ebe0f"/>
     <w:p>
       <w:pPr>
         <w:pStyle w:val="Bibliography"/>
@@ -39407,7 +39457,7 @@
       <w:r>
         <w:t xml:space="preserve"> </w:t>
       </w:r>
-      <w:hyperlink r:id="rId201">
+      <w:hyperlink r:id="rId205">
         <w:r>
           <w:rPr>
             <w:rStyle w:val="Hyperlink"/>
@@ -39416,8 +39466,8 @@
         </w:r>
       </w:hyperlink>
     </w:p>
-    <w:bookmarkEnd w:id="202"/>
-    <w:bookmarkStart w:id="204" w:name="X752a8fa33c06a6f776810036dea13d79570b806"/>
+    <w:bookmarkEnd w:id="206"/>
+    <w:bookmarkStart w:id="208" w:name="X752a8fa33c06a6f776810036dea13d79570b806"/>
     <w:p>
       <w:pPr>
         <w:pStyle w:val="Bibliography"/>
@@ -39484,7 +39534,7 @@
       <w:r>
         <w:t xml:space="preserve"> </w:t>
       </w:r>
-      <w:hyperlink r:id="rId203">
+      <w:hyperlink r:id="rId207">
         <w:r>
           <w:rPr>
             <w:rStyle w:val="Hyperlink"/>
@@ -39493,8 +39543,8 @@
         </w:r>
       </w:hyperlink>
     </w:p>
-    <w:bookmarkEnd w:id="204"/>
-    <w:bookmarkStart w:id="206" w:name="ref-lanePowerStrugglesEstimating2018"/>
+    <w:bookmarkEnd w:id="208"/>
+    <w:bookmarkStart w:id="210" w:name="ref-lanePowerStrugglesEstimating2018"/>
     <w:p>
       <w:pPr>
         <w:pStyle w:val="Bibliography"/>
@@ -39543,7 +39593,7 @@
       <w:r>
         <w:t xml:space="preserve"> </w:t>
       </w:r>
-      <w:hyperlink r:id="rId205">
+      <w:hyperlink r:id="rId209">
         <w:r>
           <w:rPr>
             <w:rStyle w:val="Hyperlink"/>
@@ -39552,8 +39602,8 @@
         </w:r>
       </w:hyperlink>
     </w:p>
-    <w:bookmarkEnd w:id="206"/>
-    <w:bookmarkStart w:id="208" w:name="ref-lebeauPowerAnalysisSimulation2019"/>
+    <w:bookmarkEnd w:id="210"/>
+    <w:bookmarkStart w:id="212" w:name="ref-lebeauPowerAnalysisSimulation2019"/>
     <w:p>
       <w:pPr>
         <w:pStyle w:val="Bibliography"/>
@@ -39661,7 +39711,7 @@
       <w:r>
         <w:t xml:space="preserve"> </w:t>
       </w:r>
-      <w:hyperlink r:id="rId207">
+      <w:hyperlink r:id="rId211">
         <w:r>
           <w:rPr>
             <w:rStyle w:val="Hyperlink"/>
@@ -39670,8 +39720,8 @@
         </w:r>
       </w:hyperlink>
     </w:p>
-    <w:bookmarkEnd w:id="208"/>
-    <w:bookmarkStart w:id="210" w:name="ref-leeUsingTidyversePackage2020"/>
+    <w:bookmarkEnd w:id="212"/>
+    <w:bookmarkStart w:id="214" w:name="ref-leeUsingTidyversePackage2020"/>
     <w:p>
       <w:pPr>
         <w:pStyle w:val="Bibliography"/>
@@ -39753,7 +39803,7 @@
       <w:r>
         <w:t xml:space="preserve"> </w:t>
       </w:r>
-      <w:hyperlink r:id="rId209">
+      <w:hyperlink r:id="rId213">
         <w:r>
           <w:rPr>
             <w:rStyle w:val="Hyperlink"/>
@@ -39762,8 +39812,8 @@
         </w:r>
       </w:hyperlink>
     </w:p>
-    <w:bookmarkEnd w:id="210"/>
-    <w:bookmarkStart w:id="211" w:name="ref-littleStatisticalAnalysisMissing2014"/>
+    <w:bookmarkEnd w:id="214"/>
+    <w:bookmarkStart w:id="215" w:name="ref-littleStatisticalAnalysisMissing2014"/>
     <w:p>
       <w:pPr>
         <w:pStyle w:val="Bibliography"/>
@@ -39830,8 +39880,8 @@
         <w:t xml:space="preserve">(2nd ed). Wiley.</w:t>
       </w:r>
     </w:p>
-    <w:bookmarkEnd w:id="211"/>
-    <w:bookmarkStart w:id="213" w:name="ref-lundbergWhatYourEstimand2021"/>
+    <w:bookmarkEnd w:id="215"/>
+    <w:bookmarkStart w:id="217" w:name="ref-lundbergWhatYourEstimand2021"/>
     <w:p>
       <w:pPr>
         <w:pStyle w:val="Bibliography"/>
@@ -39910,7 +39960,7 @@
       <w:r>
         <w:t xml:space="preserve"> </w:t>
       </w:r>
-      <w:hyperlink r:id="rId212">
+      <w:hyperlink r:id="rId216">
         <w:r>
           <w:rPr>
             <w:rStyle w:val="Hyperlink"/>
@@ -39919,8 +39969,8 @@
         </w:r>
       </w:hyperlink>
     </w:p>
-    <w:bookmarkEnd w:id="213"/>
-    <w:bookmarkStart w:id="215" w:name="Xdb4cb1847f436ecf6a1ca7b9fb85b78b34e1895"/>
+    <w:bookmarkEnd w:id="217"/>
+    <w:bookmarkStart w:id="219" w:name="Xdb4cb1847f436ecf6a1ca7b9fb85b78b34e1895"/>
     <w:p>
       <w:pPr>
         <w:pStyle w:val="Bibliography"/>
@@ -39969,7 +40019,7 @@
       <w:r>
         <w:t xml:space="preserve"> </w:t>
       </w:r>
-      <w:hyperlink r:id="rId214">
+      <w:hyperlink r:id="rId218">
         <w:r>
           <w:rPr>
             <w:rStyle w:val="Hyperlink"/>
@@ -39978,8 +40028,8 @@
         </w:r>
       </w:hyperlink>
     </w:p>
-    <w:bookmarkEnd w:id="215"/>
-    <w:bookmarkStart w:id="217" w:name="X8fcea138522dd51248bfee238176cea5df78d34"/>
+    <w:bookmarkEnd w:id="219"/>
+    <w:bookmarkStart w:id="221" w:name="X8fcea138522dd51248bfee238176cea5df78d34"/>
     <w:p>
       <w:pPr>
         <w:pStyle w:val="Bibliography"/>
@@ -40016,7 +40066,7 @@
       <w:r>
         <w:t xml:space="preserve"> </w:t>
       </w:r>
-      <w:hyperlink r:id="rId216">
+      <w:hyperlink r:id="rId220">
         <w:r>
           <w:rPr>
             <w:rStyle w:val="Hyperlink"/>
@@ -40025,8 +40075,8 @@
         </w:r>
       </w:hyperlink>
     </w:p>
-    <w:bookmarkEnd w:id="217"/>
-    <w:bookmarkStart w:id="219" w:name="ref-matuschekBalancingTypeError2017"/>
+    <w:bookmarkEnd w:id="221"/>
+    <w:bookmarkStart w:id="223" w:name="ref-matuschekBalancingTypeError2017"/>
     <w:p>
       <w:pPr>
         <w:pStyle w:val="Bibliography"/>
@@ -40075,7 +40125,7 @@
       <w:r>
         <w:t xml:space="preserve"> </w:t>
       </w:r>
-      <w:hyperlink r:id="rId218">
+      <w:hyperlink r:id="rId222">
         <w:r>
           <w:rPr>
             <w:rStyle w:val="Hyperlink"/>
@@ -40084,8 +40134,8 @@
         </w:r>
       </w:hyperlink>
     </w:p>
-    <w:bookmarkEnd w:id="219"/>
-    <w:bookmarkStart w:id="221" w:name="ref-maxwellSampleSizePlanning2008"/>
+    <w:bookmarkEnd w:id="223"/>
+    <w:bookmarkStart w:id="225" w:name="ref-maxwellSampleSizePlanning2008"/>
     <w:p>
       <w:pPr>
         <w:pStyle w:val="Bibliography"/>
@@ -40167,7 +40217,7 @@
       <w:r>
         <w:t xml:space="preserve"> </w:t>
       </w:r>
-      <w:hyperlink r:id="rId220">
+      <w:hyperlink r:id="rId224">
         <w:r>
           <w:rPr>
             <w:rStyle w:val="Hyperlink"/>
@@ -40176,8 +40226,8 @@
         </w:r>
       </w:hyperlink>
     </w:p>
-    <w:bookmarkEnd w:id="221"/>
-    <w:bookmarkStart w:id="223" w:name="X7e5fcb01483c46ceec3804400aa01747d15580c"/>
+    <w:bookmarkEnd w:id="225"/>
+    <w:bookmarkStart w:id="227" w:name="X7e5fcb01483c46ceec3804400aa01747d15580c"/>
     <w:p>
       <w:pPr>
         <w:pStyle w:val="Bibliography"/>
@@ -40332,7 +40382,7 @@
       <w:r>
         <w:t xml:space="preserve"> </w:t>
       </w:r>
-      <w:hyperlink r:id="rId222">
+      <w:hyperlink r:id="rId226">
         <w:r>
           <w:rPr>
             <w:rStyle w:val="Hyperlink"/>
@@ -40341,8 +40391,8 @@
         </w:r>
       </w:hyperlink>
     </w:p>
-    <w:bookmarkEnd w:id="223"/>
-    <w:bookmarkStart w:id="225" w:name="ref-meteyardBestPracticeGuidance2020a"/>
+    <w:bookmarkEnd w:id="227"/>
+    <w:bookmarkStart w:id="229" w:name="ref-meteyardBestPracticeGuidance2020a"/>
     <w:p>
       <w:pPr>
         <w:pStyle w:val="Bibliography"/>
@@ -40379,7 +40429,7 @@
       <w:r>
         <w:t xml:space="preserve"> </w:t>
       </w:r>
-      <w:hyperlink r:id="rId224">
+      <w:hyperlink r:id="rId228">
         <w:r>
           <w:rPr>
             <w:rStyle w:val="Hyperlink"/>
@@ -40388,8 +40438,8 @@
         </w:r>
       </w:hyperlink>
     </w:p>
-    <w:bookmarkEnd w:id="225"/>
-    <w:bookmarkStart w:id="227" w:name="ref-mikkolaPriorKnowledgeElicitation2023"/>
+    <w:bookmarkEnd w:id="229"/>
+    <w:bookmarkStart w:id="231" w:name="ref-mikkolaPriorKnowledgeElicitation2023"/>
     <w:p>
       <w:pPr>
         <w:pStyle w:val="Bibliography"/>
@@ -40462,7 +40512,7 @@
       <w:r>
         <w:t xml:space="preserve"> </w:t>
       </w:r>
-      <w:hyperlink r:id="rId226">
+      <w:hyperlink r:id="rId230">
         <w:r>
           <w:rPr>
             <w:rStyle w:val="Hyperlink"/>
@@ -40471,8 +40521,8 @@
         </w:r>
       </w:hyperlink>
     </w:p>
-    <w:bookmarkEnd w:id="227"/>
-    <w:bookmarkStart w:id="229" w:name="X03591e422015f8b0ec022d973c72fce262ef1cc"/>
+    <w:bookmarkEnd w:id="231"/>
+    <w:bookmarkStart w:id="233" w:name="X03591e422015f8b0ec022d973c72fce262ef1cc"/>
     <w:p>
       <w:pPr>
         <w:pStyle w:val="Bibliography"/>
@@ -40508,7 +40558,7 @@
       <w:r>
         <w:t xml:space="preserve"> </w:t>
       </w:r>
-      <w:hyperlink r:id="rId228">
+      <w:hyperlink r:id="rId232">
         <w:r>
           <w:rPr>
             <w:rStyle w:val="Hyperlink"/>
@@ -40517,8 +40567,8 @@
         </w:r>
       </w:hyperlink>
     </w:p>
-    <w:bookmarkEnd w:id="229"/>
-    <w:bookmarkStart w:id="231" w:name="X9fb39b2d8662c33f260ac4d2b6ba2014679cabf"/>
+    <w:bookmarkEnd w:id="233"/>
+    <w:bookmarkStart w:id="235" w:name="X9fb39b2d8662c33f260ac4d2b6ba2014679cabf"/>
     <w:p>
       <w:pPr>
         <w:pStyle w:val="Bibliography"/>
@@ -40606,7 +40656,7 @@
       <w:r>
         <w:t xml:space="preserve"> </w:t>
       </w:r>
-      <w:hyperlink r:id="rId230">
+      <w:hyperlink r:id="rId234">
         <w:r>
           <w:rPr>
             <w:rStyle w:val="Hyperlink"/>
@@ -40615,8 +40665,8 @@
         </w:r>
       </w:hyperlink>
     </w:p>
-    <w:bookmarkEnd w:id="231"/>
-    <w:bookmarkStart w:id="233" w:name="ref-R-base"/>
+    <w:bookmarkEnd w:id="235"/>
+    <w:bookmarkStart w:id="237" w:name="ref-R-base"/>
     <w:p>
       <w:pPr>
         <w:pStyle w:val="Bibliography"/>
@@ -40640,7 +40690,7 @@
       <w:r>
         <w:t xml:space="preserve"> </w:t>
       </w:r>
-      <w:hyperlink r:id="rId232">
+      <w:hyperlink r:id="rId236">
         <w:r>
           <w:rPr>
             <w:rStyle w:val="Hyperlink"/>
@@ -40649,8 +40699,8 @@
         </w:r>
       </w:hyperlink>
     </w:p>
-    <w:bookmarkEnd w:id="233"/>
-    <w:bookmarkStart w:id="235" w:name="X907c3df537fdaed84450c2f895a870f7ba31e9a"/>
+    <w:bookmarkEnd w:id="237"/>
+    <w:bookmarkStart w:id="239" w:name="X907c3df537fdaed84450c2f895a870f7ba31e9a"/>
     <w:p>
       <w:pPr>
         <w:pStyle w:val="Bibliography"/>
@@ -40750,7 +40800,7 @@
       <w:r>
         <w:t xml:space="preserve"> </w:t>
       </w:r>
-      <w:hyperlink r:id="rId234">
+      <w:hyperlink r:id="rId238">
         <w:r>
           <w:rPr>
             <w:rStyle w:val="Hyperlink"/>
@@ -40759,8 +40809,8 @@
         </w:r>
       </w:hyperlink>
     </w:p>
-    <w:bookmarkEnd w:id="235"/>
-    <w:bookmarkStart w:id="237" w:name="ref-schadPrincipledBayesianWorkflow2021"/>
+    <w:bookmarkEnd w:id="239"/>
+    <w:bookmarkStart w:id="241" w:name="ref-schadPrincipledBayesianWorkflow2021"/>
     <w:p>
       <w:pPr>
         <w:pStyle w:val="Bibliography"/>
@@ -40809,7 +40859,7 @@
       <w:r>
         <w:t xml:space="preserve"> </w:t>
       </w:r>
-      <w:hyperlink r:id="rId236">
+      <w:hyperlink r:id="rId240">
         <w:r>
           <w:rPr>
             <w:rStyle w:val="Hyperlink"/>
@@ -40818,8 +40868,8 @@
         </w:r>
       </w:hyperlink>
     </w:p>
-    <w:bookmarkEnd w:id="237"/>
-    <w:bookmarkStart w:id="239" w:name="ref-schadHowCapitalizePriori2020"/>
+    <w:bookmarkEnd w:id="241"/>
+    <w:bookmarkStart w:id="243" w:name="ref-schadHowCapitalizePriori2020"/>
     <w:p>
       <w:pPr>
         <w:pStyle w:val="Bibliography"/>
@@ -40868,7 +40918,7 @@
       <w:r>
         <w:t xml:space="preserve"> </w:t>
       </w:r>
-      <w:hyperlink r:id="rId238">
+      <w:hyperlink r:id="rId242">
         <w:r>
           <w:rPr>
             <w:rStyle w:val="Hyperlink"/>
@@ -40877,8 +40927,8 @@
         </w:r>
       </w:hyperlink>
     </w:p>
-    <w:bookmarkEnd w:id="239"/>
-    <w:bookmarkStart w:id="241" w:name="Xeab23262d60604682667115db650a09ed4d9587"/>
+    <w:bookmarkEnd w:id="243"/>
+    <w:bookmarkStart w:id="245" w:name="Xeab23262d60604682667115db650a09ed4d9587"/>
     <w:p>
       <w:pPr>
         <w:pStyle w:val="Bibliography"/>
@@ -40915,7 +40965,7 @@
       <w:r>
         <w:t xml:space="preserve"> </w:t>
       </w:r>
-      <w:hyperlink r:id="rId240">
+      <w:hyperlink r:id="rId244">
         <w:r>
           <w:rPr>
             <w:rStyle w:val="Hyperlink"/>
@@ -40924,8 +40974,8 @@
         </w:r>
       </w:hyperlink>
     </w:p>
-    <w:bookmarkEnd w:id="241"/>
-    <w:bookmarkStart w:id="243" w:name="X104784eed0ae1ccb8a3ad3ee7b9fabf451b14c8"/>
+    <w:bookmarkEnd w:id="245"/>
+    <w:bookmarkStart w:id="247" w:name="X104784eed0ae1ccb8a3ad3ee7b9fabf451b14c8"/>
     <w:p>
       <w:pPr>
         <w:pStyle w:val="Bibliography"/>
@@ -40962,7 +41012,7 @@
       <w:r>
         <w:t xml:space="preserve"> </w:t>
       </w:r>
-      <w:hyperlink r:id="rId242">
+      <w:hyperlink r:id="rId246">
         <w:r>
           <w:rPr>
             <w:rStyle w:val="Hyperlink"/>
@@ -40971,8 +41021,8 @@
         </w:r>
       </w:hyperlink>
     </w:p>
-    <w:bookmarkEnd w:id="243"/>
-    <w:bookmarkStart w:id="245" w:name="ref-R-furrr"/>
+    <w:bookmarkEnd w:id="247"/>
+    <w:bookmarkStart w:id="249" w:name="ref-R-furrr"/>
     <w:p>
       <w:pPr>
         <w:pStyle w:val="Bibliography"/>
@@ -40996,7 +41046,7 @@
       <w:r>
         <w:t xml:space="preserve"> </w:t>
       </w:r>
-      <w:hyperlink r:id="rId244">
+      <w:hyperlink r:id="rId248">
         <w:r>
           <w:rPr>
             <w:rStyle w:val="Hyperlink"/>
@@ -41005,8 +41055,8 @@
         </w:r>
       </w:hyperlink>
     </w:p>
-    <w:bookmarkEnd w:id="245"/>
-    <w:bookmarkStart w:id="247" w:name="ref-watsonGeneralisedLinearMixed2023"/>
+    <w:bookmarkEnd w:id="249"/>
+    <w:bookmarkStart w:id="251" w:name="ref-watsonGeneralisedLinearMixed2023"/>
     <w:p>
       <w:pPr>
         <w:pStyle w:val="Bibliography"/>
@@ -41163,7 +41213,7 @@
       <w:r>
         <w:t xml:space="preserve"> </w:t>
       </w:r>
-      <w:hyperlink r:id="rId246">
+      <w:hyperlink r:id="rId250">
         <w:r>
           <w:rPr>
             <w:rStyle w:val="Hyperlink"/>
@@ -41172,8 +41222,8 @@
         </w:r>
       </w:hyperlink>
     </w:p>
-    <w:bookmarkEnd w:id="247"/>
-    <w:bookmarkStart w:id="249" w:name="ref-westfallStatisticalPowerOptimal2014"/>
+    <w:bookmarkEnd w:id="251"/>
+    <w:bookmarkStart w:id="253" w:name="ref-westfallStatisticalPowerOptimal2014"/>
     <w:p>
       <w:pPr>
         <w:pStyle w:val="Bibliography"/>
@@ -41210,7 +41260,7 @@
       <w:r>
         <w:t xml:space="preserve"> </w:t>
       </w:r>
-      <w:hyperlink r:id="rId248">
+      <w:hyperlink r:id="rId252">
         <w:r>
           <w:rPr>
             <w:rStyle w:val="Hyperlink"/>
@@ -41219,8 +41269,8 @@
         </w:r>
       </w:hyperlink>
     </w:p>
-    <w:bookmarkEnd w:id="249"/>
-    <w:bookmarkStart w:id="251" w:name="ref-wickhamWelcomeTidyverse2019"/>
+    <w:bookmarkEnd w:id="253"/>
+    <w:bookmarkStart w:id="255" w:name="ref-wickhamWelcomeTidyverse2019"/>
     <w:p>
       <w:pPr>
         <w:pStyle w:val="Bibliography"/>
@@ -41266,7 +41316,7 @@
       <w:r>
         <w:t xml:space="preserve"> </w:t>
       </w:r>
-      <w:hyperlink r:id="rId250">
+      <w:hyperlink r:id="rId254">
         <w:r>
           <w:rPr>
             <w:rStyle w:val="Hyperlink"/>
@@ -41275,8 +41325,8 @@
         </w:r>
       </w:hyperlink>
     </w:p>
-    <w:bookmarkEnd w:id="251"/>
-    <w:bookmarkStart w:id="252" w:name="ref-wickhamDataScienceImport2023"/>
+    <w:bookmarkEnd w:id="255"/>
+    <w:bookmarkStart w:id="256" w:name="ref-wickhamDataScienceImport2023"/>
     <w:p>
       <w:pPr>
         <w:pStyle w:val="Bibliography"/>
@@ -41301,8 +41351,8 @@
         <w:t xml:space="preserve">(2nd edition). O’Reilly.</w:t>
       </w:r>
     </w:p>
-    <w:bookmarkEnd w:id="252"/>
-    <w:bookmarkStart w:id="254" w:name="ref-yarkoniGeneralizabilityCrisis2022"/>
+    <w:bookmarkEnd w:id="256"/>
+    <w:bookmarkStart w:id="258" w:name="ref-yarkoniGeneralizabilityCrisis2022"/>
     <w:p>
       <w:pPr>
         <w:pStyle w:val="Bibliography"/>
@@ -41339,7 +41389,7 @@
       <w:r>
         <w:t xml:space="preserve"> </w:t>
       </w:r>
-      <w:hyperlink r:id="rId253">
+      <w:hyperlink r:id="rId257">
         <w:r>
           <w:rPr>
             <w:rStyle w:val="Hyperlink"/>
@@ -41348,8 +41398,8 @@
         </w:r>
       </w:hyperlink>
     </w:p>
-    <w:bookmarkEnd w:id="254"/>
-    <w:bookmarkStart w:id="256" w:name="ref-yuPassLmePower2019"/>
+    <w:bookmarkEnd w:id="258"/>
+    <w:bookmarkStart w:id="260" w:name="ref-yuPassLmePower2019"/>
     <w:p>
       <w:pPr>
         <w:pStyle w:val="Bibliography"/>
@@ -41446,7 +41496,7 @@
       <w:r>
         <w:t xml:space="preserve"> </w:t>
       </w:r>
-      <w:hyperlink r:id="rId255">
+      <w:hyperlink r:id="rId259">
         <w:r>
           <w:rPr>
             <w:rStyle w:val="Hyperlink"/>
@@ -41455,8 +41505,8 @@
         </w:r>
       </w:hyperlink>
     </w:p>
-    <w:bookmarkEnd w:id="256"/>
-    <w:bookmarkStart w:id="258" w:name="ref-zhangPracticalStatisticalPower2018"/>
+    <w:bookmarkEnd w:id="260"/>
+    <w:bookmarkStart w:id="262" w:name="ref-zhangPracticalStatisticalPower2018"/>
     <w:p>
       <w:pPr>
         <w:pStyle w:val="Bibliography"/>
@@ -41522,7 +41572,7 @@
       <w:r>
         <w:t xml:space="preserve"> </w:t>
       </w:r>
-      <w:hyperlink r:id="rId257">
+      <w:hyperlink r:id="rId261">
         <w:r>
           <w:rPr>
             <w:rStyle w:val="Hyperlink"/>
@@ -41531,8 +41581,8 @@
         </w:r>
       </w:hyperlink>
     </w:p>
-    <w:bookmarkEnd w:id="258"/>
-    <w:bookmarkStart w:id="260" w:name="ref-zimmerSampleSizePlanning2023"/>
+    <w:bookmarkEnd w:id="262"/>
+    <w:bookmarkStart w:id="264" w:name="ref-zimmerSampleSizePlanning2023"/>
     <w:p>
       <w:pPr>
         <w:pStyle w:val="Bibliography"/>
@@ -41568,7 +41618,7 @@
       <w:r>
         <w:t xml:space="preserve"> </w:t>
       </w:r>
-      <w:hyperlink r:id="rId259">
+      <w:hyperlink r:id="rId263">
         <w:r>
           <w:rPr>
             <w:rStyle w:val="Hyperlink"/>
@@ -41577,9 +41627,9 @@
         </w:r>
       </w:hyperlink>
     </w:p>
-    <w:bookmarkEnd w:id="260"/>
-    <w:bookmarkEnd w:id="261"/>
-    <w:bookmarkEnd w:id="262"/>
+    <w:bookmarkEnd w:id="264"/>
+    <w:bookmarkEnd w:id="265"/>
+    <w:bookmarkEnd w:id="266"/>
     <w:sectPr>
       <w:headerReference r:id="rId9" w:type="even"/>
       <w:headerReference r:id="rId11" w:type="default"/>
@@ -41645,7 +41695,7 @@
       </w:r>
     </w:p>
   </w:footnote>
-  <w:footnote w:id="50">
+  <w:footnote w:id="54">
     <w:p>
       <w:pPr>
         <w:pStyle w:val="FootnoteText"/>
@@ -41736,7 +41786,7 @@
       </w:r>
     </w:p>
   </w:footnote>
-  <w:footnote w:id="58">
+  <w:footnote w:id="62">
     <w:p>
       <w:pPr>
         <w:pStyle w:val="FootnoteText"/>
@@ -41775,7 +41825,7 @@
       </w:r>
     </w:p>
   </w:footnote>
-  <w:footnote w:id="62">
+  <w:footnote w:id="66">
     <w:p>
       <w:pPr>
         <w:pStyle w:val="FootnoteText"/>
@@ -41833,7 +41883,7 @@
       </w:r>
     </w:p>
   </w:footnote>
-  <w:footnote w:id="89">
+  <w:footnote w:id="93">
     <w:p>
       <w:pPr>
         <w:pStyle w:val="FootnoteText"/>
@@ -41914,7 +41964,7 @@
       </w:r>
     </w:p>
   </w:footnote>
-  <w:footnote w:id="94">
+  <w:footnote w:id="98">
     <w:p>
       <w:pPr>
         <w:pStyle w:val="FootnoteText"/>
@@ -41969,7 +42019,7 @@
       </w:r>
     </w:p>
   </w:footnote>
-  <w:footnote w:id="101">
+  <w:footnote w:id="105">
     <w:p>
       <w:pPr>
         <w:pStyle w:val="FootnoteText"/>
@@ -42023,7 +42073,7 @@
       <w:r>
         <w:t xml:space="preserve"> </w:t>
       </w:r>
-      <w:hyperlink r:id="rId102">
+      <w:hyperlink r:id="rId106">
         <w:r>
           <w:rPr>
             <w:rStyle w:val="Hyperlink"/>
@@ -42036,7 +42086,7 @@
       </w:r>
     </w:p>
   </w:footnote>
-  <w:footnote w:id="108">
+  <w:footnote w:id="112">
     <w:p>
       <w:pPr>
         <w:pStyle w:val="FootnoteText"/>

</xml_diff>

<commit_message>
fix precision result figure labels
</commit_message>
<xml_diff>
--- a/_manuscript/manuscript.docx
+++ b/_manuscript/manuscript.docx
@@ -2198,7 +2198,7 @@
         <w:t xml:space="preserve">)</w:t>
       </w:r>
       <w:r>
-        <w:t xml:space="preserve">). We will discuss a number of strategies on how to specify model parameters for application-specific, tailored data simulations in a later chapter.</w:t>
+        <w:t xml:space="preserve">). We will discuss a number of strategies on how to specify model parameters for application-specific, tailored data simulations in a later section.</w:t>
       </w:r>
     </w:p>
     <w:tbl xmlns:w="http://schemas.openxmlformats.org/wordprocessingml/2006/main" xmlns:r="http://schemas.openxmlformats.org/officeDocument/2006/relationships" xmlns:w14="http://schemas.microsoft.com/office/word/2010/wordml" xmlns:wp="http://schemas.openxmlformats.org/drawingml/2006/wordprocessingDrawing" xmlns:a="http://schemas.openxmlformats.org/drawingml/2006/main" xmlns:pic="http://schemas.openxmlformats.org/drawingml/2006/picture">
@@ -36308,7 +36308,82 @@
         <w:rPr>
           <w:rStyle w:val="NormalTok"/>
         </w:rPr>
-        <w:t xml:space="preserve">))</w:t>
+        <w:t xml:space="preserve">)) </w:t>
+      </w:r>
+      <w:r>
+        <w:rPr>
+          <w:rStyle w:val="SpecialCharTok"/>
+        </w:rPr>
+        <w:t xml:space="preserve">+</w:t>
+      </w:r>
+      <w:r>
+        <w:br/>
+      </w:r>
+      <w:r>
+        <w:rPr>
+          <w:rStyle w:val="NormalTok"/>
+        </w:rPr>
+        <w:t xml:space="preserve">  </w:t>
+      </w:r>
+      <w:r>
+        <w:rPr>
+          <w:rStyle w:val="FunctionTok"/>
+        </w:rPr>
+        <w:t xml:space="preserve">xlab</w:t>
+      </w:r>
+      <w:r>
+        <w:rPr>
+          <w:rStyle w:val="NormalTok"/>
+        </w:rPr>
+        <w:t xml:space="preserve">(</w:t>
+      </w:r>
+      <w:r>
+        <w:rPr>
+          <w:rStyle w:val="StringTok"/>
+        </w:rPr>
+        <w:t xml:space="preserve">"number of subjects"</w:t>
+      </w:r>
+      <w:r>
+        <w:rPr>
+          <w:rStyle w:val="NormalTok"/>
+        </w:rPr>
+        <w:t xml:space="preserve">) </w:t>
+      </w:r>
+      <w:r>
+        <w:rPr>
+          <w:rStyle w:val="SpecialCharTok"/>
+        </w:rPr>
+        <w:t xml:space="preserve">+</w:t>
+      </w:r>
+      <w:r>
+        <w:rPr>
+          <w:rStyle w:val="NormalTok"/>
+        </w:rPr>
+        <w:t xml:space="preserve"> </w:t>
+      </w:r>
+      <w:r>
+        <w:rPr>
+          <w:rStyle w:val="FunctionTok"/>
+        </w:rPr>
+        <w:t xml:space="preserve">ylab</w:t>
+      </w:r>
+      <w:r>
+        <w:rPr>
+          <w:rStyle w:val="NormalTok"/>
+        </w:rPr>
+        <w:t xml:space="preserve">(</w:t>
+      </w:r>
+      <w:r>
+        <w:rPr>
+          <w:rStyle w:val="StringTok"/>
+        </w:rPr>
+        <w:t xml:space="preserve">"number of items"</w:t>
+      </w:r>
+      <w:r>
+        <w:rPr>
+          <w:rStyle w:val="NormalTok"/>
+        </w:rPr>
+        <w:t xml:space="preserve">)</w:t>
       </w:r>
     </w:p>
     <w:bookmarkStart w:id="116" w:name="fig-finalprecision"/>

</xml_diff>

<commit_message>
update citation metadata; small fixes
</commit_message>
<xml_diff>
--- a/_manuscript/manuscript.docx
+++ b/_manuscript/manuscript.docx
@@ -24,7 +24,7 @@
         <w:pStyle w:val="Heading1"/>
       </w:pPr>
       <w:r>
-        <w:t xml:space="preserve">A Tutorial on Tailored Simulation-Based Sample Size Planning for Experimental Designs with Generalized Linear Mixed Models</w:t>
+        <w:t xml:space="preserve">A Tutorial on Tailored Simulation-Based Sample-Size Planning for Experimental Designs with Generalized Linear Mixed Models</w:t>
       </w:r>
     </w:p>
     <w:p>
@@ -732,7 +732,7 @@
         <w:pStyle w:val="Heading1"/>
       </w:pPr>
       <w:r>
-        <w:t xml:space="preserve">A Tutorial on Tailored Simulation-Based Sample Size Planning for Experimental Designs with Generalized Linear Mixed Models</w:t>
+        <w:t xml:space="preserve">A Tutorial on Tailored Simulation-Based Sample-Size Planning for Experimental Designs with Generalized Linear Mixed Models</w:t>
       </w:r>
     </w:p>
     <w:tbl>
@@ -10638,7 +10638,7 @@
         <w:t xml:space="preserve"> </w:t>
       </w:r>
       <w:r>
-        <w:t xml:space="preserve">Providing an informed standardized effect size can be an almost impossible challenge when no prior studies of pilot data are available. This problem is further exacerbated by the fact that GLMMs are so flexible that general heuristics of what should be considered a small effect do not exist or are difficult to defend. In the absence of prior evidence, using domain knowledge to construct a tailored data simulation is considered the best solution to determine plausible effect sizes</w:t>
+        <w:t xml:space="preserve">Providing an informed standardized effect size can be an almost impossible challenge when no prior studies or pilot data are available. This problem is further exacerbated by the fact that GLMMs are so flexible that general heuristics of what should be considered a small effect do not exist or are difficult to defend. In the absence of prior evidence, using domain knowledge to construct a tailored data simulation is considered the best solution to determine plausible effect sizes</w:t>
       </w:r>
       <w:r>
         <w:t xml:space="preserve"> </w:t>

</xml_diff>